<commit_message>
ADD: and lost new one...
</commit_message>
<xml_diff>
--- a/LisP/lab_03/report.docx
+++ b/LisP/lab_03/report.docx
@@ -678,23 +678,7 @@
           <w:rFonts w:eastAsia="Calibri" w:cs="Times New Roman"/>
           <w:sz w:val="32"/>
         </w:rPr>
-        <w:t xml:space="preserve">: </w:t>
-      </w:r>
-      <w:proofErr w:type="spellStart"/>
-      <w:r>
-        <w:rPr>
-          <w:rFonts w:eastAsia="Calibri" w:cs="Times New Roman"/>
-          <w:sz w:val="32"/>
-        </w:rPr>
-        <w:t>Толпинская</w:t>
-      </w:r>
-      <w:proofErr w:type="spellEnd"/>
-      <w:r>
-        <w:rPr>
-          <w:rFonts w:eastAsia="Calibri" w:cs="Times New Roman"/>
-          <w:sz w:val="32"/>
-        </w:rPr>
-        <w:t xml:space="preserve"> Н. Б.</w:t>
+        <w:t>: Толпинская Н. Б.</w:t>
       </w:r>
       <w:r>
         <w:rPr>
@@ -1040,35 +1024,35 @@
         <w:rPr>
           <w:szCs w:val="21"/>
         </w:rPr>
-        <w:t>(</w:t>
-      </w:r>
-      <w:proofErr w:type="spellStart"/>
-      <w:r>
+        <w:t>(equal 3 (abs -3))</w:t>
+      </w:r>
+    </w:p>
+    <w:p>
+      <w:pPr>
+        <w:pStyle w:val="Programs"/>
         <w:rPr>
           <w:szCs w:val="21"/>
         </w:rPr>
-        <w:t>equal</w:t>
-      </w:r>
-      <w:proofErr w:type="spellEnd"/>
+      </w:pPr>
       <w:r>
         <w:rPr>
           <w:szCs w:val="21"/>
         </w:rPr>
-        <w:t> 3 (</w:t>
-      </w:r>
-      <w:proofErr w:type="spellStart"/>
-      <w:r>
+        <w:t>    3 вычисляется к 3</w:t>
+      </w:r>
+    </w:p>
+    <w:p>
+      <w:pPr>
+        <w:pStyle w:val="Programs"/>
         <w:rPr>
           <w:szCs w:val="21"/>
         </w:rPr>
-        <w:t>abs</w:t>
-      </w:r>
-      <w:proofErr w:type="spellEnd"/>
+      </w:pPr>
       <w:r>
         <w:rPr>
           <w:szCs w:val="21"/>
         </w:rPr>
-        <w:t> -3))</w:t>
+        <w:t>    (abs -3)</w:t>
       </w:r>
     </w:p>
     <w:p>
@@ -1082,6 +1066,180 @@
         <w:rPr>
           <w:szCs w:val="21"/>
         </w:rPr>
+        <w:t>        -3 вычисляется к -3</w:t>
+      </w:r>
+    </w:p>
+    <w:p>
+      <w:pPr>
+        <w:pStyle w:val="Programs"/>
+        <w:rPr>
+          <w:szCs w:val="21"/>
+        </w:rPr>
+      </w:pPr>
+      <w:r>
+        <w:rPr>
+          <w:szCs w:val="21"/>
+        </w:rPr>
+        <w:t>        применяется abs к -3</w:t>
+      </w:r>
+    </w:p>
+    <w:p>
+      <w:pPr>
+        <w:pStyle w:val="Programs"/>
+        <w:rPr>
+          <w:szCs w:val="21"/>
+        </w:rPr>
+      </w:pPr>
+      <w:r>
+        <w:rPr>
+          <w:szCs w:val="21"/>
+        </w:rPr>
+        <w:t>        3</w:t>
+      </w:r>
+    </w:p>
+    <w:p>
+      <w:pPr>
+        <w:pStyle w:val="Programs"/>
+        <w:rPr>
+          <w:szCs w:val="21"/>
+        </w:rPr>
+      </w:pPr>
+      <w:r>
+        <w:rPr>
+          <w:szCs w:val="21"/>
+        </w:rPr>
+        <w:t>    применяется equal к 3 и 3</w:t>
+      </w:r>
+    </w:p>
+    <w:p>
+      <w:pPr>
+        <w:pStyle w:val="Programs"/>
+        <w:rPr>
+          <w:szCs w:val="21"/>
+        </w:rPr>
+      </w:pPr>
+      <w:r>
+        <w:rPr>
+          <w:szCs w:val="21"/>
+        </w:rPr>
+        <w:t>    T</w:t>
+      </w:r>
+    </w:p>
+    <w:p/>
+    <w:p>
+      <w:r>
+        <w:t>2.</w:t>
+      </w:r>
+    </w:p>
+    <w:p>
+      <w:pPr>
+        <w:pStyle w:val="Programs"/>
+        <w:rPr>
+          <w:color w:val="000000" w:themeColor="text1"/>
+          <w:lang w:eastAsia="ru-RU"/>
+        </w:rPr>
+      </w:pPr>
+      <w:r>
+        <w:rPr>
+          <w:color w:val="000000" w:themeColor="text1"/>
+          <w:lang w:eastAsia="ru-RU"/>
+        </w:rPr>
+        <w:t>(equal (+ 1 2) 3)</w:t>
+      </w:r>
+    </w:p>
+    <w:p>
+      <w:pPr>
+        <w:pStyle w:val="Programs"/>
+        <w:rPr>
+          <w:color w:val="000000" w:themeColor="text1"/>
+          <w:lang w:eastAsia="ru-RU"/>
+        </w:rPr>
+      </w:pPr>
+      <w:r>
+        <w:rPr>
+          <w:color w:val="000000" w:themeColor="text1"/>
+          <w:lang w:eastAsia="ru-RU"/>
+        </w:rPr>
+        <w:t>    (+ 1 2)</w:t>
+      </w:r>
+    </w:p>
+    <w:p>
+      <w:pPr>
+        <w:pStyle w:val="Programs"/>
+        <w:rPr>
+          <w:color w:val="000000" w:themeColor="text1"/>
+          <w:lang w:eastAsia="ru-RU"/>
+        </w:rPr>
+      </w:pPr>
+      <w:r>
+        <w:rPr>
+          <w:color w:val="000000" w:themeColor="text1"/>
+          <w:lang w:eastAsia="ru-RU"/>
+        </w:rPr>
+        <w:t>        1 вычисляется к 1</w:t>
+      </w:r>
+    </w:p>
+    <w:p>
+      <w:pPr>
+        <w:pStyle w:val="Programs"/>
+        <w:rPr>
+          <w:color w:val="000000" w:themeColor="text1"/>
+          <w:lang w:eastAsia="ru-RU"/>
+        </w:rPr>
+      </w:pPr>
+      <w:r>
+        <w:rPr>
+          <w:color w:val="000000" w:themeColor="text1"/>
+          <w:lang w:eastAsia="ru-RU"/>
+        </w:rPr>
+        <w:t>        2 вычисляется к 2</w:t>
+      </w:r>
+    </w:p>
+    <w:p>
+      <w:pPr>
+        <w:pStyle w:val="Programs"/>
+        <w:rPr>
+          <w:color w:val="000000" w:themeColor="text1"/>
+          <w:lang w:eastAsia="ru-RU"/>
+        </w:rPr>
+      </w:pPr>
+      <w:r>
+        <w:rPr>
+          <w:color w:val="000000" w:themeColor="text1"/>
+          <w:lang w:eastAsia="ru-RU"/>
+        </w:rPr>
+        <w:t>        применяется + к 1 и 2</w:t>
+      </w:r>
+    </w:p>
+    <w:p>
+      <w:pPr>
+        <w:pStyle w:val="Programs"/>
+        <w:rPr>
+          <w:color w:val="000000" w:themeColor="text1"/>
+          <w:lang w:eastAsia="ru-RU"/>
+        </w:rPr>
+      </w:pPr>
+      <w:r>
+        <w:rPr>
+          <w:color w:val="000000" w:themeColor="text1"/>
+          <w:lang w:eastAsia="ru-RU"/>
+        </w:rPr>
+        <w:t>        3</w:t>
+      </w:r>
+    </w:p>
+    <w:p>
+      <w:pPr>
+        <w:pStyle w:val="Programs"/>
+        <w:rPr>
+          <w:color w:val="000000" w:themeColor="text1"/>
+          <w:lang w:eastAsia="ru-RU"/>
+        </w:rPr>
+      </w:pPr>
+      <w:r>
+        <w:rPr>
+          <w:color w:val="000000" w:themeColor="text1"/>
+          <w:lang w:eastAsia="ru-RU"/>
+        </w:rPr>
         <w:t>    3 вычисляется к 3</w:t>
       </w:r>
     </w:p>
@@ -1089,124 +1247,30 @@
       <w:pPr>
         <w:pStyle w:val="Programs"/>
         <w:rPr>
-          <w:szCs w:val="21"/>
-        </w:rPr>
-      </w:pPr>
-      <w:r>
-        <w:rPr>
-          <w:szCs w:val="21"/>
-        </w:rPr>
-        <w:t>    (</w:t>
-      </w:r>
-      <w:proofErr w:type="spellStart"/>
-      <w:r>
-        <w:rPr>
-          <w:szCs w:val="21"/>
-        </w:rPr>
-        <w:t>abs</w:t>
-      </w:r>
-      <w:proofErr w:type="spellEnd"/>
-      <w:r>
-        <w:rPr>
-          <w:szCs w:val="21"/>
-        </w:rPr>
-        <w:t> -3)</w:t>
-      </w:r>
-    </w:p>
-    <w:p>
-      <w:pPr>
-        <w:pStyle w:val="Programs"/>
-        <w:rPr>
-          <w:szCs w:val="21"/>
-        </w:rPr>
-      </w:pPr>
-      <w:r>
-        <w:rPr>
-          <w:szCs w:val="21"/>
-        </w:rPr>
-        <w:t>        -3 вычисляется к -3</w:t>
-      </w:r>
-    </w:p>
-    <w:p>
-      <w:pPr>
-        <w:pStyle w:val="Programs"/>
-        <w:rPr>
-          <w:szCs w:val="21"/>
-        </w:rPr>
-      </w:pPr>
-      <w:r>
-        <w:rPr>
-          <w:szCs w:val="21"/>
-        </w:rPr>
-        <w:t>        применяется </w:t>
-      </w:r>
-      <w:proofErr w:type="spellStart"/>
-      <w:r>
-        <w:rPr>
-          <w:szCs w:val="21"/>
-        </w:rPr>
-        <w:t>abs</w:t>
-      </w:r>
-      <w:proofErr w:type="spellEnd"/>
-      <w:r>
-        <w:rPr>
-          <w:szCs w:val="21"/>
-        </w:rPr>
-        <w:t> к -3</w:t>
-      </w:r>
-    </w:p>
-    <w:p>
-      <w:pPr>
-        <w:pStyle w:val="Programs"/>
-        <w:rPr>
-          <w:szCs w:val="21"/>
-        </w:rPr>
-      </w:pPr>
-      <w:r>
-        <w:rPr>
-          <w:szCs w:val="21"/>
-        </w:rPr>
-        <w:t>        3</w:t>
-      </w:r>
-    </w:p>
-    <w:p>
-      <w:pPr>
-        <w:pStyle w:val="Programs"/>
-        <w:rPr>
-          <w:szCs w:val="21"/>
-        </w:rPr>
-      </w:pPr>
-      <w:r>
-        <w:rPr>
-          <w:szCs w:val="21"/>
-        </w:rPr>
-        <w:t>    применяется </w:t>
-      </w:r>
-      <w:proofErr w:type="spellStart"/>
-      <w:r>
-        <w:rPr>
-          <w:szCs w:val="21"/>
-        </w:rPr>
-        <w:t>equal</w:t>
-      </w:r>
-      <w:proofErr w:type="spellEnd"/>
-      <w:r>
-        <w:rPr>
-          <w:szCs w:val="21"/>
-        </w:rPr>
-        <w:t> к 3 и 3</w:t>
-      </w:r>
-    </w:p>
-    <w:p>
-      <w:pPr>
-        <w:pStyle w:val="Programs"/>
-        <w:rPr>
-          <w:szCs w:val="21"/>
-        </w:rPr>
-      </w:pPr>
-      <w:r>
-        <w:rPr>
-          <w:szCs w:val="21"/>
+          <w:color w:val="000000" w:themeColor="text1"/>
+          <w:lang w:eastAsia="ru-RU"/>
+        </w:rPr>
+      </w:pPr>
+      <w:r>
+        <w:rPr>
+          <w:color w:val="000000" w:themeColor="text1"/>
+          <w:lang w:eastAsia="ru-RU"/>
+        </w:rPr>
+        <w:t>    применяется equal к 3 и 3</w:t>
+      </w:r>
+    </w:p>
+    <w:p>
+      <w:pPr>
+        <w:pStyle w:val="Programs"/>
+        <w:rPr>
+          <w:color w:val="000000" w:themeColor="text1"/>
+          <w:lang w:eastAsia="ru-RU"/>
+        </w:rPr>
+      </w:pPr>
+      <w:r>
+        <w:rPr>
+          <w:color w:val="000000" w:themeColor="text1"/>
+          <w:lang w:eastAsia="ru-RU"/>
         </w:rPr>
         <w:t>    T</w:t>
       </w:r>
@@ -1214,188 +1278,6 @@
     <w:p/>
     <w:p>
       <w:r>
-        <w:t>2.</w:t>
-      </w:r>
-    </w:p>
-    <w:p>
-      <w:pPr>
-        <w:pStyle w:val="Programs"/>
-        <w:rPr>
-          <w:color w:val="000000" w:themeColor="text1"/>
-          <w:lang w:eastAsia="ru-RU"/>
-        </w:rPr>
-      </w:pPr>
-      <w:r>
-        <w:rPr>
-          <w:color w:val="000000" w:themeColor="text1"/>
-          <w:lang w:eastAsia="ru-RU"/>
-        </w:rPr>
-        <w:t>(</w:t>
-      </w:r>
-      <w:proofErr w:type="spellStart"/>
-      <w:r>
-        <w:rPr>
-          <w:color w:val="000000" w:themeColor="text1"/>
-          <w:lang w:eastAsia="ru-RU"/>
-        </w:rPr>
-        <w:t>equal</w:t>
-      </w:r>
-      <w:proofErr w:type="spellEnd"/>
-      <w:r>
-        <w:rPr>
-          <w:color w:val="000000" w:themeColor="text1"/>
-          <w:lang w:eastAsia="ru-RU"/>
-        </w:rPr>
-        <w:t> (+ 1 2) 3)</w:t>
-      </w:r>
-    </w:p>
-    <w:p>
-      <w:pPr>
-        <w:pStyle w:val="Programs"/>
-        <w:rPr>
-          <w:color w:val="000000" w:themeColor="text1"/>
-          <w:lang w:eastAsia="ru-RU"/>
-        </w:rPr>
-      </w:pPr>
-      <w:r>
-        <w:rPr>
-          <w:color w:val="000000" w:themeColor="text1"/>
-          <w:lang w:eastAsia="ru-RU"/>
-        </w:rPr>
-        <w:t>    (+ 1 2)</w:t>
-      </w:r>
-    </w:p>
-    <w:p>
-      <w:pPr>
-        <w:pStyle w:val="Programs"/>
-        <w:rPr>
-          <w:color w:val="000000" w:themeColor="text1"/>
-          <w:lang w:eastAsia="ru-RU"/>
-        </w:rPr>
-      </w:pPr>
-      <w:r>
-        <w:rPr>
-          <w:color w:val="000000" w:themeColor="text1"/>
-          <w:lang w:eastAsia="ru-RU"/>
-        </w:rPr>
-        <w:t>        1 вычисляется к 1</w:t>
-      </w:r>
-    </w:p>
-    <w:p>
-      <w:pPr>
-        <w:pStyle w:val="Programs"/>
-        <w:rPr>
-          <w:color w:val="000000" w:themeColor="text1"/>
-          <w:lang w:eastAsia="ru-RU"/>
-        </w:rPr>
-      </w:pPr>
-      <w:r>
-        <w:rPr>
-          <w:color w:val="000000" w:themeColor="text1"/>
-          <w:lang w:eastAsia="ru-RU"/>
-        </w:rPr>
-        <w:t>        2 вычисляется к 2</w:t>
-      </w:r>
-    </w:p>
-    <w:p>
-      <w:pPr>
-        <w:pStyle w:val="Programs"/>
-        <w:rPr>
-          <w:color w:val="000000" w:themeColor="text1"/>
-          <w:lang w:eastAsia="ru-RU"/>
-        </w:rPr>
-      </w:pPr>
-      <w:r>
-        <w:rPr>
-          <w:color w:val="000000" w:themeColor="text1"/>
-          <w:lang w:eastAsia="ru-RU"/>
-        </w:rPr>
-        <w:t>        применяется + к 1 и 2</w:t>
-      </w:r>
-    </w:p>
-    <w:p>
-      <w:pPr>
-        <w:pStyle w:val="Programs"/>
-        <w:rPr>
-          <w:color w:val="000000" w:themeColor="text1"/>
-          <w:lang w:eastAsia="ru-RU"/>
-        </w:rPr>
-      </w:pPr>
-      <w:r>
-        <w:rPr>
-          <w:color w:val="000000" w:themeColor="text1"/>
-          <w:lang w:eastAsia="ru-RU"/>
-        </w:rPr>
-        <w:t>        3</w:t>
-      </w:r>
-    </w:p>
-    <w:p>
-      <w:pPr>
-        <w:pStyle w:val="Programs"/>
-        <w:rPr>
-          <w:color w:val="000000" w:themeColor="text1"/>
-          <w:lang w:eastAsia="ru-RU"/>
-        </w:rPr>
-      </w:pPr>
-      <w:r>
-        <w:rPr>
-          <w:color w:val="000000" w:themeColor="text1"/>
-          <w:lang w:eastAsia="ru-RU"/>
-        </w:rPr>
-        <w:t>    3 вычисляется к 3</w:t>
-      </w:r>
-    </w:p>
-    <w:p>
-      <w:pPr>
-        <w:pStyle w:val="Programs"/>
-        <w:rPr>
-          <w:color w:val="000000" w:themeColor="text1"/>
-          <w:lang w:eastAsia="ru-RU"/>
-        </w:rPr>
-      </w:pPr>
-      <w:r>
-        <w:rPr>
-          <w:color w:val="000000" w:themeColor="text1"/>
-          <w:lang w:eastAsia="ru-RU"/>
-        </w:rPr>
-        <w:t>    применяется </w:t>
-      </w:r>
-      <w:proofErr w:type="spellStart"/>
-      <w:r>
-        <w:rPr>
-          <w:color w:val="000000" w:themeColor="text1"/>
-          <w:lang w:eastAsia="ru-RU"/>
-        </w:rPr>
-        <w:t>equal</w:t>
-      </w:r>
-      <w:proofErr w:type="spellEnd"/>
-      <w:r>
-        <w:rPr>
-          <w:color w:val="000000" w:themeColor="text1"/>
-          <w:lang w:eastAsia="ru-RU"/>
-        </w:rPr>
-        <w:t> к 3 и 3</w:t>
-      </w:r>
-    </w:p>
-    <w:p>
-      <w:pPr>
-        <w:pStyle w:val="Programs"/>
-        <w:rPr>
-          <w:color w:val="000000" w:themeColor="text1"/>
-          <w:lang w:eastAsia="ru-RU"/>
-        </w:rPr>
-      </w:pPr>
-      <w:r>
-        <w:rPr>
-          <w:color w:val="000000" w:themeColor="text1"/>
-          <w:lang w:eastAsia="ru-RU"/>
-        </w:rPr>
-        <w:t>    T</w:t>
-      </w:r>
-    </w:p>
-    <w:p/>
-    <w:p>
-      <w:r>
         <w:t>3.</w:t>
       </w:r>
     </w:p>
@@ -1412,23 +1294,7 @@
           <w:color w:val="000000" w:themeColor="text1"/>
           <w:lang w:eastAsia="ru-RU"/>
         </w:rPr>
-        <w:t>(</w:t>
-      </w:r>
-      <w:proofErr w:type="spellStart"/>
-      <w:r>
-        <w:rPr>
-          <w:color w:val="000000" w:themeColor="text1"/>
-          <w:lang w:eastAsia="ru-RU"/>
-        </w:rPr>
-        <w:t>equal</w:t>
-      </w:r>
-      <w:proofErr w:type="spellEnd"/>
-      <w:r>
-        <w:rPr>
-          <w:color w:val="000000" w:themeColor="text1"/>
-          <w:lang w:eastAsia="ru-RU"/>
-        </w:rPr>
-        <w:t> (* 4 7) 21)</w:t>
+        <w:t>(equal (* 4 7) 21)</w:t>
       </w:r>
     </w:p>
     <w:p>
@@ -1540,49 +1406,24 @@
           <w:color w:val="000000" w:themeColor="text1"/>
           <w:lang w:eastAsia="ru-RU"/>
         </w:rPr>
-        <w:t>    применяется </w:t>
-      </w:r>
-      <w:proofErr w:type="spellStart"/>
-      <w:r>
-        <w:rPr>
-          <w:color w:val="000000" w:themeColor="text1"/>
-          <w:lang w:eastAsia="ru-RU"/>
-        </w:rPr>
-        <w:t>equal</w:t>
-      </w:r>
-      <w:proofErr w:type="spellEnd"/>
-      <w:r>
-        <w:rPr>
-          <w:color w:val="000000" w:themeColor="text1"/>
-          <w:lang w:eastAsia="ru-RU"/>
-        </w:rPr>
-        <w:t> к 28 и 21</w:t>
-      </w:r>
-    </w:p>
-    <w:p>
-      <w:pPr>
-        <w:pStyle w:val="Programs"/>
-        <w:rPr>
-          <w:color w:val="000000" w:themeColor="text1"/>
-          <w:lang w:eastAsia="ru-RU"/>
-        </w:rPr>
-      </w:pPr>
-      <w:r>
-        <w:rPr>
-          <w:color w:val="000000" w:themeColor="text1"/>
-          <w:lang w:eastAsia="ru-RU"/>
-        </w:rPr>
-        <w:t>    </w:t>
-      </w:r>
-      <w:proofErr w:type="spellStart"/>
-      <w:r>
-        <w:rPr>
-          <w:color w:val="000000" w:themeColor="text1"/>
-          <w:lang w:eastAsia="ru-RU"/>
-        </w:rPr>
-        <w:t>Nil</w:t>
-      </w:r>
-      <w:proofErr w:type="spellEnd"/>
+        <w:t>    применяется equal к 28 и 21</w:t>
+      </w:r>
+    </w:p>
+    <w:p>
+      <w:pPr>
+        <w:pStyle w:val="Programs"/>
+        <w:rPr>
+          <w:color w:val="000000" w:themeColor="text1"/>
+          <w:lang w:eastAsia="ru-RU"/>
+        </w:rPr>
+      </w:pPr>
+      <w:r>
+        <w:rPr>
+          <w:color w:val="000000" w:themeColor="text1"/>
+          <w:lang w:eastAsia="ru-RU"/>
+        </w:rPr>
+        <w:t>    Nil</w:t>
+      </w:r>
     </w:p>
     <w:p/>
     <w:p/>
@@ -1609,23 +1450,7 @@
           <w:color w:val="000000" w:themeColor="text1"/>
           <w:lang w:eastAsia="ru-RU"/>
         </w:rPr>
-        <w:t>(</w:t>
-      </w:r>
-      <w:proofErr w:type="spellStart"/>
-      <w:r>
-        <w:rPr>
-          <w:color w:val="000000" w:themeColor="text1"/>
-          <w:lang w:eastAsia="ru-RU"/>
-        </w:rPr>
-        <w:t>equal</w:t>
-      </w:r>
-      <w:proofErr w:type="spellEnd"/>
-      <w:r>
-        <w:rPr>
-          <w:color w:val="000000" w:themeColor="text1"/>
-          <w:lang w:eastAsia="ru-RU"/>
-        </w:rPr>
-        <w:t> (* 2 3) (+ 7 2))</w:t>
+        <w:t>(equal (* 2 3) (+ 7 2))</w:t>
       </w:r>
     </w:p>
     <w:p>
@@ -1801,48 +1626,23 @@
           <w:color w:val="000000" w:themeColor="text1"/>
           <w:lang w:eastAsia="ru-RU"/>
         </w:rPr>
-        <w:t>    применяется </w:t>
-      </w:r>
-      <w:proofErr w:type="spellStart"/>
-      <w:r>
-        <w:rPr>
-          <w:color w:val="000000" w:themeColor="text1"/>
-          <w:lang w:eastAsia="ru-RU"/>
-        </w:rPr>
-        <w:t>equal</w:t>
-      </w:r>
-      <w:proofErr w:type="spellEnd"/>
-      <w:r>
-        <w:rPr>
-          <w:color w:val="000000" w:themeColor="text1"/>
-          <w:lang w:eastAsia="ru-RU"/>
-        </w:rPr>
-        <w:t> к 6 и 9</w:t>
-      </w:r>
-    </w:p>
-    <w:p>
-      <w:pPr>
-        <w:pStyle w:val="Programs"/>
-        <w:rPr>
-          <w:lang w:eastAsia="ru-RU"/>
-        </w:rPr>
-      </w:pPr>
-      <w:r>
-        <w:rPr>
-          <w:color w:val="000000" w:themeColor="text1"/>
-          <w:lang w:eastAsia="ru-RU"/>
-        </w:rPr>
-        <w:t>    </w:t>
-      </w:r>
-      <w:proofErr w:type="spellStart"/>
-      <w:r>
-        <w:rPr>
-          <w:color w:val="000000" w:themeColor="text1"/>
-          <w:lang w:eastAsia="ru-RU"/>
-        </w:rPr>
-        <w:t>Nil</w:t>
-      </w:r>
-      <w:proofErr w:type="spellEnd"/>
+        <w:t>    применяется equal к 6 и 9</w:t>
+      </w:r>
+    </w:p>
+    <w:p>
+      <w:pPr>
+        <w:pStyle w:val="Programs"/>
+        <w:rPr>
+          <w:lang w:eastAsia="ru-RU"/>
+        </w:rPr>
+      </w:pPr>
+      <w:r>
+        <w:rPr>
+          <w:color w:val="000000" w:themeColor="text1"/>
+          <w:lang w:eastAsia="ru-RU"/>
+        </w:rPr>
+        <w:t>    Nil</w:t>
+      </w:r>
     </w:p>
     <w:p/>
     <w:p>
@@ -1863,23 +1663,7 @@
           <w:color w:val="000000" w:themeColor="text1"/>
           <w:lang w:eastAsia="ru-RU"/>
         </w:rPr>
-        <w:t>(</w:t>
-      </w:r>
-      <w:proofErr w:type="spellStart"/>
-      <w:r>
-        <w:rPr>
-          <w:color w:val="000000" w:themeColor="text1"/>
-          <w:lang w:eastAsia="ru-RU"/>
-        </w:rPr>
-        <w:t>equal</w:t>
-      </w:r>
-      <w:proofErr w:type="spellEnd"/>
-      <w:r>
-        <w:rPr>
-          <w:color w:val="000000" w:themeColor="text1"/>
-          <w:lang w:eastAsia="ru-RU"/>
-        </w:rPr>
-        <w:t> (- 7 3) (* 3 2))</w:t>
+        <w:t>(equal (- 7 3) (* 3 2))</w:t>
       </w:r>
     </w:p>
     <w:p>
@@ -2055,49 +1839,24 @@
           <w:color w:val="000000" w:themeColor="text1"/>
           <w:lang w:eastAsia="ru-RU"/>
         </w:rPr>
-        <w:t>    применяется </w:t>
-      </w:r>
-      <w:proofErr w:type="spellStart"/>
-      <w:r>
-        <w:rPr>
-          <w:color w:val="000000" w:themeColor="text1"/>
-          <w:lang w:eastAsia="ru-RU"/>
-        </w:rPr>
-        <w:t>equal</w:t>
-      </w:r>
-      <w:proofErr w:type="spellEnd"/>
-      <w:r>
-        <w:rPr>
-          <w:color w:val="000000" w:themeColor="text1"/>
-          <w:lang w:eastAsia="ru-RU"/>
-        </w:rPr>
-        <w:t> к 4 и 6</w:t>
-      </w:r>
-    </w:p>
-    <w:p>
-      <w:pPr>
-        <w:pStyle w:val="Programs"/>
-        <w:rPr>
-          <w:color w:val="000000" w:themeColor="text1"/>
-          <w:lang w:eastAsia="ru-RU"/>
-        </w:rPr>
-      </w:pPr>
-      <w:r>
-        <w:rPr>
-          <w:color w:val="000000" w:themeColor="text1"/>
-          <w:lang w:eastAsia="ru-RU"/>
-        </w:rPr>
-        <w:t>    </w:t>
-      </w:r>
-      <w:proofErr w:type="spellStart"/>
-      <w:r>
-        <w:rPr>
-          <w:color w:val="000000" w:themeColor="text1"/>
-          <w:lang w:eastAsia="ru-RU"/>
-        </w:rPr>
-        <w:t>Nil</w:t>
-      </w:r>
-      <w:proofErr w:type="spellEnd"/>
+        <w:t>    применяется equal к 4 и 6</w:t>
+      </w:r>
+    </w:p>
+    <w:p>
+      <w:pPr>
+        <w:pStyle w:val="Programs"/>
+        <w:rPr>
+          <w:color w:val="000000" w:themeColor="text1"/>
+          <w:lang w:eastAsia="ru-RU"/>
+        </w:rPr>
+      </w:pPr>
+      <w:r>
+        <w:rPr>
+          <w:color w:val="000000" w:themeColor="text1"/>
+          <w:lang w:eastAsia="ru-RU"/>
+        </w:rPr>
+        <w:t>    Nil</w:t>
+      </w:r>
     </w:p>
     <w:p/>
     <w:p>
@@ -2118,71 +1877,23 @@
           <w:color w:val="000000" w:themeColor="text1"/>
           <w:lang w:eastAsia="ru-RU"/>
         </w:rPr>
-        <w:t>(</w:t>
-      </w:r>
-      <w:proofErr w:type="spellStart"/>
-      <w:r>
-        <w:rPr>
-          <w:color w:val="000000" w:themeColor="text1"/>
-          <w:lang w:eastAsia="ru-RU"/>
-        </w:rPr>
-        <w:t>equal</w:t>
-      </w:r>
-      <w:proofErr w:type="spellEnd"/>
-      <w:r>
-        <w:rPr>
-          <w:color w:val="000000" w:themeColor="text1"/>
-          <w:lang w:eastAsia="ru-RU"/>
-        </w:rPr>
-        <w:t> (</w:t>
-      </w:r>
-      <w:proofErr w:type="spellStart"/>
-      <w:r>
-        <w:rPr>
-          <w:color w:val="000000" w:themeColor="text1"/>
-          <w:lang w:eastAsia="ru-RU"/>
-        </w:rPr>
-        <w:t>abs</w:t>
-      </w:r>
-      <w:proofErr w:type="spellEnd"/>
-      <w:r>
-        <w:rPr>
-          <w:color w:val="000000" w:themeColor="text1"/>
-          <w:lang w:eastAsia="ru-RU"/>
-        </w:rPr>
-        <w:t> (- 2 4)) 3)</w:t>
-      </w:r>
-    </w:p>
-    <w:p>
-      <w:pPr>
-        <w:pStyle w:val="Programs"/>
-        <w:rPr>
-          <w:color w:val="000000" w:themeColor="text1"/>
-          <w:lang w:eastAsia="ru-RU"/>
-        </w:rPr>
-      </w:pPr>
-      <w:r>
-        <w:rPr>
-          <w:color w:val="000000" w:themeColor="text1"/>
-          <w:lang w:eastAsia="ru-RU"/>
-        </w:rPr>
-        <w:t>    (</w:t>
-      </w:r>
-      <w:proofErr w:type="spellStart"/>
-      <w:r>
-        <w:rPr>
-          <w:color w:val="000000" w:themeColor="text1"/>
-          <w:lang w:eastAsia="ru-RU"/>
-        </w:rPr>
-        <w:t>abs</w:t>
-      </w:r>
-      <w:proofErr w:type="spellEnd"/>
-      <w:r>
-        <w:rPr>
-          <w:color w:val="000000" w:themeColor="text1"/>
-          <w:lang w:eastAsia="ru-RU"/>
-        </w:rPr>
-        <w:t> (- 2 4))</w:t>
+        <w:t>(equal (abs (- 2 4)) 3)</w:t>
+      </w:r>
+    </w:p>
+    <w:p>
+      <w:pPr>
+        <w:pStyle w:val="Programs"/>
+        <w:rPr>
+          <w:color w:val="000000" w:themeColor="text1"/>
+          <w:lang w:eastAsia="ru-RU"/>
+        </w:rPr>
+      </w:pPr>
+      <w:r>
+        <w:rPr>
+          <w:color w:val="000000" w:themeColor="text1"/>
+          <w:lang w:eastAsia="ru-RU"/>
+        </w:rPr>
+        <w:t>    (abs (- 2 4))</w:t>
       </w:r>
     </w:p>
     <w:p>
@@ -2278,23 +1989,7 @@
           <w:color w:val="000000" w:themeColor="text1"/>
           <w:lang w:eastAsia="ru-RU"/>
         </w:rPr>
-        <w:t>        применяется </w:t>
-      </w:r>
-      <w:proofErr w:type="spellStart"/>
-      <w:r>
-        <w:rPr>
-          <w:color w:val="000000" w:themeColor="text1"/>
-          <w:lang w:eastAsia="ru-RU"/>
-        </w:rPr>
-        <w:t>abs</w:t>
-      </w:r>
-      <w:proofErr w:type="spellEnd"/>
-      <w:r>
-        <w:rPr>
-          <w:color w:val="000000" w:themeColor="text1"/>
-          <w:lang w:eastAsia="ru-RU"/>
-        </w:rPr>
-        <w:t> к -2</w:t>
+        <w:t>        применяется abs к -2</w:t>
       </w:r>
     </w:p>
     <w:p>
@@ -2342,49 +2037,24 @@
           <w:color w:val="000000" w:themeColor="text1"/>
           <w:lang w:eastAsia="ru-RU"/>
         </w:rPr>
-        <w:t>    применяется </w:t>
-      </w:r>
-      <w:proofErr w:type="spellStart"/>
-      <w:r>
-        <w:rPr>
-          <w:color w:val="000000" w:themeColor="text1"/>
-          <w:lang w:eastAsia="ru-RU"/>
-        </w:rPr>
-        <w:t>equal</w:t>
-      </w:r>
-      <w:proofErr w:type="spellEnd"/>
-      <w:r>
-        <w:rPr>
-          <w:color w:val="000000" w:themeColor="text1"/>
-          <w:lang w:eastAsia="ru-RU"/>
-        </w:rPr>
-        <w:t> к 2 и 3</w:t>
-      </w:r>
-    </w:p>
-    <w:p>
-      <w:pPr>
-        <w:pStyle w:val="Programs"/>
-        <w:rPr>
-          <w:color w:val="000000" w:themeColor="text1"/>
-          <w:lang w:eastAsia="ru-RU"/>
-        </w:rPr>
-      </w:pPr>
-      <w:r>
-        <w:rPr>
-          <w:color w:val="000000" w:themeColor="text1"/>
-          <w:lang w:eastAsia="ru-RU"/>
-        </w:rPr>
-        <w:t>    </w:t>
-      </w:r>
-      <w:proofErr w:type="spellStart"/>
-      <w:r>
-        <w:rPr>
-          <w:color w:val="000000" w:themeColor="text1"/>
-          <w:lang w:eastAsia="ru-RU"/>
-        </w:rPr>
-        <w:t>Nil</w:t>
-      </w:r>
-      <w:proofErr w:type="spellEnd"/>
+        <w:t>    применяется equal к 2 и 3</w:t>
+      </w:r>
+    </w:p>
+    <w:p>
+      <w:pPr>
+        <w:pStyle w:val="Programs"/>
+        <w:rPr>
+          <w:color w:val="000000" w:themeColor="text1"/>
+          <w:lang w:eastAsia="ru-RU"/>
+        </w:rPr>
+      </w:pPr>
+      <w:r>
+        <w:rPr>
+          <w:color w:val="000000" w:themeColor="text1"/>
+          <w:lang w:eastAsia="ru-RU"/>
+        </w:rPr>
+        <w:t>    Nil</w:t>
+      </w:r>
     </w:p>
     <w:p/>
     <w:p>
@@ -2431,7 +2101,6 @@
         </w:rPr>
         <w:t>(</w:t>
       </w:r>
-      <w:proofErr w:type="spellStart"/>
       <w:r>
         <w:rPr>
           <w:rFonts w:ascii="Consolas" w:eastAsia="Times New Roman" w:hAnsi="Consolas" w:cs="Times New Roman"/>
@@ -2444,7 +2113,6 @@
         </w:rPr>
         <w:t>defun</w:t>
       </w:r>
-      <w:proofErr w:type="spellEnd"/>
       <w:r>
         <w:rPr>
           <w:rFonts w:ascii="Consolas" w:eastAsia="Times New Roman" w:hAnsi="Consolas" w:cs="Times New Roman"/>
@@ -2455,7 +2123,6 @@
         </w:rPr>
         <w:t> </w:t>
       </w:r>
-      <w:proofErr w:type="spellStart"/>
       <w:r>
         <w:rPr>
           <w:rFonts w:ascii="Consolas" w:eastAsia="Times New Roman" w:hAnsi="Consolas" w:cs="Times New Roman"/>
@@ -2466,7 +2133,6 @@
         </w:rPr>
         <w:t>findHypo</w:t>
       </w:r>
-      <w:proofErr w:type="spellEnd"/>
       <w:r>
         <w:rPr>
           <w:rFonts w:ascii="Consolas" w:eastAsia="Times New Roman" w:hAnsi="Consolas" w:cs="Times New Roman"/>
@@ -2558,7 +2224,13 @@
         <w:t> y y))))</w:t>
       </w:r>
     </w:p>
-    <w:p/>
+    <w:p>
+      <w:pPr>
+        <w:rPr>
+          <w:lang w:val="en-US"/>
+        </w:rPr>
+      </w:pPr>
+    </w:p>
     <w:p>
       <w:pPr>
         <w:pStyle w:val="Programs"/>
@@ -3022,23 +2694,7 @@
           <w:color w:val="000000" w:themeColor="text1"/>
           <w:lang w:eastAsia="ru-RU"/>
         </w:rPr>
-        <w:t>    применяется </w:t>
-      </w:r>
-      <w:proofErr w:type="spellStart"/>
-      <w:r>
-        <w:rPr>
-          <w:color w:val="000000" w:themeColor="text1"/>
-          <w:lang w:eastAsia="ru-RU"/>
-        </w:rPr>
-        <w:t>sqrt</w:t>
-      </w:r>
-      <w:proofErr w:type="spellEnd"/>
-      <w:r>
-        <w:rPr>
-          <w:color w:val="000000" w:themeColor="text1"/>
-          <w:lang w:eastAsia="ru-RU"/>
-        </w:rPr>
-        <w:t> к </w:t>
+        <w:t>    применяется sqrt к </w:t>
       </w:r>
       <m:oMath>
         <m:sSup>
@@ -3274,7 +2930,6 @@
         </w:rPr>
         <w:t>(</w:t>
       </w:r>
-      <w:proofErr w:type="spellStart"/>
       <w:r>
         <w:rPr>
           <w:rFonts w:ascii="Consolas" w:eastAsia="Times New Roman" w:hAnsi="Consolas" w:cs="Times New Roman"/>
@@ -3287,7 +2942,6 @@
         </w:rPr>
         <w:t>defun</w:t>
       </w:r>
-      <w:proofErr w:type="spellEnd"/>
       <w:r>
         <w:rPr>
           <w:rFonts w:ascii="Consolas" w:eastAsia="Times New Roman" w:hAnsi="Consolas" w:cs="Times New Roman"/>
@@ -3298,7 +2952,6 @@
         </w:rPr>
         <w:t> </w:t>
       </w:r>
-      <w:proofErr w:type="spellStart"/>
       <w:r>
         <w:rPr>
           <w:rFonts w:ascii="Consolas" w:eastAsia="Times New Roman" w:hAnsi="Consolas" w:cs="Times New Roman"/>
@@ -3309,7 +2962,6 @@
         </w:rPr>
         <w:t>volumeOfParPed</w:t>
       </w:r>
-      <w:proofErr w:type="spellEnd"/>
       <w:r>
         <w:rPr>
           <w:rFonts w:ascii="Consolas" w:eastAsia="Times New Roman" w:hAnsi="Consolas" w:cs="Times New Roman"/>
@@ -3450,39 +3102,7 @@
             <w:color w:val="000000" w:themeColor="text1"/>
             <w:lang w:eastAsia="ru-RU"/>
           </w:rPr>
-          <m:t>x </m:t>
-        </m:r>
-        <m:r>
-          <w:rPr>
-            <w:rFonts w:ascii="Cambria Math" w:hAnsi="Cambria Math"/>
-            <w:color w:val="000000" w:themeColor="text1"/>
-            <w:lang w:eastAsia="ru-RU"/>
-          </w:rPr>
-          <m:t>⋅</m:t>
-        </m:r>
-        <m:r>
-          <w:rPr>
-            <w:rFonts w:ascii="Cambria Math" w:hAnsi="Cambria Math"/>
-            <w:color w:val="000000" w:themeColor="text1"/>
-            <w:lang w:eastAsia="ru-RU"/>
-          </w:rPr>
-          <m:t> y </m:t>
-        </m:r>
-        <m:r>
-          <w:rPr>
-            <w:rFonts w:ascii="Cambria Math" w:hAnsi="Cambria Math"/>
-            <w:color w:val="000000" w:themeColor="text1"/>
-            <w:lang w:eastAsia="ru-RU"/>
-          </w:rPr>
-          <m:t>⋅</m:t>
-        </m:r>
-        <m:r>
-          <w:rPr>
-            <w:rFonts w:ascii="Cambria Math" w:hAnsi="Cambria Math"/>
-            <w:color w:val="000000" w:themeColor="text1"/>
-            <w:lang w:eastAsia="ru-RU"/>
-          </w:rPr>
-          <m:t> z</m:t>
+          <m:t>x ⋅ y ⋅ z</m:t>
         </m:r>
       </m:oMath>
     </w:p>
@@ -3685,21 +3305,7 @@
               <w:rPr>
                 <w:lang w:val="en-US"/>
               </w:rPr>
-              <w:t>4. (</w:t>
-            </w:r>
-            <w:proofErr w:type="spellStart"/>
-            <w:r>
-              <w:rPr>
-                <w:lang w:val="en-US"/>
-              </w:rPr>
-              <w:t>caddr</w:t>
-            </w:r>
-            <w:proofErr w:type="spellEnd"/>
-            <w:r>
-              <w:rPr>
-                <w:lang w:val="en-US"/>
-              </w:rPr>
-              <w:t xml:space="preserve"> (1 2 3 4 5));</w:t>
+              <w:t>4. (caddr (1 2 3 4 5));</w:t>
             </w:r>
           </w:p>
         </w:tc>
@@ -4092,14 +3698,12 @@
         <w:lastRenderedPageBreak/>
         <w:t>4. (</w:t>
       </w:r>
-      <w:proofErr w:type="spellStart"/>
       <w:r>
         <w:rPr>
           <w:lang w:val="en-US"/>
         </w:rPr>
         <w:t>caddr</w:t>
       </w:r>
-      <w:proofErr w:type="spellEnd"/>
       <w:r>
         <w:t xml:space="preserve"> (1 2 3 4 5))</w:t>
       </w:r>
@@ -4112,14 +3716,12 @@
       <w:r>
         <w:t>(</w:t>
       </w:r>
-      <w:proofErr w:type="spellStart"/>
       <w:r>
         <w:rPr>
           <w:lang w:val="en-US"/>
         </w:rPr>
         <w:t>caddr</w:t>
       </w:r>
-      <w:proofErr w:type="spellEnd"/>
       <w:r>
         <w:t xml:space="preserve"> `(1 2 3 4 5)) -&gt; 3;</w:t>
       </w:r>
@@ -4716,7 +4318,6 @@
         </w:rPr>
         <w:t>(</w:t>
       </w:r>
-      <w:proofErr w:type="spellStart"/>
       <w:r>
         <w:rPr>
           <w:rFonts w:ascii="Consolas" w:eastAsia="Times New Roman" w:hAnsi="Consolas" w:cs="Times New Roman"/>
@@ -4729,7 +4330,6 @@
         </w:rPr>
         <w:t>defun</w:t>
       </w:r>
-      <w:proofErr w:type="spellEnd"/>
       <w:r>
         <w:rPr>
           <w:rFonts w:ascii="Consolas" w:eastAsia="Times New Roman" w:hAnsi="Consolas" w:cs="Times New Roman"/>
@@ -4740,7 +4340,6 @@
         </w:rPr>
         <w:t> </w:t>
       </w:r>
-      <w:proofErr w:type="spellStart"/>
       <w:r>
         <w:rPr>
           <w:rFonts w:ascii="Consolas" w:eastAsia="Times New Roman" w:hAnsi="Consolas" w:cs="Times New Roman"/>
@@ -4751,7 +4350,6 @@
         </w:rPr>
         <w:t>longer_then</w:t>
       </w:r>
-      <w:proofErr w:type="spellEnd"/>
       <w:r>
         <w:rPr>
           <w:rFonts w:ascii="Consolas" w:eastAsia="Times New Roman" w:hAnsi="Consolas" w:cs="Times New Roman"/>
@@ -4760,10 +4358,15 @@
           <w:szCs w:val="24"/>
           <w:lang w:val="en-US" w:eastAsia="ru-RU"/>
         </w:rPr>
-        <w:t> (</w:t>
-      </w:r>
-      <w:proofErr w:type="spellStart"/>
-      <w:r>
+        <w:t> (firstList secondList) </w:t>
+      </w:r>
+    </w:p>
+    <w:p>
+      <w:pPr>
+        <w:shd w:val="clear" w:color="auto" w:fill="272822"/>
+        <w:spacing w:after="0" w:line="285" w:lineRule="atLeast"/>
+        <w:ind w:firstLine="708"/>
+        <w:jc w:val="left"/>
         <w:rPr>
           <w:rFonts w:ascii="Consolas" w:eastAsia="Times New Roman" w:hAnsi="Consolas" w:cs="Times New Roman"/>
           <w:color w:val="F8F8F2"/>
@@ -4771,9 +4374,7 @@
           <w:szCs w:val="24"/>
           <w:lang w:val="en-US" w:eastAsia="ru-RU"/>
         </w:rPr>
-        <w:t>firstList</w:t>
-      </w:r>
-      <w:proofErr w:type="spellEnd"/>
+      </w:pPr>
       <w:r>
         <w:rPr>
           <w:rFonts w:ascii="Consolas" w:eastAsia="Times New Roman" w:hAnsi="Consolas" w:cs="Times New Roman"/>
@@ -4782,9 +4383,18 @@
           <w:szCs w:val="24"/>
           <w:lang w:val="en-US" w:eastAsia="ru-RU"/>
         </w:rPr>
-        <w:t> </w:t>
-      </w:r>
-      <w:proofErr w:type="spellStart"/>
+        <w:t>(</w:t>
+      </w:r>
+      <w:r>
+        <w:rPr>
+          <w:rFonts w:ascii="Consolas" w:eastAsia="Times New Roman" w:hAnsi="Consolas" w:cs="Times New Roman"/>
+          <w:color w:val="66D9EF"/>
+          <w:sz w:val="24"/>
+          <w:szCs w:val="24"/>
+          <w:lang w:val="en-US" w:eastAsia="ru-RU"/>
+        </w:rPr>
+        <w:t>&gt;</w:t>
+      </w:r>
       <w:r>
         <w:rPr>
           <w:rFonts w:ascii="Consolas" w:eastAsia="Times New Roman" w:hAnsi="Consolas" w:cs="Times New Roman"/>
@@ -4793,9 +4403,18 @@
           <w:szCs w:val="24"/>
           <w:lang w:val="en-US" w:eastAsia="ru-RU"/>
         </w:rPr>
-        <w:t>secondList</w:t>
-      </w:r>
-      <w:proofErr w:type="spellEnd"/>
+        <w:t> (</w:t>
+      </w:r>
+      <w:r>
+        <w:rPr>
+          <w:rFonts w:ascii="Consolas" w:eastAsia="Times New Roman" w:hAnsi="Consolas" w:cs="Times New Roman"/>
+          <w:color w:val="66D9EF"/>
+          <w:sz w:val="24"/>
+          <w:szCs w:val="24"/>
+          <w:lang w:val="en-US" w:eastAsia="ru-RU"/>
+        </w:rPr>
+        <w:t>length</w:t>
+      </w:r>
       <w:r>
         <w:rPr>
           <w:rFonts w:ascii="Consolas" w:eastAsia="Times New Roman" w:hAnsi="Consolas" w:cs="Times New Roman"/>
@@ -4804,15 +4423,19 @@
           <w:szCs w:val="24"/>
           <w:lang w:val="en-US" w:eastAsia="ru-RU"/>
         </w:rPr>
-        <w:t>) </w:t>
-      </w:r>
-    </w:p>
-    <w:p>
-      <w:pPr>
-        <w:shd w:val="clear" w:color="auto" w:fill="272822"/>
-        <w:spacing w:after="0" w:line="285" w:lineRule="atLeast"/>
-        <w:ind w:firstLine="708"/>
-        <w:jc w:val="left"/>
+        <w:t> firstList) (</w:t>
+      </w:r>
+      <w:r>
+        <w:rPr>
+          <w:rFonts w:ascii="Consolas" w:eastAsia="Times New Roman" w:hAnsi="Consolas" w:cs="Times New Roman"/>
+          <w:color w:val="66D9EF"/>
+          <w:sz w:val="24"/>
+          <w:szCs w:val="24"/>
+          <w:lang w:val="en-US" w:eastAsia="ru-RU"/>
+        </w:rPr>
+        <w:t>length</w:t>
+      </w:r>
+      <w:r>
         <w:rPr>
           <w:rFonts w:ascii="Consolas" w:eastAsia="Times New Roman" w:hAnsi="Consolas" w:cs="Times New Roman"/>
           <w:color w:val="F8F8F2"/>
@@ -4820,120 +4443,7 @@
           <w:szCs w:val="24"/>
           <w:lang w:val="en-US" w:eastAsia="ru-RU"/>
         </w:rPr>
-      </w:pPr>
-      <w:r>
-        <w:rPr>
-          <w:rFonts w:ascii="Consolas" w:eastAsia="Times New Roman" w:hAnsi="Consolas" w:cs="Times New Roman"/>
-          <w:color w:val="F8F8F2"/>
-          <w:sz w:val="24"/>
-          <w:szCs w:val="24"/>
-          <w:lang w:val="en-US" w:eastAsia="ru-RU"/>
-        </w:rPr>
-        <w:t>(</w:t>
-      </w:r>
-      <w:r>
-        <w:rPr>
-          <w:rFonts w:ascii="Consolas" w:eastAsia="Times New Roman" w:hAnsi="Consolas" w:cs="Times New Roman"/>
-          <w:color w:val="66D9EF"/>
-          <w:sz w:val="24"/>
-          <w:szCs w:val="24"/>
-          <w:lang w:val="en-US" w:eastAsia="ru-RU"/>
-        </w:rPr>
-        <w:t>&gt;</w:t>
-      </w:r>
-      <w:r>
-        <w:rPr>
-          <w:rFonts w:ascii="Consolas" w:eastAsia="Times New Roman" w:hAnsi="Consolas" w:cs="Times New Roman"/>
-          <w:color w:val="F8F8F2"/>
-          <w:sz w:val="24"/>
-          <w:szCs w:val="24"/>
-          <w:lang w:val="en-US" w:eastAsia="ru-RU"/>
-        </w:rPr>
-        <w:t> (</w:t>
-      </w:r>
-      <w:r>
-        <w:rPr>
-          <w:rFonts w:ascii="Consolas" w:eastAsia="Times New Roman" w:hAnsi="Consolas" w:cs="Times New Roman"/>
-          <w:color w:val="66D9EF"/>
-          <w:sz w:val="24"/>
-          <w:szCs w:val="24"/>
-          <w:lang w:val="en-US" w:eastAsia="ru-RU"/>
-        </w:rPr>
-        <w:t>length</w:t>
-      </w:r>
-      <w:r>
-        <w:rPr>
-          <w:rFonts w:ascii="Consolas" w:eastAsia="Times New Roman" w:hAnsi="Consolas" w:cs="Times New Roman"/>
-          <w:color w:val="F8F8F2"/>
-          <w:sz w:val="24"/>
-          <w:szCs w:val="24"/>
-          <w:lang w:val="en-US" w:eastAsia="ru-RU"/>
-        </w:rPr>
-        <w:t> </w:t>
-      </w:r>
-      <w:proofErr w:type="spellStart"/>
-      <w:r>
-        <w:rPr>
-          <w:rFonts w:ascii="Consolas" w:eastAsia="Times New Roman" w:hAnsi="Consolas" w:cs="Times New Roman"/>
-          <w:color w:val="F8F8F2"/>
-          <w:sz w:val="24"/>
-          <w:szCs w:val="24"/>
-          <w:lang w:val="en-US" w:eastAsia="ru-RU"/>
-        </w:rPr>
-        <w:t>firstList</w:t>
-      </w:r>
-      <w:proofErr w:type="spellEnd"/>
-      <w:r>
-        <w:rPr>
-          <w:rFonts w:ascii="Consolas" w:eastAsia="Times New Roman" w:hAnsi="Consolas" w:cs="Times New Roman"/>
-          <w:color w:val="F8F8F2"/>
-          <w:sz w:val="24"/>
-          <w:szCs w:val="24"/>
-          <w:lang w:val="en-US" w:eastAsia="ru-RU"/>
-        </w:rPr>
-        <w:t>) (</w:t>
-      </w:r>
-      <w:r>
-        <w:rPr>
-          <w:rFonts w:ascii="Consolas" w:eastAsia="Times New Roman" w:hAnsi="Consolas" w:cs="Times New Roman"/>
-          <w:color w:val="66D9EF"/>
-          <w:sz w:val="24"/>
-          <w:szCs w:val="24"/>
-          <w:lang w:val="en-US" w:eastAsia="ru-RU"/>
-        </w:rPr>
-        <w:t>length</w:t>
-      </w:r>
-      <w:r>
-        <w:rPr>
-          <w:rFonts w:ascii="Consolas" w:eastAsia="Times New Roman" w:hAnsi="Consolas" w:cs="Times New Roman"/>
-          <w:color w:val="F8F8F2"/>
-          <w:sz w:val="24"/>
-          <w:szCs w:val="24"/>
-          <w:lang w:val="en-US" w:eastAsia="ru-RU"/>
-        </w:rPr>
-        <w:t> </w:t>
-      </w:r>
-      <w:proofErr w:type="spellStart"/>
-      <w:r>
-        <w:rPr>
-          <w:rFonts w:ascii="Consolas" w:eastAsia="Times New Roman" w:hAnsi="Consolas" w:cs="Times New Roman"/>
-          <w:color w:val="F8F8F2"/>
-          <w:sz w:val="24"/>
-          <w:szCs w:val="24"/>
-          <w:lang w:val="en-US" w:eastAsia="ru-RU"/>
-        </w:rPr>
-        <w:t>secondList</w:t>
-      </w:r>
-      <w:proofErr w:type="spellEnd"/>
-      <w:r>
-        <w:rPr>
-          <w:rFonts w:ascii="Consolas" w:eastAsia="Times New Roman" w:hAnsi="Consolas" w:cs="Times New Roman"/>
-          <w:color w:val="F8F8F2"/>
-          <w:sz w:val="24"/>
-          <w:szCs w:val="24"/>
-          <w:lang w:val="en-US" w:eastAsia="ru-RU"/>
-        </w:rPr>
-        <w:t>)))</w:t>
+        <w:t> secondList)))</w:t>
       </w:r>
     </w:p>
     <w:p>
@@ -5027,33 +4537,11 @@
         </w:rPr>
         <w:t>5. (</w:t>
       </w:r>
-      <w:proofErr w:type="spellStart"/>
-      <w:r>
-        <w:rPr>
-          <w:lang w:val="en-US"/>
-        </w:rPr>
-        <w:t>cdr</w:t>
-      </w:r>
-      <w:proofErr w:type="spellEnd"/>
-      <w:r>
-        <w:rPr>
-          <w:lang w:val="en-US"/>
-        </w:rPr>
-        <w:t xml:space="preserve"> `(cons is short for </w:t>
-      </w:r>
-      <w:proofErr w:type="spellStart"/>
-      <w:r>
-        <w:rPr>
-          <w:lang w:val="en-US"/>
-        </w:rPr>
-        <w:t>ans</w:t>
-      </w:r>
-      <w:proofErr w:type="spellEnd"/>
-      <w:r>
-        <w:rPr>
-          <w:lang w:val="en-US"/>
-        </w:rPr>
-        <w:t>));</w:t>
+      <w:r>
+        <w:rPr>
+          <w:lang w:val="en-US"/>
+        </w:rPr>
+        <w:t>cdr `(cons is short for ans));</w:t>
       </w:r>
     </w:p>
     <w:p>
@@ -5225,14 +4713,12 @@
       <w:r>
         <w:t>5. (</w:t>
       </w:r>
-      <w:proofErr w:type="spellStart"/>
       <w:r>
         <w:rPr>
           <w:lang w:val="en-US"/>
         </w:rPr>
         <w:t>cdr</w:t>
       </w:r>
-      <w:proofErr w:type="spellEnd"/>
       <w:r>
         <w:t xml:space="preserve"> `(</w:t>
       </w:r>
@@ -5272,14 +4758,12 @@
       <w:r>
         <w:t xml:space="preserve"> </w:t>
       </w:r>
-      <w:proofErr w:type="spellStart"/>
       <w:r>
         <w:rPr>
           <w:lang w:val="en-US"/>
         </w:rPr>
         <w:t>ans</w:t>
       </w:r>
-      <w:proofErr w:type="spellEnd"/>
       <w:r>
         <w:t>))</w:t>
       </w:r>
@@ -5397,14 +4881,12 @@
       <w:r>
         <w:t xml:space="preserve">списка, а не команда, при этом он будет являться «головой» списка, а, следовательно, команда </w:t>
       </w:r>
-      <w:proofErr w:type="spellStart"/>
       <w:r>
         <w:rPr>
           <w:lang w:val="en-US"/>
         </w:rPr>
         <w:t>cdr</w:t>
       </w:r>
-      <w:proofErr w:type="spellEnd"/>
       <w:r>
         <w:t xml:space="preserve"> </w:t>
       </w:r>
@@ -5582,10 +5064,578 @@
     </w:p>
     <w:p>
       <w:pPr>
+        <w:rPr>
+          <w:lang w:val="en-US"/>
+        </w:rPr>
+      </w:pPr>
+    </w:p>
+    <w:p>
+      <w:pPr>
+        <w:rPr>
+          <w:lang w:val="en-US"/>
+        </w:rPr>
+      </w:pPr>
+      <w:r>
+        <w:t>Задание</w:t>
+      </w:r>
+      <w:r>
+        <w:rPr>
+          <w:lang w:val="en-US"/>
+        </w:rPr>
+        <w:t xml:space="preserve"> 7. </w:t>
+      </w:r>
+      <w:r>
+        <w:t>Дана</w:t>
+      </w:r>
+      <w:r>
+        <w:rPr>
+          <w:lang w:val="en-US"/>
+        </w:rPr>
+        <w:t xml:space="preserve"> </w:t>
+      </w:r>
+      <w:r>
+        <w:t>функция</w:t>
+      </w:r>
+      <w:r>
+        <w:rPr>
+          <w:lang w:val="en-US"/>
+        </w:rPr>
+        <w:t xml:space="preserve"> (</w:t>
+      </w:r>
+      <w:r>
+        <w:rPr>
+          <w:lang w:val="en-US"/>
+        </w:rPr>
+        <w:t>defun myster</w:t>
+      </w:r>
+      <w:r>
+        <w:rPr>
+          <w:lang w:val="en-US"/>
+        </w:rPr>
+        <w:t>y</w:t>
+      </w:r>
+      <w:r>
+        <w:rPr>
+          <w:lang w:val="en-US"/>
+        </w:rPr>
+        <w:t xml:space="preserve"> (x) (list (second x) (first x)))</w:t>
+      </w:r>
+    </w:p>
+    <w:p>
+      <w:r>
+        <w:t>Какие результаты вычисления следующих выражений?</w:t>
+      </w:r>
+    </w:p>
+    <w:p>
+      <w:pPr>
+        <w:rPr>
+          <w:lang w:val="en-US"/>
+        </w:rPr>
+      </w:pPr>
+      <w:r>
+        <w:rPr>
+          <w:lang w:val="en-US"/>
+        </w:rPr>
+        <w:t>(mystery `(one two))</w:t>
+      </w:r>
+    </w:p>
+    <w:p>
+      <w:pPr>
+        <w:rPr>
+          <w:lang w:val="en-US"/>
+        </w:rPr>
+      </w:pPr>
+      <w:r>
+        <w:rPr>
+          <w:lang w:val="en-US"/>
+        </w:rPr>
+        <w:t>(mystery `free)</w:t>
+      </w:r>
+    </w:p>
+    <w:p>
+      <w:pPr>
+        <w:rPr>
+          <w:lang w:val="en-US"/>
+        </w:rPr>
+      </w:pPr>
+      <w:r>
+        <w:rPr>
+          <w:lang w:val="en-US"/>
+        </w:rPr>
+        <w:t>(mystery (last `one `two))</w:t>
+      </w:r>
+    </w:p>
+    <w:p>
+      <w:pPr>
+        <w:rPr>
+          <w:lang w:val="en-US"/>
+        </w:rPr>
+      </w:pPr>
+      <w:r>
+        <w:rPr>
+          <w:lang w:val="en-US"/>
+        </w:rPr>
+        <w:t>(mystery `one `two))</w:t>
+      </w:r>
+    </w:p>
+    <w:p>
+      <w:r>
+        <w:t>Решение:</w:t>
+      </w:r>
+    </w:p>
+    <w:p>
+      <w:pPr>
+        <w:rPr>
+          <w:lang w:val="en-US"/>
+        </w:rPr>
+      </w:pPr>
+      <w:r>
+        <w:rPr>
+          <w:lang w:val="en-US"/>
+        </w:rPr>
+        <w:t>(mystery `(one two))</w:t>
+      </w:r>
+      <w:r>
+        <w:rPr>
+          <w:lang w:val="en-US"/>
+        </w:rPr>
+        <w:t xml:space="preserve"> -&gt;</w:t>
+      </w:r>
+      <w:r>
+        <w:rPr>
+          <w:lang w:val="en-US"/>
+        </w:rPr>
+        <w:t xml:space="preserve"> </w:t>
+      </w:r>
+      <w:r>
+        <w:rPr>
+          <w:lang w:val="en-US"/>
+        </w:rPr>
+        <w:t>(TWO ONE)</w:t>
+      </w:r>
+      <w:r>
+        <w:rPr>
+          <w:lang w:val="en-US"/>
+        </w:rPr>
+        <w:t>;</w:t>
+      </w:r>
+    </w:p>
+    <w:p>
+      <w:r>
+        <w:rPr>
+          <w:lang w:val="en-US"/>
+        </w:rPr>
+        <w:t>(mystery `free)</w:t>
+      </w:r>
+      <w:r>
+        <w:rPr>
+          <w:lang w:val="en-US"/>
+        </w:rPr>
+        <w:t xml:space="preserve"> -&gt;</w:t>
+      </w:r>
+      <w:r>
+        <w:rPr>
+          <w:lang w:val="en-US"/>
+        </w:rPr>
+        <w:t xml:space="preserve"> value FREE is not of type LIST</w:t>
+      </w:r>
+      <w:r>
+        <w:rPr>
+          <w:lang w:val="en-US"/>
+        </w:rPr>
+        <w:t xml:space="preserve">. </w:t>
+      </w:r>
+      <w:r>
+        <w:t xml:space="preserve">Для разрешения ошибки потребуется установить скобки вокруг </w:t>
+      </w:r>
+      <w:r>
+        <w:rPr>
+          <w:lang w:val="en-US"/>
+        </w:rPr>
+        <w:t>free</w:t>
+      </w:r>
+      <w:r>
+        <w:t xml:space="preserve">, </w:t>
+      </w:r>
+      <w:r>
+        <w:t xml:space="preserve">так как функции </w:t>
+      </w:r>
+      <w:r>
+        <w:rPr>
+          <w:lang w:val="en-US"/>
+        </w:rPr>
+        <w:t>first</w:t>
+      </w:r>
+      <w:r>
+        <w:t xml:space="preserve"> </w:t>
+      </w:r>
+      <w:r>
+        <w:t xml:space="preserve">и </w:t>
+      </w:r>
+      <w:r>
+        <w:rPr>
+          <w:lang w:val="en-US"/>
+        </w:rPr>
+        <w:t>second</w:t>
+      </w:r>
+      <w:r>
+        <w:t xml:space="preserve"> </w:t>
+      </w:r>
+      <w:r>
+        <w:t>работают только со списками</w:t>
+      </w:r>
+      <w:r>
+        <w:t xml:space="preserve">. </w:t>
+      </w:r>
+      <w:r>
+        <w:rPr>
+          <w:lang w:val="en-US"/>
+        </w:rPr>
+        <w:t xml:space="preserve">(mystery `(free)) -&gt; </w:t>
+      </w:r>
+      <w:r>
+        <w:rPr>
+          <w:lang w:val="en-US"/>
+        </w:rPr>
+        <w:t>(NIL FREE)</w:t>
+      </w:r>
+      <w:r>
+        <w:t>;</w:t>
+      </w:r>
+    </w:p>
+    <w:p>
+      <w:pPr>
+        <w:rPr>
+          <w:lang w:val="en-US"/>
+        </w:rPr>
+      </w:pPr>
+      <w:r>
+        <w:rPr>
+          <w:lang w:val="en-US"/>
+        </w:rPr>
+        <w:t>(</w:t>
+      </w:r>
+      <w:r>
+        <w:rPr>
+          <w:lang w:val="en-US"/>
+        </w:rPr>
+        <w:t>mystery</w:t>
+      </w:r>
+      <w:r>
+        <w:rPr>
+          <w:lang w:val="en-US"/>
+        </w:rPr>
+        <w:t xml:space="preserve"> (</w:t>
+      </w:r>
+      <w:r>
+        <w:rPr>
+          <w:lang w:val="en-US"/>
+        </w:rPr>
+        <w:t>last</w:t>
+      </w:r>
+      <w:r>
+        <w:rPr>
+          <w:lang w:val="en-US"/>
+        </w:rPr>
+        <w:t xml:space="preserve"> `</w:t>
+      </w:r>
+      <w:r>
+        <w:rPr>
+          <w:lang w:val="en-US"/>
+        </w:rPr>
+        <w:t>one</w:t>
+      </w:r>
+      <w:r>
+        <w:rPr>
+          <w:lang w:val="en-US"/>
+        </w:rPr>
+        <w:t xml:space="preserve"> `</w:t>
+      </w:r>
+      <w:r>
+        <w:rPr>
+          <w:lang w:val="en-US"/>
+        </w:rPr>
+        <w:t>two</w:t>
+      </w:r>
+      <w:r>
+        <w:rPr>
+          <w:lang w:val="en-US"/>
+        </w:rPr>
+        <w:t>))</w:t>
+      </w:r>
+      <w:r>
+        <w:rPr>
+          <w:lang w:val="en-US"/>
+        </w:rPr>
+        <w:t xml:space="preserve"> -&gt;</w:t>
+      </w:r>
+      <w:r>
+        <w:rPr>
+          <w:lang w:val="en-US"/>
+        </w:rPr>
+        <w:t xml:space="preserve"> value ONE is not of type LIST. </w:t>
+      </w:r>
+      <w:r>
+        <w:rPr>
+          <w:lang w:val="en-US"/>
+        </w:rPr>
+        <w:t>Value</w:t>
+      </w:r>
+      <w:r>
+        <w:rPr>
+          <w:lang w:val="en-US"/>
+        </w:rPr>
+        <w:t xml:space="preserve"> </w:t>
+      </w:r>
+      <w:r>
+        <w:rPr>
+          <w:lang w:val="en-US"/>
+        </w:rPr>
+        <w:t>TWO</w:t>
+      </w:r>
+      <w:r>
+        <w:rPr>
+          <w:lang w:val="en-US"/>
+        </w:rPr>
+        <w:t xml:space="preserve"> </w:t>
+      </w:r>
+      <w:r>
+        <w:rPr>
+          <w:lang w:val="en-US"/>
+        </w:rPr>
+        <w:t>is</w:t>
+      </w:r>
+      <w:r>
+        <w:rPr>
+          <w:lang w:val="en-US"/>
+        </w:rPr>
+        <w:t xml:space="preserve"> </w:t>
+      </w:r>
+      <w:r>
+        <w:rPr>
+          <w:lang w:val="en-US"/>
+        </w:rPr>
+        <w:t>not</w:t>
+      </w:r>
+      <w:r>
+        <w:rPr>
+          <w:lang w:val="en-US"/>
+        </w:rPr>
+        <w:t xml:space="preserve"> </w:t>
+      </w:r>
+      <w:r>
+        <w:rPr>
+          <w:lang w:val="en-US"/>
+        </w:rPr>
+        <w:t>of</w:t>
+      </w:r>
+      <w:r>
+        <w:rPr>
+          <w:lang w:val="en-US"/>
+        </w:rPr>
+        <w:t xml:space="preserve"> </w:t>
+      </w:r>
+      <w:r>
+        <w:rPr>
+          <w:lang w:val="en-US"/>
+        </w:rPr>
+        <w:t>type</w:t>
+      </w:r>
+      <w:r>
+        <w:rPr>
+          <w:lang w:val="en-US"/>
+        </w:rPr>
+        <w:t xml:space="preserve"> </w:t>
+      </w:r>
+      <w:r>
+        <w:rPr>
+          <w:lang w:val="en-US"/>
+        </w:rPr>
+        <w:t>UNSIGNED</w:t>
+      </w:r>
+      <w:r>
+        <w:rPr>
+          <w:lang w:val="en-US"/>
+        </w:rPr>
+        <w:t>-</w:t>
+      </w:r>
+      <w:r>
+        <w:rPr>
+          <w:lang w:val="en-US"/>
+        </w:rPr>
+        <w:t>BYTE.</w:t>
+      </w:r>
+      <w:r>
+        <w:rPr>
+          <w:lang w:val="en-US"/>
+        </w:rPr>
+        <w:t xml:space="preserve"> </w:t>
+      </w:r>
+      <w:r>
+        <w:t>Для разрешения ошибки потребуется установить</w:t>
+      </w:r>
+      <w:r>
+        <w:t xml:space="preserve"> </w:t>
+      </w:r>
+      <w:r>
+        <w:t>скобки вокруг (</w:t>
+      </w:r>
+      <w:r>
+        <w:rPr>
+          <w:lang w:val="en-US"/>
+        </w:rPr>
+        <w:t>one</w:t>
+      </w:r>
+      <w:r>
+        <w:t xml:space="preserve">), </w:t>
+      </w:r>
+      <w:r>
+        <w:t xml:space="preserve">а также убрать </w:t>
+      </w:r>
+      <w:r>
+        <w:t>`</w:t>
+      </w:r>
+      <w:r>
+        <w:rPr>
+          <w:lang w:val="en-US"/>
+        </w:rPr>
+        <w:t>two</w:t>
+      </w:r>
+      <w:r>
+        <w:t xml:space="preserve">, </w:t>
+      </w:r>
+      <w:r>
+        <w:t xml:space="preserve">так как вторым аргументом функция </w:t>
+      </w:r>
+      <w:r>
+        <w:rPr>
+          <w:lang w:val="en-US"/>
+        </w:rPr>
+        <w:t>last</w:t>
+      </w:r>
+      <w:r>
+        <w:t xml:space="preserve"> </w:t>
+      </w:r>
+      <w:r>
+        <w:t xml:space="preserve">принимает количество «последних» элементов списка-аргумента. </w:t>
+      </w:r>
+      <w:r>
+        <w:rPr>
+          <w:lang w:val="en-US"/>
+        </w:rPr>
+        <w:t>(mystery (last `(one)) -&gt; (NIL ONE);</w:t>
+      </w:r>
+    </w:p>
+    <w:p>
+      <w:r>
+        <w:rPr>
+          <w:lang w:val="en-US"/>
+        </w:rPr>
+        <w:t>(</w:t>
+      </w:r>
+      <w:r>
+        <w:rPr>
+          <w:lang w:val="en-US"/>
+        </w:rPr>
+        <w:t>mystery</w:t>
+      </w:r>
+      <w:r>
+        <w:rPr>
+          <w:lang w:val="en-US"/>
+        </w:rPr>
+        <w:t xml:space="preserve"> `</w:t>
+      </w:r>
+      <w:r>
+        <w:rPr>
+          <w:lang w:val="en-US"/>
+        </w:rPr>
+        <w:t>one</w:t>
+      </w:r>
+      <w:r>
+        <w:rPr>
+          <w:lang w:val="en-US"/>
+        </w:rPr>
+        <w:t xml:space="preserve"> `</w:t>
+      </w:r>
+      <w:r>
+        <w:rPr>
+          <w:lang w:val="en-US"/>
+        </w:rPr>
+        <w:t>two</w:t>
+      </w:r>
+      <w:r>
+        <w:rPr>
+          <w:lang w:val="en-US"/>
+        </w:rPr>
+        <w:t>))</w:t>
+      </w:r>
+      <w:r>
+        <w:rPr>
+          <w:lang w:val="en-US"/>
+        </w:rPr>
+        <w:t xml:space="preserve"> -&gt;</w:t>
+      </w:r>
+      <w:r>
+        <w:rPr>
+          <w:lang w:val="en-US"/>
+        </w:rPr>
+        <w:t xml:space="preserve"> invalid number of arguments. </w:t>
+      </w:r>
+      <w:r>
+        <w:t xml:space="preserve">Так как описанная функция принимает лишь один аргумент-список, то достаточно задать в качестве аргумента список </w:t>
+      </w:r>
+      <w:r>
+        <w:t>`(</w:t>
+      </w:r>
+      <w:r>
+        <w:rPr>
+          <w:lang w:val="en-US"/>
+        </w:rPr>
+        <w:t>one</w:t>
+      </w:r>
+      <w:r>
+        <w:t xml:space="preserve"> </w:t>
+      </w:r>
+      <w:r>
+        <w:rPr>
+          <w:lang w:val="en-US"/>
+        </w:rPr>
+        <w:t>two</w:t>
+      </w:r>
+      <w:r>
+        <w:t>)) -&gt; (</w:t>
+      </w:r>
+      <w:r>
+        <w:rPr>
+          <w:lang w:val="en-US"/>
+        </w:rPr>
+        <w:t>TWO</w:t>
+      </w:r>
+      <w:r>
+        <w:t xml:space="preserve"> </w:t>
+      </w:r>
+      <w:r>
+        <w:rPr>
+          <w:lang w:val="en-US"/>
+        </w:rPr>
+        <w:t>ONE</w:t>
+      </w:r>
+      <w:r>
+        <w:t>);</w:t>
+      </w:r>
+    </w:p>
+    <w:p>
+      <w:pPr>
         <w:pStyle w:val="1"/>
       </w:pPr>
       <w:r>
-        <w:t>Теоретическая часть</w:t>
+        <w:t>Теоретическая</w:t>
+      </w:r>
+      <w:r>
+        <w:t xml:space="preserve"> </w:t>
+      </w:r>
+      <w:r>
+        <w:t>часть</w:t>
       </w:r>
     </w:p>
     <w:p>
@@ -5613,6 +5663,7 @@
         <w:jc w:val="left"/>
       </w:pPr>
       <w:r>
+        <w:lastRenderedPageBreak/>
         <w:t>В базис языка входят:</w:t>
       </w:r>
     </w:p>
@@ -5668,14 +5719,12 @@
         </w:rPr>
         <w:t xml:space="preserve">, </w:t>
       </w:r>
-      <w:proofErr w:type="spellStart"/>
       <w:r>
         <w:rPr>
           <w:lang w:val="en-US"/>
         </w:rPr>
         <w:t>cdr</w:t>
       </w:r>
-      <w:proofErr w:type="spellEnd"/>
       <w:r>
         <w:rPr>
           <w:lang w:val="en-US"/>
@@ -5727,19 +5776,11 @@
         </w:rPr>
         <w:t xml:space="preserve">, </w:t>
       </w:r>
-      <w:proofErr w:type="spellStart"/>
-      <w:r>
-        <w:rPr>
-          <w:lang w:val="en-US"/>
-        </w:rPr>
-        <w:t>cond</w:t>
-      </w:r>
-      <w:proofErr w:type="spellEnd"/>
-      <w:r>
-        <w:rPr>
-          <w:lang w:val="en-US"/>
-        </w:rPr>
-        <w:t>, quote, lambda, eval, label.</w:t>
+      <w:r>
+        <w:rPr>
+          <w:lang w:val="en-US"/>
+        </w:rPr>
+        <w:t>cond, quote, lambda, eval, label.</w:t>
       </w:r>
     </w:p>
     <w:p>
@@ -5825,13 +5866,8 @@
         </w:numPr>
         <w:jc w:val="left"/>
       </w:pPr>
-      <w:proofErr w:type="spellStart"/>
-      <w:r>
-        <w:t>псевдофункции</w:t>
-      </w:r>
-      <w:proofErr w:type="spellEnd"/>
-      <w:r>
-        <w:t xml:space="preserve"> – функции, эффект которых виден на внешних устройствах</w:t>
+      <w:r>
+        <w:t>псевдофункции – функции, эффект которых виден на внешних устройствах</w:t>
       </w:r>
       <w:r>
         <w:t>;</w:t>
@@ -5895,19 +5931,11 @@
       <w:r>
         <w:t xml:space="preserve">и </w:t>
       </w:r>
-      <w:proofErr w:type="spellStart"/>
-      <w:r>
-        <w:rPr>
-          <w:lang w:val="en-US"/>
-        </w:rPr>
-        <w:t>cdr</w:t>
-      </w:r>
-      <w:proofErr w:type="spellEnd"/>
-      <w:r>
-        <w:rPr>
-          <w:lang w:val="en-US"/>
-        </w:rPr>
-        <w:t>;</w:t>
+      <w:r>
+        <w:rPr>
+          <w:lang w:val="en-US"/>
+        </w:rPr>
+        <w:t>cdr;</w:t>
       </w:r>
     </w:p>
     <w:p>
@@ -5954,35 +5982,7 @@
         <w:rPr>
           <w:lang w:val="en-US"/>
         </w:rPr>
-        <w:t xml:space="preserve">atom, null, </w:t>
-      </w:r>
-      <w:proofErr w:type="spellStart"/>
-      <w:r>
-        <w:rPr>
-          <w:lang w:val="en-US"/>
-        </w:rPr>
-        <w:t>consp</w:t>
-      </w:r>
-      <w:proofErr w:type="spellEnd"/>
-      <w:r>
-        <w:rPr>
-          <w:lang w:val="en-US"/>
-        </w:rPr>
-        <w:t xml:space="preserve">, </w:t>
-      </w:r>
-      <w:proofErr w:type="spellStart"/>
-      <w:r>
-        <w:rPr>
-          <w:lang w:val="en-US"/>
-        </w:rPr>
-        <w:t>listp</w:t>
-      </w:r>
-      <w:proofErr w:type="spellEnd"/>
-      <w:r>
-        <w:rPr>
-          <w:lang w:val="en-US"/>
-        </w:rPr>
-        <w:t>;</w:t>
+        <w:t>atom, null, consp, listp;</w:t>
       </w:r>
     </w:p>
     <w:p>
@@ -6010,34 +6010,44 @@
         <w:rPr>
           <w:lang w:val="en-US"/>
         </w:rPr>
-        <w:t xml:space="preserve">eq, </w:t>
-      </w:r>
-      <w:proofErr w:type="spellStart"/>
-      <w:r>
-        <w:rPr>
-          <w:lang w:val="en-US"/>
-        </w:rPr>
-        <w:t>eql</w:t>
-      </w:r>
-      <w:proofErr w:type="spellEnd"/>
-      <w:r>
-        <w:rPr>
-          <w:lang w:val="en-US"/>
-        </w:rPr>
-        <w:t xml:space="preserve">, equal, </w:t>
-      </w:r>
-      <w:proofErr w:type="spellStart"/>
-      <w:r>
-        <w:rPr>
-          <w:lang w:val="en-US"/>
-        </w:rPr>
-        <w:t>equalp</w:t>
-      </w:r>
-      <w:proofErr w:type="spellEnd"/>
-      <w:r>
-        <w:rPr>
-          <w:lang w:val="en-US"/>
-        </w:rPr>
+        <w:t>eq, eql, equal, equalp.</w:t>
+      </w:r>
+    </w:p>
+    <w:p>
+      <w:pPr>
+        <w:jc w:val="left"/>
+      </w:pPr>
+      <w:r>
+        <w:t xml:space="preserve">3. </w:t>
+      </w:r>
+      <w:r>
+        <w:t>Функци</w:t>
+      </w:r>
+      <w:r>
+        <w:t>и</w:t>
+      </w:r>
+      <w:r>
+        <w:t xml:space="preserve"> </w:t>
+      </w:r>
+      <w:r>
+        <w:rPr>
+          <w:lang w:val="en-US"/>
+        </w:rPr>
+        <w:t>car</w:t>
+      </w:r>
+      <w:r>
+        <w:t xml:space="preserve"> </w:t>
+      </w:r>
+      <w:r>
+        <w:t xml:space="preserve">и </w:t>
+      </w:r>
+      <w:r>
+        <w:rPr>
+          <w:lang w:val="en-US"/>
+        </w:rPr>
+        <w:t>cdr</w:t>
+      </w:r>
+      <w:r>
         <w:t>.</w:t>
       </w:r>
     </w:p>
@@ -6046,37 +6056,78 @@
         <w:jc w:val="left"/>
       </w:pPr>
       <w:r>
-        <w:t xml:space="preserve">3. </w:t>
-      </w:r>
-      <w:r>
-        <w:t>Функци</w:t>
-      </w:r>
-      <w:r>
-        <w:t>и</w:t>
-      </w:r>
-      <w:r>
-        <w:t xml:space="preserve"> </w:t>
-      </w:r>
-      <w:r>
-        <w:rPr>
+        <w:rPr>
+          <w:szCs w:val="28"/>
+        </w:rPr>
+        <w:t xml:space="preserve">Функция </w:t>
+      </w:r>
+      <w:r>
+        <w:rPr>
+          <w:szCs w:val="28"/>
           <w:lang w:val="en-US"/>
         </w:rPr>
         <w:t>car</w:t>
       </w:r>
       <w:r>
+        <w:rPr>
+          <w:szCs w:val="28"/>
+        </w:rPr>
+        <w:t xml:space="preserve"> </w:t>
+      </w:r>
+      <w:r>
+        <w:rPr>
+          <w:szCs w:val="28"/>
+        </w:rPr>
+        <w:t xml:space="preserve">предоставляет доступ к «голове» списка. Функция </w:t>
+      </w:r>
+      <w:r>
+        <w:rPr>
+          <w:szCs w:val="28"/>
+          <w:lang w:val="en-US"/>
+        </w:rPr>
+        <w:t>cdr</w:t>
+      </w:r>
+      <w:r>
+        <w:rPr>
+          <w:szCs w:val="28"/>
+        </w:rPr>
+        <w:t xml:space="preserve"> </w:t>
+      </w:r>
+      <w:r>
+        <w:rPr>
+          <w:szCs w:val="28"/>
+        </w:rPr>
+        <w:t>предоставляет доступ к «хвосту списка».</w:t>
+      </w:r>
+    </w:p>
+    <w:p>
+      <w:pPr>
+        <w:jc w:val="left"/>
+      </w:pPr>
+      <w:r>
+        <w:t xml:space="preserve">4. </w:t>
+      </w:r>
+      <w:r>
+        <w:t xml:space="preserve">Назначение и отличие в работе </w:t>
+      </w:r>
+      <w:r>
+        <w:rPr>
+          <w:lang w:val="en-US"/>
+        </w:rPr>
+        <w:t>cons</w:t>
+      </w:r>
+      <w:r>
         <w:t xml:space="preserve"> </w:t>
       </w:r>
       <w:r>
         <w:t xml:space="preserve">и </w:t>
       </w:r>
-      <w:proofErr w:type="spellStart"/>
-      <w:r>
-        <w:rPr>
-          <w:lang w:val="en-US"/>
-        </w:rPr>
-        <w:t>cdr</w:t>
-      </w:r>
-      <w:proofErr w:type="spellEnd"/>
+      <w:r>
+        <w:rPr>
+          <w:lang w:val="en-US"/>
+        </w:rPr>
+        <w:t>list</w:t>
+      </w:r>
       <w:r>
         <w:t>.</w:t>
       </w:r>
@@ -6086,226 +6137,146 @@
         <w:jc w:val="left"/>
       </w:pPr>
       <w:r>
-        <w:rPr>
-          <w:szCs w:val="28"/>
-        </w:rPr>
+        <w:t xml:space="preserve">Функция </w:t>
+      </w:r>
+      <w:r>
+        <w:rPr>
+          <w:lang w:val="en-US"/>
+        </w:rPr>
+        <w:t>cons</w:t>
+      </w:r>
+      <w:r>
+        <w:t xml:space="preserve"> </w:t>
+      </w:r>
+      <w:r>
+        <w:t>принимает два аргумента и создаёт бинарный узел, первая ячейка которого указывает на первый переданный аргумент, а вторая ячейка – на второй.</w:t>
+      </w:r>
+    </w:p>
+    <w:p>
+      <w:pPr>
+        <w:jc w:val="left"/>
+      </w:pPr>
+      <w:r>
+        <w:t xml:space="preserve">Функция </w:t>
+      </w:r>
+      <w:r>
+        <w:rPr>
+          <w:lang w:val="en-US"/>
+        </w:rPr>
+        <w:t>list</w:t>
+      </w:r>
+      <w:r>
+        <w:t xml:space="preserve"> </w:t>
+      </w:r>
+      <w:r>
+        <w:t xml:space="preserve">не имеет ограничений по количеству </w:t>
+      </w:r>
+      <w:r>
+        <w:t xml:space="preserve">передаваемых ей </w:t>
+      </w:r>
+      <w:r>
+        <w:t>аргументов</w:t>
+      </w:r>
+      <w:r>
+        <w:t>. Д</w:t>
+      </w:r>
+      <w:r>
+        <w:t xml:space="preserve">анная функция создаёт список, элементами которого являются все переданные </w:t>
+      </w:r>
+      <w:r>
+        <w:t xml:space="preserve">функции </w:t>
+      </w:r>
+      <w:r>
+        <w:t>аргументы.</w:t>
+      </w:r>
+    </w:p>
+    <w:p>
+      <w:pPr>
+        <w:jc w:val="left"/>
+      </w:pPr>
+      <w:r>
+        <w:t>Особенности работы функций:</w:t>
+      </w:r>
+    </w:p>
+    <w:p>
+      <w:pPr>
+        <w:jc w:val="left"/>
+      </w:pPr>
+      <w:r>
+        <w:t xml:space="preserve">1) </w:t>
+      </w:r>
+      <w:r>
+        <w:rPr>
+          <w:lang w:val="en-US"/>
+        </w:rPr>
+        <w:t>cons</w:t>
+      </w:r>
+      <w:r>
+        <w:t xml:space="preserve"> </w:t>
+      </w:r>
+      <w:r>
+        <w:t xml:space="preserve">не всегда создаёт список, например вызов </w:t>
+      </w:r>
+      <w:r>
+        <w:t>(</w:t>
+      </w:r>
+      <w:r>
+        <w:rPr>
+          <w:lang w:val="en-US"/>
+        </w:rPr>
+        <w:t>cons</w:t>
+      </w:r>
+      <w:r>
+        <w:t xml:space="preserve"> </w:t>
+      </w:r>
+      <w:r>
+        <w:rPr>
+          <w:lang w:val="en-US"/>
+        </w:rPr>
+        <w:t>A</w:t>
+      </w:r>
+      <w:r>
+        <w:t xml:space="preserve"> </w:t>
+      </w:r>
+      <w:r>
+        <w:rPr>
+          <w:lang w:val="en-US"/>
+        </w:rPr>
+        <w:t>B</w:t>
+      </w:r>
+      <w:r>
+        <w:t xml:space="preserve">) </w:t>
+      </w:r>
+      <w:r>
+        <w:t xml:space="preserve">создаст точечную пару, которая будет представлена бинарным узлом, что может привести к проблемам при рекурсивной обработке, так как будет отсутствовать </w:t>
+      </w:r>
+      <w:r>
+        <w:rPr>
+          <w:lang w:val="en-US"/>
+        </w:rPr>
+        <w:t>NIL</w:t>
+      </w:r>
+      <w:r>
+        <w:t>.</w:t>
+      </w:r>
+      <w:r>
+        <w:t xml:space="preserve"> Данная особенность работы состоит в том, что </w:t>
+      </w:r>
+      <w:r>
+        <w:rPr>
+          <w:lang w:val="en-US"/>
+        </w:rPr>
+        <w:t>cons</w:t>
+      </w:r>
+      <w:r>
+        <w:t xml:space="preserve"> </w:t>
+      </w:r>
+      <w:r>
+        <w:t xml:space="preserve">создаёт список из двух принимаемых аргументов: «головы» и «хвоста». </w:t>
+      </w:r>
+      <w:r>
         <w:lastRenderedPageBreak/>
-        <w:t xml:space="preserve">Функция </w:t>
-      </w:r>
-      <w:r>
-        <w:rPr>
-          <w:szCs w:val="28"/>
-          <w:lang w:val="en-US"/>
-        </w:rPr>
-        <w:t>car</w:t>
-      </w:r>
-      <w:r>
-        <w:rPr>
-          <w:szCs w:val="28"/>
-        </w:rPr>
-        <w:t xml:space="preserve"> </w:t>
-      </w:r>
-      <w:r>
-        <w:rPr>
-          <w:szCs w:val="28"/>
-        </w:rPr>
-        <w:t xml:space="preserve">предоставляет доступ к «голове» списка. Функция </w:t>
-      </w:r>
-      <w:proofErr w:type="spellStart"/>
-      <w:r>
-        <w:rPr>
-          <w:szCs w:val="28"/>
-          <w:lang w:val="en-US"/>
-        </w:rPr>
-        <w:t>cdr</w:t>
-      </w:r>
-      <w:proofErr w:type="spellEnd"/>
-      <w:r>
-        <w:rPr>
-          <w:szCs w:val="28"/>
-        </w:rPr>
-        <w:t xml:space="preserve"> </w:t>
-      </w:r>
-      <w:r>
-        <w:rPr>
-          <w:szCs w:val="28"/>
-        </w:rPr>
-        <w:t>предоставляет доступ к «хвосту списка».</w:t>
-      </w:r>
-    </w:p>
-    <w:p>
-      <w:pPr>
-        <w:jc w:val="left"/>
-      </w:pPr>
-      <w:r>
-        <w:t xml:space="preserve">4. </w:t>
-      </w:r>
-      <w:r>
-        <w:t xml:space="preserve">Назначение и отличие в работе </w:t>
-      </w:r>
-      <w:r>
-        <w:rPr>
-          <w:lang w:val="en-US"/>
-        </w:rPr>
-        <w:t>cons</w:t>
-      </w:r>
-      <w:r>
-        <w:t xml:space="preserve"> </w:t>
-      </w:r>
-      <w:r>
-        <w:t xml:space="preserve">и </w:t>
-      </w:r>
-      <w:r>
-        <w:rPr>
-          <w:lang w:val="en-US"/>
-        </w:rPr>
-        <w:t>list</w:t>
-      </w:r>
-      <w:r>
-        <w:t>.</w:t>
-      </w:r>
-    </w:p>
-    <w:p>
-      <w:pPr>
-        <w:jc w:val="left"/>
-      </w:pPr>
-      <w:r>
-        <w:t xml:space="preserve">Функция </w:t>
-      </w:r>
-      <w:r>
-        <w:rPr>
-          <w:lang w:val="en-US"/>
-        </w:rPr>
-        <w:t>cons</w:t>
-      </w:r>
-      <w:r>
-        <w:t xml:space="preserve"> </w:t>
-      </w:r>
-      <w:r>
-        <w:t>принимает два аргумента и создаёт бинарный узел, первая ячейка которого указывает на первый переданный аргумент, а вторая ячейка – на второй.</w:t>
-      </w:r>
-    </w:p>
-    <w:p>
-      <w:pPr>
-        <w:jc w:val="left"/>
-      </w:pPr>
-      <w:r>
-        <w:t xml:space="preserve">Функция </w:t>
-      </w:r>
-      <w:r>
-        <w:rPr>
-          <w:lang w:val="en-US"/>
-        </w:rPr>
-        <w:t>list</w:t>
-      </w:r>
-      <w:r>
-        <w:t xml:space="preserve"> </w:t>
-      </w:r>
-      <w:r>
-        <w:t xml:space="preserve">не имеет ограничений по количеству </w:t>
-      </w:r>
-      <w:r>
-        <w:t xml:space="preserve">передаваемых ей </w:t>
-      </w:r>
-      <w:r>
-        <w:t>аргументов</w:t>
-      </w:r>
-      <w:r>
-        <w:t>. Д</w:t>
-      </w:r>
-      <w:r>
-        <w:t xml:space="preserve">анная функция создаёт список, элементами которого являются все переданные </w:t>
-      </w:r>
-      <w:r>
-        <w:t xml:space="preserve">функции </w:t>
-      </w:r>
-      <w:r>
-        <w:t>аргументы.</w:t>
-      </w:r>
-    </w:p>
-    <w:p>
-      <w:pPr>
-        <w:jc w:val="left"/>
-      </w:pPr>
-      <w:r>
-        <w:t>Особенности работы функций:</w:t>
-      </w:r>
-    </w:p>
-    <w:p>
-      <w:pPr>
-        <w:jc w:val="left"/>
-      </w:pPr>
-      <w:r>
-        <w:t xml:space="preserve">1) </w:t>
-      </w:r>
-      <w:r>
-        <w:rPr>
-          <w:lang w:val="en-US"/>
-        </w:rPr>
-        <w:t>cons</w:t>
-      </w:r>
-      <w:r>
-        <w:t xml:space="preserve"> </w:t>
-      </w:r>
-      <w:r>
-        <w:t xml:space="preserve">не всегда создаёт список, например вызов </w:t>
-      </w:r>
-      <w:r>
-        <w:t>(</w:t>
-      </w:r>
-      <w:r>
-        <w:rPr>
-          <w:lang w:val="en-US"/>
-        </w:rPr>
-        <w:t>cons</w:t>
-      </w:r>
-      <w:r>
-        <w:t xml:space="preserve"> </w:t>
-      </w:r>
-      <w:r>
-        <w:rPr>
-          <w:lang w:val="en-US"/>
-        </w:rPr>
-        <w:t>A</w:t>
-      </w:r>
-      <w:r>
-        <w:t xml:space="preserve"> </w:t>
-      </w:r>
-      <w:r>
-        <w:rPr>
-          <w:lang w:val="en-US"/>
-        </w:rPr>
-        <w:t>B</w:t>
-      </w:r>
-      <w:r>
-        <w:t xml:space="preserve">) </w:t>
-      </w:r>
-      <w:r>
-        <w:t xml:space="preserve">создаст точечную пару, которая будет представлена бинарным узлом, что может привести к проблемам при рекурсивной обработке, так как будет отсутствовать </w:t>
-      </w:r>
-      <w:r>
-        <w:rPr>
-          <w:lang w:val="en-US"/>
-        </w:rPr>
-        <w:t>NIL</w:t>
-      </w:r>
-      <w:r>
-        <w:t>.</w:t>
-      </w:r>
-      <w:r>
-        <w:t xml:space="preserve"> Данная особенность работы состоит в том, что </w:t>
-      </w:r>
-      <w:r>
-        <w:rPr>
-          <w:lang w:val="en-US"/>
-        </w:rPr>
-        <w:t>cons</w:t>
-      </w:r>
-      <w:r>
-        <w:t xml:space="preserve"> </w:t>
-      </w:r>
-      <w:r>
-        <w:t>создаёт список из двух принимаемых аргументов: «головы» и «хвоста». Таким образом, если второй передаваемый аргумент не является списком, получается точечная пара.</w:t>
+        <w:t>Таким образом, если второй передаваемый аргумент не является списком, получается точечная пара.</w:t>
       </w:r>
     </w:p>
     <w:p>
@@ -7155,7 +7126,7 @@
   <w:style w:type="paragraph" w:default="1" w:styleId="a">
     <w:name w:val="Normal"/>
     <w:qFormat/>
-    <w:rsid w:val="00B6601F"/>
+    <w:rsid w:val="002F14EE"/>
     <w:pPr>
       <w:spacing w:line="240" w:lineRule="auto"/>
       <w:jc w:val="both"/>

</xml_diff>

<commit_message>
FIX: fixes in diagrams
</commit_message>
<xml_diff>
--- a/LisP/lab_03/report.docx
+++ b/LisP/lab_03/report.docx
@@ -293,6 +293,7 @@
         <w:tab/>
         <w:t xml:space="preserve">       </w:t>
       </w:r>
+      <w:proofErr w:type="gramStart"/>
       <w:r>
         <w:rPr>
           <w:rFonts w:eastAsia="Calibri"/>
@@ -300,7 +301,16 @@
           <w:u w:val="single"/>
         </w:rPr>
         <w:tab/>
-        <w:t xml:space="preserve">  «Информатика и системы управления»</w:t>
+        <w:t xml:space="preserve">  «</w:t>
+      </w:r>
+      <w:proofErr w:type="gramEnd"/>
+      <w:r>
+        <w:rPr>
+          <w:rFonts w:eastAsia="Calibri"/>
+          <w:szCs w:val="28"/>
+          <w:u w:val="single"/>
+        </w:rPr>
+        <w:t>Информатика и системы управления»</w:t>
       </w:r>
       <w:r>
         <w:rPr>
@@ -2236,555 +2246,321 @@
         <w:pStyle w:val="Programs"/>
         <w:rPr>
           <w:color w:val="000000" w:themeColor="text1"/>
-          <w:lang w:val="en-US" w:eastAsia="ru-RU"/>
-        </w:rPr>
-      </w:pPr>
-      <w:r>
-        <w:rPr>
-          <w:color w:val="000000" w:themeColor="text1"/>
-          <w:lang w:val="en-US" w:eastAsia="ru-RU"/>
+          <w:lang w:eastAsia="ru-RU"/>
+        </w:rPr>
+      </w:pPr>
+      <w:r>
+        <w:rPr>
+          <w:color w:val="000000" w:themeColor="text1"/>
+          <w:lang w:eastAsia="ru-RU"/>
         </w:rPr>
         <w:lastRenderedPageBreak/>
-        <w:t>(sqrt (+ (* x x) (* y y)))</w:t>
-      </w:r>
-    </w:p>
-    <w:p>
-      <w:pPr>
-        <w:pStyle w:val="Programs"/>
-        <w:rPr>
-          <w:color w:val="000000" w:themeColor="text1"/>
-          <w:lang w:val="en-US" w:eastAsia="ru-RU"/>
-        </w:rPr>
-      </w:pPr>
-      <w:r>
-        <w:rPr>
-          <w:color w:val="000000" w:themeColor="text1"/>
-          <w:lang w:val="en-US" w:eastAsia="ru-RU"/>
-        </w:rPr>
-        <w:t>    (+ (* x x) (* y y))</w:t>
-      </w:r>
-    </w:p>
-    <w:p>
-      <w:pPr>
-        <w:pStyle w:val="Programs"/>
-        <w:rPr>
-          <w:color w:val="000000" w:themeColor="text1"/>
-          <w:lang w:eastAsia="ru-RU"/>
-        </w:rPr>
-      </w:pPr>
-      <w:r>
-        <w:rPr>
-          <w:color w:val="000000" w:themeColor="text1"/>
-          <w:lang w:val="en-US" w:eastAsia="ru-RU"/>
+        <w:t>(findHypo 1 2)</w:t>
+      </w:r>
+    </w:p>
+    <w:p>
+      <w:pPr>
+        <w:pStyle w:val="Programs"/>
+        <w:rPr>
+          <w:color w:val="000000" w:themeColor="text1"/>
+          <w:lang w:eastAsia="ru-RU"/>
+        </w:rPr>
+      </w:pPr>
+      <w:r>
+        <w:rPr>
+          <w:color w:val="000000" w:themeColor="text1"/>
+          <w:lang w:eastAsia="ru-RU"/>
+        </w:rPr>
+        <w:t>    1 вычисляется к 1</w:t>
+      </w:r>
+    </w:p>
+    <w:p>
+      <w:pPr>
+        <w:pStyle w:val="Programs"/>
+        <w:rPr>
+          <w:color w:val="000000" w:themeColor="text1"/>
+          <w:lang w:eastAsia="ru-RU"/>
+        </w:rPr>
+      </w:pPr>
+      <w:r>
+        <w:rPr>
+          <w:color w:val="000000" w:themeColor="text1"/>
+          <w:lang w:eastAsia="ru-RU"/>
+        </w:rPr>
+        <w:t>    2 вычисляется к 2</w:t>
+      </w:r>
+    </w:p>
+    <w:p>
+      <w:pPr>
+        <w:pStyle w:val="Programs"/>
+        <w:rPr>
+          <w:color w:val="000000" w:themeColor="text1"/>
+          <w:lang w:eastAsia="ru-RU"/>
+        </w:rPr>
+      </w:pPr>
+      <w:r>
+        <w:rPr>
+          <w:color w:val="000000" w:themeColor="text1"/>
+          <w:lang w:eastAsia="ru-RU"/>
+        </w:rPr>
+        <w:t>    вызов findHypo с аргументами 1 и 2</w:t>
+      </w:r>
+    </w:p>
+    <w:p>
+      <w:pPr>
+        <w:pStyle w:val="Programs"/>
+        <w:rPr>
+          <w:color w:val="000000" w:themeColor="text1"/>
+          <w:lang w:eastAsia="ru-RU"/>
+        </w:rPr>
+      </w:pPr>
+      <w:r>
+        <w:rPr>
+          <w:color w:val="000000" w:themeColor="text1"/>
+          <w:lang w:eastAsia="ru-RU"/>
+        </w:rPr>
+        <w:t>    (sqrt (+ (* x x) (* y y))) с аргументами 1 и 2</w:t>
+      </w:r>
+    </w:p>
+    <w:p>
+      <w:pPr>
+        <w:pStyle w:val="Programs"/>
+        <w:rPr>
+          <w:color w:val="000000" w:themeColor="text1"/>
+          <w:lang w:eastAsia="ru-RU"/>
+        </w:rPr>
+      </w:pPr>
+      <w:r>
+        <w:rPr>
+          <w:color w:val="000000" w:themeColor="text1"/>
+          <w:lang w:eastAsia="ru-RU"/>
+        </w:rPr>
+        <w:t>        создаётся x со значением 1</w:t>
+      </w:r>
+    </w:p>
+    <w:p>
+      <w:pPr>
+        <w:pStyle w:val="Programs"/>
+        <w:rPr>
+          <w:color w:val="000000" w:themeColor="text1"/>
+          <w:lang w:eastAsia="ru-RU"/>
+        </w:rPr>
+      </w:pPr>
+      <w:r>
+        <w:rPr>
+          <w:color w:val="000000" w:themeColor="text1"/>
+          <w:lang w:eastAsia="ru-RU"/>
+        </w:rPr>
+        <w:t>        создаётся y со значением 2</w:t>
+      </w:r>
+    </w:p>
+    <w:p>
+      <w:pPr>
+        <w:pStyle w:val="Programs"/>
+        <w:rPr>
+          <w:color w:val="000000" w:themeColor="text1"/>
+          <w:lang w:eastAsia="ru-RU"/>
+        </w:rPr>
+      </w:pPr>
+      <w:r>
+        <w:rPr>
+          <w:color w:val="000000" w:themeColor="text1"/>
+          <w:lang w:eastAsia="ru-RU"/>
+        </w:rPr>
+        <w:t>        (+ (* x x) (*y y))</w:t>
+      </w:r>
+    </w:p>
+    <w:p>
+      <w:pPr>
+        <w:pStyle w:val="Programs"/>
+        <w:rPr>
+          <w:color w:val="000000" w:themeColor="text1"/>
+          <w:lang w:eastAsia="ru-RU"/>
+        </w:rPr>
+      </w:pPr>
+      <w:r>
+        <w:rPr>
+          <w:color w:val="000000" w:themeColor="text1"/>
+          <w:lang w:eastAsia="ru-RU"/>
+        </w:rPr>
+        <w:t>            (* x x)</w:t>
+      </w:r>
+    </w:p>
+    <w:p>
+      <w:pPr>
+        <w:pStyle w:val="Programs"/>
+        <w:rPr>
+          <w:color w:val="000000" w:themeColor="text1"/>
+          <w:lang w:eastAsia="ru-RU"/>
+        </w:rPr>
+      </w:pPr>
+      <w:r>
+        <w:rPr>
+          <w:color w:val="000000" w:themeColor="text1"/>
+          <w:lang w:eastAsia="ru-RU"/>
+        </w:rPr>
+        <w:t>                x вычисляется к 1</w:t>
+      </w:r>
+    </w:p>
+    <w:p>
+      <w:pPr>
+        <w:pStyle w:val="Programs"/>
+        <w:rPr>
+          <w:color w:val="000000" w:themeColor="text1"/>
+          <w:lang w:eastAsia="ru-RU"/>
+        </w:rPr>
+      </w:pPr>
+      <w:r>
+        <w:rPr>
+          <w:color w:val="000000" w:themeColor="text1"/>
+          <w:lang w:eastAsia="ru-RU"/>
+        </w:rPr>
+        <w:t>                * применяется к 1 и 1</w:t>
+      </w:r>
+    </w:p>
+    <w:p>
+      <w:pPr>
+        <w:pStyle w:val="Programs"/>
+        <w:rPr>
+          <w:color w:val="000000" w:themeColor="text1"/>
+          <w:lang w:eastAsia="ru-RU"/>
+        </w:rPr>
+      </w:pPr>
+      <w:r>
+        <w:rPr>
+          <w:color w:val="000000" w:themeColor="text1"/>
+          <w:lang w:eastAsia="ru-RU"/>
+        </w:rPr>
+        <w:t>                1</w:t>
+      </w:r>
+    </w:p>
+    <w:p>
+      <w:pPr>
+        <w:pStyle w:val="Programs"/>
+        <w:rPr>
+          <w:color w:val="000000" w:themeColor="text1"/>
+          <w:lang w:eastAsia="ru-RU"/>
+        </w:rPr>
+      </w:pPr>
+      <w:r>
+        <w:rPr>
+          <w:color w:val="000000" w:themeColor="text1"/>
+          <w:lang w:eastAsia="ru-RU"/>
+        </w:rPr>
+        <w:t>            (* y y)</w:t>
+      </w:r>
+    </w:p>
+    <w:p>
+      <w:pPr>
+        <w:pStyle w:val="Programs"/>
+        <w:rPr>
+          <w:color w:val="000000" w:themeColor="text1"/>
+          <w:lang w:eastAsia="ru-RU"/>
+        </w:rPr>
+      </w:pPr>
+      <w:r>
+        <w:rPr>
+          <w:color w:val="000000" w:themeColor="text1"/>
+          <w:lang w:eastAsia="ru-RU"/>
+        </w:rPr>
+        <w:t>                y вычисляется к 2</w:t>
+      </w:r>
+    </w:p>
+    <w:p>
+      <w:pPr>
+        <w:pStyle w:val="Programs"/>
+        <w:rPr>
+          <w:color w:val="000000" w:themeColor="text1"/>
+          <w:lang w:eastAsia="ru-RU"/>
+        </w:rPr>
+      </w:pPr>
+      <w:r>
+        <w:rPr>
+          <w:color w:val="000000" w:themeColor="text1"/>
+          <w:lang w:eastAsia="ru-RU"/>
+        </w:rPr>
+        <w:t>                * применяется к 2 и 2</w:t>
+      </w:r>
+    </w:p>
+    <w:p>
+      <w:pPr>
+        <w:pStyle w:val="Programs"/>
+        <w:rPr>
+          <w:color w:val="000000" w:themeColor="text1"/>
+          <w:lang w:eastAsia="ru-RU"/>
+        </w:rPr>
+      </w:pPr>
+      <w:r>
+        <w:rPr>
+          <w:color w:val="000000" w:themeColor="text1"/>
+          <w:lang w:eastAsia="ru-RU"/>
+        </w:rPr>
+        <w:t>                4</w:t>
+      </w:r>
+    </w:p>
+    <w:p>
+      <w:pPr>
+        <w:pStyle w:val="Programs"/>
+        <w:rPr>
+          <w:color w:val="000000" w:themeColor="text1"/>
+          <w:lang w:eastAsia="ru-RU"/>
+        </w:rPr>
+      </w:pPr>
+      <w:r>
+        <w:rPr>
+          <w:color w:val="000000" w:themeColor="text1"/>
+          <w:lang w:eastAsia="ru-RU"/>
+        </w:rPr>
+        <w:t>            + применяется к 1 и 4</w:t>
+      </w:r>
+    </w:p>
+    <w:p>
+      <w:pPr>
+        <w:pStyle w:val="Programs"/>
+        <w:rPr>
+          <w:color w:val="000000" w:themeColor="text1"/>
+          <w:lang w:eastAsia="ru-RU"/>
+        </w:rPr>
+      </w:pPr>
+      <w:r>
+        <w:rPr>
+          <w:color w:val="000000" w:themeColor="text1"/>
+          <w:lang w:eastAsia="ru-RU"/>
+        </w:rPr>
+        <w:t>            5</w:t>
+      </w:r>
+    </w:p>
+    <w:p>
+      <w:pPr>
+        <w:pStyle w:val="Programs"/>
+        <w:rPr>
+          <w:color w:val="000000" w:themeColor="text1"/>
+          <w:lang w:eastAsia="ru-RU"/>
+        </w:rPr>
+      </w:pPr>
+      <w:r>
+        <w:rPr>
+          <w:color w:val="000000" w:themeColor="text1"/>
+          <w:lang w:eastAsia="ru-RU"/>
+        </w:rPr>
+        <w:t>        sqrt применяется к 5</w:t>
+      </w:r>
+    </w:p>
+    <w:p>
+      <w:pPr>
+        <w:pStyle w:val="Programs"/>
+        <w:rPr>
+          <w:i/>
+          <w:color w:val="000000" w:themeColor="text1"/>
+          <w:lang w:eastAsia="ru-RU"/>
+        </w:rPr>
+      </w:pPr>
+      <w:r>
+        <w:rPr>
+          <w:color w:val="000000" w:themeColor="text1"/>
+          <w:lang w:eastAsia="ru-RU"/>
         </w:rPr>
         <w:t>        </w:t>
-      </w:r>
-      <w:r>
-        <w:rPr>
-          <w:color w:val="000000" w:themeColor="text1"/>
-          <w:lang w:eastAsia="ru-RU"/>
-        </w:rPr>
-        <w:t>(* x x)</w:t>
-      </w:r>
-    </w:p>
-    <w:p>
-      <w:pPr>
-        <w:pStyle w:val="Programs"/>
-        <w:rPr>
-          <w:color w:val="000000" w:themeColor="text1"/>
-          <w:lang w:eastAsia="ru-RU"/>
-        </w:rPr>
-      </w:pPr>
-      <w:r>
-        <w:rPr>
-          <w:color w:val="000000" w:themeColor="text1"/>
-          <w:lang w:eastAsia="ru-RU"/>
-        </w:rPr>
-        <w:t>            x вычисляется к x</w:t>
-      </w:r>
-    </w:p>
-    <w:p>
-      <w:pPr>
-        <w:pStyle w:val="Programs"/>
-        <w:rPr>
-          <w:color w:val="000000" w:themeColor="text1"/>
-          <w:lang w:eastAsia="ru-RU"/>
-        </w:rPr>
-      </w:pPr>
-      <w:r>
-        <w:rPr>
-          <w:color w:val="000000" w:themeColor="text1"/>
-          <w:lang w:eastAsia="ru-RU"/>
-        </w:rPr>
-        <w:t>            x вычисляется к x</w:t>
-      </w:r>
-    </w:p>
-    <w:p>
-      <w:pPr>
-        <w:pStyle w:val="Programs"/>
-        <w:rPr>
-          <w:color w:val="000000" w:themeColor="text1"/>
-          <w:lang w:eastAsia="ru-RU"/>
-        </w:rPr>
-      </w:pPr>
-      <w:r>
-        <w:rPr>
-          <w:color w:val="000000" w:themeColor="text1"/>
-          <w:lang w:eastAsia="ru-RU"/>
-        </w:rPr>
-        <w:t>            применяется * к x и x</w:t>
-      </w:r>
-    </w:p>
-    <w:p>
-      <w:pPr>
-        <w:pStyle w:val="Programs"/>
-        <w:rPr>
-          <w:i/>
-          <w:color w:val="000000" w:themeColor="text1"/>
-          <w:lang w:eastAsia="ru-RU"/>
-        </w:rPr>
-      </w:pPr>
-      <w:r>
-        <w:rPr>
-          <w:color w:val="000000" w:themeColor="text1"/>
-          <w:lang w:eastAsia="ru-RU"/>
-        </w:rPr>
-        <w:t>            </w:t>
-      </w:r>
-      <m:oMath>
-        <m:sSup>
-          <m:sSupPr>
-            <m:ctrlPr>
-              <w:rPr>
-                <w:rFonts w:ascii="Cambria Math" w:hAnsi="Cambria Math"/>
-                <w:i/>
-                <w:color w:val="000000" w:themeColor="text1"/>
-                <w:lang w:eastAsia="ru-RU"/>
-              </w:rPr>
-            </m:ctrlPr>
-          </m:sSupPr>
-          <m:e>
-            <m:r>
-              <w:rPr>
-                <w:rFonts w:ascii="Cambria Math" w:hAnsi="Cambria Math"/>
-                <w:color w:val="000000" w:themeColor="text1"/>
-                <w:lang w:eastAsia="ru-RU"/>
-              </w:rPr>
-              <m:t>x</m:t>
-            </m:r>
-          </m:e>
-          <m:sup>
-            <m:r>
-              <w:rPr>
-                <w:rFonts w:ascii="Cambria Math" w:hAnsi="Cambria Math"/>
-                <w:color w:val="000000" w:themeColor="text1"/>
-                <w:lang w:eastAsia="ru-RU"/>
-              </w:rPr>
-              <m:t>2</m:t>
-            </m:r>
-          </m:sup>
-        </m:sSup>
-      </m:oMath>
-    </w:p>
-    <w:p>
-      <w:pPr>
-        <w:pStyle w:val="Programs"/>
-        <w:rPr>
-          <w:color w:val="000000" w:themeColor="text1"/>
-          <w:lang w:eastAsia="ru-RU"/>
-        </w:rPr>
-      </w:pPr>
-      <w:r>
-        <w:rPr>
-          <w:color w:val="000000" w:themeColor="text1"/>
-          <w:lang w:eastAsia="ru-RU"/>
-        </w:rPr>
-        <w:t>        (* y y)</w:t>
-      </w:r>
-    </w:p>
-    <w:p>
-      <w:pPr>
-        <w:pStyle w:val="Programs"/>
-        <w:rPr>
-          <w:color w:val="000000" w:themeColor="text1"/>
-          <w:lang w:eastAsia="ru-RU"/>
-        </w:rPr>
-      </w:pPr>
-      <w:r>
-        <w:rPr>
-          <w:color w:val="000000" w:themeColor="text1"/>
-          <w:lang w:eastAsia="ru-RU"/>
-        </w:rPr>
-        <w:t>            y вычисляется к y</w:t>
-      </w:r>
-    </w:p>
-    <w:p>
-      <w:pPr>
-        <w:pStyle w:val="Programs"/>
-        <w:rPr>
-          <w:color w:val="000000" w:themeColor="text1"/>
-          <w:lang w:eastAsia="ru-RU"/>
-        </w:rPr>
-      </w:pPr>
-      <w:r>
-        <w:rPr>
-          <w:color w:val="000000" w:themeColor="text1"/>
-          <w:lang w:eastAsia="ru-RU"/>
-        </w:rPr>
-        <w:t>            y вычисляется к y</w:t>
-      </w:r>
-    </w:p>
-    <w:p>
-      <w:pPr>
-        <w:pStyle w:val="Programs"/>
-        <w:rPr>
-          <w:color w:val="000000" w:themeColor="text1"/>
-          <w:lang w:eastAsia="ru-RU"/>
-        </w:rPr>
-      </w:pPr>
-      <w:r>
-        <w:rPr>
-          <w:color w:val="000000" w:themeColor="text1"/>
-          <w:lang w:eastAsia="ru-RU"/>
-        </w:rPr>
-        <w:t>            применяется * к y и y</w:t>
-      </w:r>
-    </w:p>
-    <w:p>
-      <w:pPr>
-        <w:pStyle w:val="Programs"/>
-        <w:rPr>
-          <w:color w:val="000000" w:themeColor="text1"/>
-          <w:lang w:eastAsia="ru-RU"/>
-        </w:rPr>
-      </w:pPr>
-      <w:r>
-        <w:rPr>
-          <w:color w:val="000000" w:themeColor="text1"/>
-          <w:lang w:eastAsia="ru-RU"/>
-        </w:rPr>
-        <w:t>            </w:t>
-      </w:r>
-      <m:oMath>
-        <m:sSup>
-          <m:sSupPr>
-            <m:ctrlPr>
-              <w:rPr>
-                <w:rFonts w:ascii="Cambria Math" w:hAnsi="Cambria Math"/>
-                <w:i/>
-                <w:color w:val="000000" w:themeColor="text1"/>
-                <w:lang w:eastAsia="ru-RU"/>
-              </w:rPr>
-            </m:ctrlPr>
-          </m:sSupPr>
-          <m:e>
-            <m:r>
-              <w:rPr>
-                <w:rFonts w:ascii="Cambria Math" w:hAnsi="Cambria Math"/>
-                <w:color w:val="000000" w:themeColor="text1"/>
-                <w:lang w:eastAsia="ru-RU"/>
-              </w:rPr>
-              <m:t>y</m:t>
-            </m:r>
-          </m:e>
-          <m:sup>
-            <m:r>
-              <w:rPr>
-                <w:rFonts w:ascii="Cambria Math" w:hAnsi="Cambria Math"/>
-                <w:color w:val="000000" w:themeColor="text1"/>
-                <w:lang w:eastAsia="ru-RU"/>
-              </w:rPr>
-              <m:t>2</m:t>
-            </m:r>
-          </m:sup>
-        </m:sSup>
-      </m:oMath>
-    </w:p>
-    <w:p>
-      <w:pPr>
-        <w:pStyle w:val="Programs"/>
-        <w:rPr>
-          <w:color w:val="000000" w:themeColor="text1"/>
-          <w:lang w:eastAsia="ru-RU"/>
-        </w:rPr>
-      </w:pPr>
-      <w:r>
-        <w:rPr>
-          <w:color w:val="000000" w:themeColor="text1"/>
-          <w:lang w:eastAsia="ru-RU"/>
-        </w:rPr>
-        <w:t>        применяется + к </w:t>
-      </w:r>
-      <m:oMath>
-        <m:sSup>
-          <m:sSupPr>
-            <m:ctrlPr>
-              <w:rPr>
-                <w:rFonts w:ascii="Cambria Math" w:hAnsi="Cambria Math"/>
-                <w:i/>
-                <w:color w:val="000000" w:themeColor="text1"/>
-                <w:lang w:eastAsia="ru-RU"/>
-              </w:rPr>
-            </m:ctrlPr>
-          </m:sSupPr>
-          <m:e>
-            <m:r>
-              <w:rPr>
-                <w:rFonts w:ascii="Cambria Math" w:hAnsi="Cambria Math"/>
-                <w:color w:val="000000" w:themeColor="text1"/>
-                <w:lang w:eastAsia="ru-RU"/>
-              </w:rPr>
-              <m:t>x</m:t>
-            </m:r>
-          </m:e>
-          <m:sup>
-            <m:r>
-              <w:rPr>
-                <w:rFonts w:ascii="Cambria Math" w:hAnsi="Cambria Math"/>
-                <w:color w:val="000000" w:themeColor="text1"/>
-                <w:lang w:eastAsia="ru-RU"/>
-              </w:rPr>
-              <m:t>2</m:t>
-            </m:r>
-          </m:sup>
-        </m:sSup>
-      </m:oMath>
-      <w:r>
-        <w:rPr>
-          <w:color w:val="000000" w:themeColor="text1"/>
-          <w:lang w:eastAsia="ru-RU"/>
-        </w:rPr>
-        <w:t> и </w:t>
-      </w:r>
-      <m:oMath>
-        <m:sSup>
-          <m:sSupPr>
-            <m:ctrlPr>
-              <w:rPr>
-                <w:rFonts w:ascii="Cambria Math" w:hAnsi="Cambria Math"/>
-                <w:i/>
-                <w:color w:val="000000" w:themeColor="text1"/>
-                <w:lang w:eastAsia="ru-RU"/>
-              </w:rPr>
-            </m:ctrlPr>
-          </m:sSupPr>
-          <m:e>
-            <m:r>
-              <w:rPr>
-                <w:rFonts w:ascii="Cambria Math" w:hAnsi="Cambria Math"/>
-                <w:color w:val="000000" w:themeColor="text1"/>
-                <w:lang w:eastAsia="ru-RU"/>
-              </w:rPr>
-              <m:t>y</m:t>
-            </m:r>
-          </m:e>
-          <m:sup>
-            <m:r>
-              <w:rPr>
-                <w:rFonts w:ascii="Cambria Math" w:hAnsi="Cambria Math"/>
-                <w:color w:val="000000" w:themeColor="text1"/>
-                <w:lang w:eastAsia="ru-RU"/>
-              </w:rPr>
-              <m:t>2</m:t>
-            </m:r>
-          </m:sup>
-        </m:sSup>
-      </m:oMath>
-    </w:p>
-    <w:p>
-      <w:pPr>
-        <w:pStyle w:val="Programs"/>
-        <w:rPr>
-          <w:color w:val="000000" w:themeColor="text1"/>
-          <w:lang w:eastAsia="ru-RU"/>
-        </w:rPr>
-      </w:pPr>
-      <w:r>
-        <w:rPr>
-          <w:color w:val="000000" w:themeColor="text1"/>
-          <w:lang w:eastAsia="ru-RU"/>
-        </w:rPr>
-        <w:t>        </w:t>
-      </w:r>
-      <m:oMath>
-        <m:sSup>
-          <m:sSupPr>
-            <m:ctrlPr>
-              <w:rPr>
-                <w:rFonts w:ascii="Cambria Math" w:hAnsi="Cambria Math"/>
-                <w:i/>
-                <w:color w:val="000000" w:themeColor="text1"/>
-                <w:lang w:eastAsia="ru-RU"/>
-              </w:rPr>
-            </m:ctrlPr>
-          </m:sSupPr>
-          <m:e>
-            <m:r>
-              <w:rPr>
-                <w:rFonts w:ascii="Cambria Math" w:hAnsi="Cambria Math"/>
-                <w:color w:val="000000" w:themeColor="text1"/>
-                <w:lang w:eastAsia="ru-RU"/>
-              </w:rPr>
-              <m:t>x</m:t>
-            </m:r>
-          </m:e>
-          <m:sup>
-            <m:r>
-              <w:rPr>
-                <w:rFonts w:ascii="Cambria Math" w:hAnsi="Cambria Math"/>
-                <w:color w:val="000000" w:themeColor="text1"/>
-                <w:lang w:eastAsia="ru-RU"/>
-              </w:rPr>
-              <m:t>2</m:t>
-            </m:r>
-          </m:sup>
-        </m:sSup>
-        <m:r>
-          <w:rPr>
-            <w:rFonts w:ascii="Cambria Math" w:hAnsi="Cambria Math"/>
-            <w:color w:val="000000" w:themeColor="text1"/>
-            <w:lang w:eastAsia="ru-RU"/>
-          </w:rPr>
-          <m:t> + </m:t>
-        </m:r>
-        <m:sSup>
-          <m:sSupPr>
-            <m:ctrlPr>
-              <w:rPr>
-                <w:rFonts w:ascii="Cambria Math" w:hAnsi="Cambria Math"/>
-                <w:i/>
-                <w:color w:val="000000" w:themeColor="text1"/>
-                <w:lang w:eastAsia="ru-RU"/>
-              </w:rPr>
-            </m:ctrlPr>
-          </m:sSupPr>
-          <m:e>
-            <m:r>
-              <w:rPr>
-                <w:rFonts w:ascii="Cambria Math" w:hAnsi="Cambria Math"/>
-                <w:color w:val="000000" w:themeColor="text1"/>
-                <w:lang w:eastAsia="ru-RU"/>
-              </w:rPr>
-              <m:t>y</m:t>
-            </m:r>
-          </m:e>
-          <m:sup>
-            <m:r>
-              <w:rPr>
-                <w:rFonts w:ascii="Cambria Math" w:hAnsi="Cambria Math"/>
-                <w:color w:val="000000" w:themeColor="text1"/>
-                <w:lang w:eastAsia="ru-RU"/>
-              </w:rPr>
-              <m:t>2</m:t>
-            </m:r>
-          </m:sup>
-        </m:sSup>
-      </m:oMath>
-    </w:p>
-    <w:p>
-      <w:pPr>
-        <w:pStyle w:val="Programs"/>
-        <w:rPr>
-          <w:color w:val="000000" w:themeColor="text1"/>
-          <w:lang w:eastAsia="ru-RU"/>
-        </w:rPr>
-      </w:pPr>
-      <w:r>
-        <w:rPr>
-          <w:color w:val="000000" w:themeColor="text1"/>
-          <w:lang w:eastAsia="ru-RU"/>
-        </w:rPr>
-        <w:t>    применяется sqrt к </w:t>
-      </w:r>
-      <m:oMath>
-        <m:sSup>
-          <m:sSupPr>
-            <m:ctrlPr>
-              <w:rPr>
-                <w:rFonts w:ascii="Cambria Math" w:hAnsi="Cambria Math"/>
-                <w:i/>
-                <w:color w:val="000000" w:themeColor="text1"/>
-                <w:lang w:eastAsia="ru-RU"/>
-              </w:rPr>
-            </m:ctrlPr>
-          </m:sSupPr>
-          <m:e>
-            <m:r>
-              <w:rPr>
-                <w:rFonts w:ascii="Cambria Math" w:hAnsi="Cambria Math"/>
-                <w:color w:val="000000" w:themeColor="text1"/>
-                <w:lang w:eastAsia="ru-RU"/>
-              </w:rPr>
-              <m:t>x</m:t>
-            </m:r>
-          </m:e>
-          <m:sup>
-            <m:r>
-              <w:rPr>
-                <w:rFonts w:ascii="Cambria Math" w:hAnsi="Cambria Math"/>
-                <w:color w:val="000000" w:themeColor="text1"/>
-                <w:lang w:eastAsia="ru-RU"/>
-              </w:rPr>
-              <m:t>2</m:t>
-            </m:r>
-          </m:sup>
-        </m:sSup>
-        <m:r>
-          <w:rPr>
-            <w:rFonts w:ascii="Cambria Math" w:hAnsi="Cambria Math"/>
-            <w:color w:val="000000" w:themeColor="text1"/>
-            <w:lang w:eastAsia="ru-RU"/>
-          </w:rPr>
-          <m:t> + </m:t>
-        </m:r>
-        <m:sSup>
-          <m:sSupPr>
-            <m:ctrlPr>
-              <w:rPr>
-                <w:rFonts w:ascii="Cambria Math" w:hAnsi="Cambria Math"/>
-                <w:i/>
-                <w:color w:val="000000" w:themeColor="text1"/>
-                <w:lang w:eastAsia="ru-RU"/>
-              </w:rPr>
-            </m:ctrlPr>
-          </m:sSupPr>
-          <m:e>
-            <m:r>
-              <w:rPr>
-                <w:rFonts w:ascii="Cambria Math" w:hAnsi="Cambria Math"/>
-                <w:color w:val="000000" w:themeColor="text1"/>
-                <w:lang w:eastAsia="ru-RU"/>
-              </w:rPr>
-              <m:t>y</m:t>
-            </m:r>
-          </m:e>
-          <m:sup>
-            <m:r>
-              <w:rPr>
-                <w:rFonts w:ascii="Cambria Math" w:hAnsi="Cambria Math"/>
-                <w:color w:val="000000" w:themeColor="text1"/>
-                <w:lang w:eastAsia="ru-RU"/>
-              </w:rPr>
-              <m:t>2</m:t>
-            </m:r>
-          </m:sup>
-        </m:sSup>
-      </m:oMath>
-    </w:p>
-    <w:p>
-      <w:pPr>
-        <w:pStyle w:val="Programs"/>
-        <w:rPr>
-          <w:color w:val="000000" w:themeColor="text1"/>
-          <w:lang w:eastAsia="ru-RU"/>
-        </w:rPr>
-      </w:pPr>
-      <w:r>
-        <w:rPr>
-          <w:color w:val="000000" w:themeColor="text1"/>
-          <w:lang w:eastAsia="ru-RU"/>
-        </w:rPr>
-        <w:t>    </w:t>
       </w:r>
       <m:oMath>
         <m:rad>
@@ -2801,85 +2577,55 @@
           </m:radPr>
           <m:deg/>
           <m:e>
-            <m:sSup>
-              <m:sSupPr>
-                <m:ctrlPr>
-                  <w:rPr>
-                    <w:rFonts w:ascii="Cambria Math" w:hAnsi="Cambria Math"/>
-                    <w:i/>
-                    <w:color w:val="000000" w:themeColor="text1"/>
-                    <w:lang w:eastAsia="ru-RU"/>
-                  </w:rPr>
-                </m:ctrlPr>
-              </m:sSupPr>
-              <m:e>
-                <m:r>
-                  <w:rPr>
-                    <w:rFonts w:ascii="Cambria Math" w:hAnsi="Cambria Math"/>
-                    <w:color w:val="000000" w:themeColor="text1"/>
-                    <w:lang w:eastAsia="ru-RU"/>
-                  </w:rPr>
-                  <m:t>x</m:t>
-                </m:r>
-              </m:e>
-              <m:sup>
-                <m:r>
-                  <w:rPr>
-                    <w:rFonts w:ascii="Cambria Math" w:hAnsi="Cambria Math"/>
-                    <w:color w:val="000000" w:themeColor="text1"/>
-                    <w:lang w:eastAsia="ru-RU"/>
-                  </w:rPr>
-                  <m:t>2</m:t>
-                </m:r>
-              </m:sup>
-            </m:sSup>
             <m:r>
               <w:rPr>
                 <w:rFonts w:ascii="Cambria Math" w:hAnsi="Cambria Math"/>
                 <w:color w:val="000000" w:themeColor="text1"/>
                 <w:lang w:eastAsia="ru-RU"/>
               </w:rPr>
-              <m:t>+</m:t>
+              <m:t>5</m:t>
             </m:r>
-            <m:sSup>
-              <m:sSupPr>
-                <m:ctrlPr>
-                  <w:rPr>
-                    <w:rFonts w:ascii="Cambria Math" w:hAnsi="Cambria Math"/>
-                    <w:i/>
-                    <w:color w:val="000000" w:themeColor="text1"/>
-                    <w:lang w:eastAsia="ru-RU"/>
-                  </w:rPr>
-                </m:ctrlPr>
-              </m:sSupPr>
-              <m:e>
-                <m:r>
-                  <w:rPr>
-                    <w:rFonts w:ascii="Cambria Math" w:hAnsi="Cambria Math"/>
-                    <w:color w:val="000000" w:themeColor="text1"/>
-                    <w:lang w:eastAsia="ru-RU"/>
-                  </w:rPr>
-                  <m:t>y</m:t>
-                </m:r>
-              </m:e>
-              <m:sup>
-                <m:r>
-                  <w:rPr>
-                    <w:rFonts w:ascii="Cambria Math" w:hAnsi="Cambria Math"/>
-                    <w:color w:val="000000" w:themeColor="text1"/>
-                    <w:lang w:eastAsia="ru-RU"/>
-                  </w:rPr>
-                  <m:t>2</m:t>
-                </m:r>
-              </m:sup>
-            </m:sSup>
+          </m:e>
+        </m:rad>
+      </m:oMath>
+    </w:p>
+    <w:p>
+      <w:pPr>
+        <w:pStyle w:val="Programs"/>
+        <w:rPr>
+          <w:color w:val="000000" w:themeColor="text1"/>
+          <w:lang w:eastAsia="ru-RU"/>
+        </w:rPr>
+      </w:pPr>
+      <w:r>
+        <w:rPr>
+          <w:color w:val="000000" w:themeColor="text1"/>
+          <w:lang w:eastAsia="ru-RU"/>
+        </w:rPr>
+        <w:t>    </w:t>
+      </w:r>
+      <m:oMath>
+        <m:rad>
+          <m:radPr>
+            <m:degHide m:val="1"/>
+            <m:ctrlPr>
+              <w:rPr>
+                <w:rFonts w:ascii="Cambria Math" w:hAnsi="Cambria Math"/>
+                <w:i/>
+                <w:color w:val="000000" w:themeColor="text1"/>
+                <w:lang w:eastAsia="ru-RU"/>
+              </w:rPr>
+            </m:ctrlPr>
+          </m:radPr>
+          <m:deg/>
+          <m:e>
             <m:r>
               <w:rPr>
                 <w:rFonts w:ascii="Cambria Math" w:hAnsi="Cambria Math"/>
                 <w:color w:val="000000" w:themeColor="text1"/>
                 <w:lang w:eastAsia="ru-RU"/>
               </w:rPr>
-              <m:t> </m:t>
+              <m:t>5</m:t>
             </m:r>
           </m:e>
         </m:rad>
@@ -3013,98 +2759,264 @@
           <w:color w:val="000000" w:themeColor="text1"/>
           <w:lang w:eastAsia="ru-RU"/>
         </w:rPr>
-        <w:t>(* x y z)</w:t>
-      </w:r>
-    </w:p>
-    <w:p>
-      <w:pPr>
-        <w:pStyle w:val="Programs"/>
-        <w:rPr>
-          <w:color w:val="000000" w:themeColor="text1"/>
-          <w:lang w:eastAsia="ru-RU"/>
-        </w:rPr>
-      </w:pPr>
-      <w:r>
-        <w:rPr>
-          <w:color w:val="000000" w:themeColor="text1"/>
-          <w:lang w:eastAsia="ru-RU"/>
-        </w:rPr>
-        <w:t>    x вычисляется к x</w:t>
-      </w:r>
-    </w:p>
-    <w:p>
-      <w:pPr>
-        <w:pStyle w:val="Programs"/>
-        <w:rPr>
-          <w:color w:val="000000" w:themeColor="text1"/>
-          <w:lang w:eastAsia="ru-RU"/>
-        </w:rPr>
-      </w:pPr>
-      <w:r>
-        <w:rPr>
-          <w:color w:val="000000" w:themeColor="text1"/>
-          <w:lang w:eastAsia="ru-RU"/>
-        </w:rPr>
-        <w:t>    y вычисляется к y</w:t>
-      </w:r>
-    </w:p>
-    <w:p>
-      <w:pPr>
-        <w:pStyle w:val="Programs"/>
-        <w:rPr>
-          <w:color w:val="000000" w:themeColor="text1"/>
-          <w:lang w:eastAsia="ru-RU"/>
-        </w:rPr>
-      </w:pPr>
-      <w:r>
-        <w:rPr>
-          <w:color w:val="000000" w:themeColor="text1"/>
-          <w:lang w:eastAsia="ru-RU"/>
-        </w:rPr>
-        <w:t>    z вычисляется к z</w:t>
-      </w:r>
-    </w:p>
-    <w:p>
-      <w:pPr>
-        <w:pStyle w:val="Programs"/>
-        <w:rPr>
-          <w:color w:val="000000" w:themeColor="text1"/>
-          <w:lang w:eastAsia="ru-RU"/>
-        </w:rPr>
-      </w:pPr>
-      <w:r>
-        <w:rPr>
-          <w:color w:val="000000" w:themeColor="text1"/>
-          <w:lang w:eastAsia="ru-RU"/>
-        </w:rPr>
-        <w:t>    * применяется к x, y, z</w:t>
-      </w:r>
-    </w:p>
-    <w:p>
-      <w:pPr>
-        <w:pStyle w:val="Programs"/>
-        <w:rPr>
-          <w:color w:val="000000" w:themeColor="text1"/>
-          <w:lang w:eastAsia="ru-RU"/>
-        </w:rPr>
-      </w:pPr>
-      <w:r>
-        <w:rPr>
-          <w:color w:val="000000" w:themeColor="text1"/>
-          <w:lang w:eastAsia="ru-RU"/>
-        </w:rPr>
-        <w:t>    </w:t>
-      </w:r>
-      <m:oMath>
-        <m:r>
-          <w:rPr>
-            <w:rFonts w:ascii="Cambria Math" w:hAnsi="Cambria Math"/>
-            <w:color w:val="000000" w:themeColor="text1"/>
-            <w:lang w:eastAsia="ru-RU"/>
-          </w:rPr>
-          <m:t>x ⋅ y ⋅ z</m:t>
-        </m:r>
-      </m:oMath>
+        <w:t>(volumeOfParPed 1 2 3)</w:t>
+      </w:r>
+    </w:p>
+    <w:p>
+      <w:pPr>
+        <w:pStyle w:val="Programs"/>
+        <w:rPr>
+          <w:color w:val="000000" w:themeColor="text1"/>
+          <w:lang w:eastAsia="ru-RU"/>
+        </w:rPr>
+      </w:pPr>
+      <w:r>
+        <w:rPr>
+          <w:color w:val="000000" w:themeColor="text1"/>
+          <w:lang w:eastAsia="ru-RU"/>
+        </w:rPr>
+        <w:t>    1 вычисляется к 1</w:t>
+      </w:r>
+    </w:p>
+    <w:p>
+      <w:pPr>
+        <w:pStyle w:val="Programs"/>
+        <w:rPr>
+          <w:color w:val="000000" w:themeColor="text1"/>
+          <w:lang w:eastAsia="ru-RU"/>
+        </w:rPr>
+      </w:pPr>
+      <w:r>
+        <w:rPr>
+          <w:color w:val="000000" w:themeColor="text1"/>
+          <w:lang w:eastAsia="ru-RU"/>
+        </w:rPr>
+        <w:t>    2 вычисляется к 2</w:t>
+      </w:r>
+    </w:p>
+    <w:p>
+      <w:pPr>
+        <w:pStyle w:val="Programs"/>
+        <w:rPr>
+          <w:color w:val="000000" w:themeColor="text1"/>
+          <w:lang w:eastAsia="ru-RU"/>
+        </w:rPr>
+      </w:pPr>
+      <w:r>
+        <w:rPr>
+          <w:color w:val="000000" w:themeColor="text1"/>
+          <w:lang w:eastAsia="ru-RU"/>
+        </w:rPr>
+        <w:t>    3 вычисляется к 3</w:t>
+      </w:r>
+    </w:p>
+    <w:p>
+      <w:pPr>
+        <w:pStyle w:val="Programs"/>
+        <w:rPr>
+          <w:color w:val="000000" w:themeColor="text1"/>
+          <w:lang w:eastAsia="ru-RU"/>
+        </w:rPr>
+      </w:pPr>
+      <w:r>
+        <w:rPr>
+          <w:color w:val="000000" w:themeColor="text1"/>
+          <w:lang w:eastAsia="ru-RU"/>
+        </w:rPr>
+        <w:t>    вызов volumeOfParPed с аргументами 1, 2 и 3</w:t>
+      </w:r>
+    </w:p>
+    <w:p>
+      <w:pPr>
+        <w:pStyle w:val="Programs"/>
+        <w:rPr>
+          <w:color w:val="000000" w:themeColor="text1"/>
+          <w:lang w:eastAsia="ru-RU"/>
+        </w:rPr>
+      </w:pPr>
+      <w:r>
+        <w:rPr>
+          <w:color w:val="000000" w:themeColor="text1"/>
+          <w:lang w:eastAsia="ru-RU"/>
+        </w:rPr>
+        <w:t>    (* x y z) с аргументами 1, 2 и 3</w:t>
+      </w:r>
+    </w:p>
+    <w:p>
+      <w:pPr>
+        <w:pStyle w:val="Programs"/>
+        <w:rPr>
+          <w:color w:val="000000" w:themeColor="text1"/>
+          <w:lang w:eastAsia="ru-RU"/>
+        </w:rPr>
+      </w:pPr>
+      <w:r>
+        <w:rPr>
+          <w:color w:val="000000" w:themeColor="text1"/>
+          <w:lang w:eastAsia="ru-RU"/>
+        </w:rPr>
+        <w:t>        создаётся x со значением 1</w:t>
+      </w:r>
+    </w:p>
+    <w:p>
+      <w:pPr>
+        <w:pStyle w:val="Programs"/>
+        <w:rPr>
+          <w:color w:val="000000" w:themeColor="text1"/>
+          <w:lang w:eastAsia="ru-RU"/>
+        </w:rPr>
+      </w:pPr>
+      <w:r>
+        <w:rPr>
+          <w:color w:val="000000" w:themeColor="text1"/>
+          <w:lang w:eastAsia="ru-RU"/>
+        </w:rPr>
+        <w:t>        создаётся y со значением 2</w:t>
+      </w:r>
+    </w:p>
+    <w:p>
+      <w:pPr>
+        <w:pStyle w:val="Programs"/>
+        <w:rPr>
+          <w:color w:val="000000" w:themeColor="text1"/>
+          <w:lang w:eastAsia="ru-RU"/>
+        </w:rPr>
+      </w:pPr>
+      <w:r>
+        <w:rPr>
+          <w:color w:val="000000" w:themeColor="text1"/>
+          <w:lang w:eastAsia="ru-RU"/>
+        </w:rPr>
+        <w:t>        создаётся z со значением 3</w:t>
+      </w:r>
+    </w:p>
+    <w:p>
+      <w:pPr>
+        <w:pStyle w:val="Programs"/>
+        <w:rPr>
+          <w:color w:val="000000" w:themeColor="text1"/>
+          <w:lang w:eastAsia="ru-RU"/>
+        </w:rPr>
+      </w:pPr>
+      <w:r>
+        <w:rPr>
+          <w:color w:val="000000" w:themeColor="text1"/>
+          <w:lang w:eastAsia="ru-RU"/>
+        </w:rPr>
+        <w:t>        (* x y z)</w:t>
+      </w:r>
+    </w:p>
+    <w:p>
+      <w:pPr>
+        <w:pStyle w:val="Programs"/>
+        <w:rPr>
+          <w:color w:val="000000" w:themeColor="text1"/>
+          <w:lang w:eastAsia="ru-RU"/>
+        </w:rPr>
+      </w:pPr>
+      <w:r>
+        <w:rPr>
+          <w:color w:val="000000" w:themeColor="text1"/>
+          <w:lang w:eastAsia="ru-RU"/>
+        </w:rPr>
+        <w:t>            x вычисляется к 1</w:t>
+      </w:r>
+    </w:p>
+    <w:p>
+      <w:pPr>
+        <w:pStyle w:val="Programs"/>
+        <w:rPr>
+          <w:color w:val="000000" w:themeColor="text1"/>
+          <w:lang w:eastAsia="ru-RU"/>
+        </w:rPr>
+      </w:pPr>
+      <w:r>
+        <w:rPr>
+          <w:color w:val="000000" w:themeColor="text1"/>
+          <w:lang w:eastAsia="ru-RU"/>
+        </w:rPr>
+        <w:t>            y вычисляется к 2</w:t>
+      </w:r>
+    </w:p>
+    <w:p>
+      <w:pPr>
+        <w:pStyle w:val="Programs"/>
+        <w:rPr>
+          <w:color w:val="000000" w:themeColor="text1"/>
+          <w:lang w:eastAsia="ru-RU"/>
+        </w:rPr>
+      </w:pPr>
+      <w:r>
+        <w:rPr>
+          <w:color w:val="000000" w:themeColor="text1"/>
+          <w:lang w:eastAsia="ru-RU"/>
+        </w:rPr>
+        <w:t>            z вычисляется к 3</w:t>
+      </w:r>
+    </w:p>
+    <w:p>
+      <w:pPr>
+        <w:pStyle w:val="Programs"/>
+        <w:rPr>
+          <w:color w:val="000000" w:themeColor="text1"/>
+          <w:lang w:eastAsia="ru-RU"/>
+        </w:rPr>
+      </w:pPr>
+      <w:r>
+        <w:rPr>
+          <w:color w:val="000000" w:themeColor="text1"/>
+          <w:lang w:eastAsia="ru-RU"/>
+        </w:rPr>
+        <w:t>            * применяется к 1, 2, 3</w:t>
+      </w:r>
+    </w:p>
+    <w:p>
+      <w:pPr>
+        <w:pStyle w:val="Programs"/>
+        <w:rPr>
+          <w:color w:val="000000" w:themeColor="text1"/>
+          <w:lang w:eastAsia="ru-RU"/>
+        </w:rPr>
+      </w:pPr>
+      <w:r>
+        <w:rPr>
+          <w:color w:val="000000" w:themeColor="text1"/>
+          <w:lang w:eastAsia="ru-RU"/>
+        </w:rPr>
+        <w:t>            6</w:t>
+      </w:r>
+    </w:p>
+    <w:p>
+      <w:pPr>
+        <w:pStyle w:val="Programs"/>
+        <w:rPr>
+          <w:color w:val="000000" w:themeColor="text1"/>
+          <w:lang w:eastAsia="ru-RU"/>
+        </w:rPr>
+      </w:pPr>
+      <w:r>
+        <w:rPr>
+          <w:color w:val="000000" w:themeColor="text1"/>
+          <w:lang w:eastAsia="ru-RU"/>
+        </w:rPr>
+        <w:t>        6</w:t>
+      </w:r>
+    </w:p>
+    <w:p>
+      <w:pPr>
+        <w:pStyle w:val="Programs"/>
+        <w:rPr>
+          <w:color w:val="000000" w:themeColor="text1"/>
+          <w:lang w:eastAsia="ru-RU"/>
+        </w:rPr>
+      </w:pPr>
+      <w:r>
+        <w:rPr>
+          <w:color w:val="000000" w:themeColor="text1"/>
+          <w:lang w:eastAsia="ru-RU"/>
+        </w:rPr>
+        <w:t>    6</w:t>
+      </w:r>
     </w:p>
     <w:p/>
     <w:p>
@@ -3255,7 +3167,21 @@
               <w:rPr>
                 <w:lang w:val="en-US"/>
               </w:rPr>
-              <w:t>(cons `a `(b c));</w:t>
+              <w:t xml:space="preserve">(cons `a </w:t>
+            </w:r>
+            <w:proofErr w:type="gramStart"/>
+            <w:r>
+              <w:rPr>
+                <w:lang w:val="en-US"/>
+              </w:rPr>
+              <w:t>`(</w:t>
+            </w:r>
+            <w:proofErr w:type="gramEnd"/>
+            <w:r>
+              <w:rPr>
+                <w:lang w:val="en-US"/>
+              </w:rPr>
+              <w:t>b c));</w:t>
             </w:r>
           </w:p>
         </w:tc>
@@ -3279,7 +3205,21 @@
               <w:rPr>
                 <w:lang w:val="en-US"/>
               </w:rPr>
-              <w:t>7. (list a `(b c));</w:t>
+              <w:t xml:space="preserve">7. (list a </w:t>
+            </w:r>
+            <w:proofErr w:type="gramStart"/>
+            <w:r>
+              <w:rPr>
+                <w:lang w:val="en-US"/>
+              </w:rPr>
+              <w:t>`(</w:t>
+            </w:r>
+            <w:proofErr w:type="gramEnd"/>
+            <w:r>
+              <w:rPr>
+                <w:lang w:val="en-US"/>
+              </w:rPr>
+              <w:t>b c));</w:t>
             </w:r>
           </w:p>
         </w:tc>
@@ -3329,7 +3269,21 @@
               <w:rPr>
                 <w:lang w:val="en-US"/>
               </w:rPr>
-              <w:t>8. (list (+ 1 `(length `(1 2 3))));</w:t>
+              <w:t xml:space="preserve">8. (list (+ 1 </w:t>
+            </w:r>
+            <w:proofErr w:type="gramStart"/>
+            <w:r>
+              <w:rPr>
+                <w:lang w:val="en-US"/>
+              </w:rPr>
+              <w:t>`(</w:t>
+            </w:r>
+            <w:proofErr w:type="gramEnd"/>
+            <w:r>
+              <w:rPr>
+                <w:lang w:val="en-US"/>
+              </w:rPr>
+              <w:t>length `(1 2 3))));</w:t>
             </w:r>
           </w:p>
         </w:tc>
@@ -3337,6 +3291,7 @@
     </w:tbl>
     <w:p>
       <w:r>
+        <w:lastRenderedPageBreak/>
         <w:t>Решение:</w:t>
       </w:r>
     </w:p>
@@ -3624,8 +3579,16 @@
         <w:rPr>
           <w:lang w:val="en-US"/>
         </w:rPr>
-        <w:t xml:space="preserve"> `(</w:t>
-      </w:r>
+        <w:t xml:space="preserve"> </w:t>
+      </w:r>
+      <w:proofErr w:type="gramStart"/>
+      <w:r>
+        <w:rPr>
+          <w:lang w:val="en-US"/>
+        </w:rPr>
+        <w:t>`(</w:t>
+      </w:r>
+      <w:proofErr w:type="gramEnd"/>
       <w:r>
         <w:rPr>
           <w:lang w:val="en-US"/>
@@ -3695,7 +3658,6 @@
     </w:p>
     <w:p>
       <w:r>
-        <w:lastRenderedPageBreak/>
         <w:t>4. (</w:t>
       </w:r>
       <w:r>
@@ -3723,7 +3685,15 @@
         <w:t>caddr</w:t>
       </w:r>
       <w:r>
-        <w:t xml:space="preserve"> `(1 2 3 4 5)) -&gt; 3;</w:t>
+        <w:t xml:space="preserve"> </w:t>
+      </w:r>
+      <w:proofErr w:type="gramStart"/>
+      <w:r>
+        <w:t>`(</w:t>
+      </w:r>
+      <w:proofErr w:type="gramEnd"/>
+      <w:r>
+        <w:t>1 2 3 4 5)) -&gt; 3;</w:t>
       </w:r>
     </w:p>
     <w:p>
@@ -3820,6 +3790,7 @@
       <w:r>
         <w:t xml:space="preserve">) -&gt; </w:t>
       </w:r>
+      <w:proofErr w:type="gramStart"/>
       <w:r>
         <w:rPr>
           <w:lang w:val="en-US"/>
@@ -3827,7 +3798,11 @@
         <w:t>A</w:t>
       </w:r>
       <w:r>
-        <w:t xml:space="preserve"> . </w:t>
+        <w:t xml:space="preserve"> .</w:t>
+      </w:r>
+      <w:proofErr w:type="gramEnd"/>
+      <w:r>
+        <w:t xml:space="preserve"> </w:t>
       </w:r>
       <w:r>
         <w:rPr>
@@ -3961,8 +3936,13 @@
         <w:t>a</w:t>
       </w:r>
       <w:r>
-        <w:t xml:space="preserve"> `(</w:t>
-      </w:r>
+        <w:t xml:space="preserve"> </w:t>
+      </w:r>
+      <w:proofErr w:type="gramStart"/>
+      <w:r>
+        <w:t>`(</w:t>
+      </w:r>
+      <w:proofErr w:type="gramEnd"/>
       <w:r>
         <w:rPr>
           <w:lang w:val="en-US"/>
@@ -4029,8 +4009,13 @@
         <w:t>a</w:t>
       </w:r>
       <w:r>
-        <w:t xml:space="preserve"> `(</w:t>
-      </w:r>
+        <w:t xml:space="preserve"> </w:t>
+      </w:r>
+      <w:proofErr w:type="gramStart"/>
+      <w:r>
+        <w:t>`(</w:t>
+      </w:r>
+      <w:proofErr w:type="gramEnd"/>
       <w:r>
         <w:rPr>
           <w:lang w:val="en-US"/>
@@ -4101,8 +4086,13 @@
         <w:t>a</w:t>
       </w:r>
       <w:r>
-        <w:t xml:space="preserve"> `(</w:t>
-      </w:r>
+        <w:t xml:space="preserve"> </w:t>
+      </w:r>
+      <w:proofErr w:type="gramStart"/>
+      <w:r>
+        <w:t>`(</w:t>
+      </w:r>
+      <w:proofErr w:type="gramEnd"/>
       <w:r>
         <w:rPr>
           <w:lang w:val="en-US"/>
@@ -4160,8 +4150,13 @@
         <w:t>list</w:t>
       </w:r>
       <w:r>
-        <w:t xml:space="preserve"> (+ 1 `(</w:t>
-      </w:r>
+        <w:t xml:space="preserve"> (+ 1 </w:t>
+      </w:r>
+      <w:proofErr w:type="gramStart"/>
+      <w:r>
+        <w:t>`(</w:t>
+      </w:r>
+      <w:proofErr w:type="gramEnd"/>
       <w:r>
         <w:rPr>
           <w:lang w:val="en-US"/>
@@ -4235,7 +4230,15 @@
         <w:t>length</w:t>
       </w:r>
       <w:r>
-        <w:t xml:space="preserve"> `(1 2 3)))) -&gt; (4).</w:t>
+        <w:t xml:space="preserve"> </w:t>
+      </w:r>
+      <w:proofErr w:type="gramStart"/>
+      <w:r>
+        <w:t>`(</w:t>
+      </w:r>
+      <w:proofErr w:type="gramEnd"/>
+      <w:r>
+        <w:t>1 2 3)))) -&gt; (4).</w:t>
       </w:r>
     </w:p>
     <w:p>
@@ -4496,19 +4499,34 @@
         <w:rPr>
           <w:lang w:val="en-US"/>
         </w:rPr>
-        <w:t>2. (cons 3 `(list 5 6));</w:t>
-      </w:r>
-    </w:p>
-    <w:p>
-      <w:pPr>
-        <w:rPr>
-          <w:lang w:val="en-US"/>
-        </w:rPr>
-      </w:pPr>
-      <w:r>
-        <w:rPr>
-          <w:lang w:val="en-US"/>
-        </w:rPr>
+        <w:t xml:space="preserve">2. (cons 3 </w:t>
+      </w:r>
+      <w:proofErr w:type="gramStart"/>
+      <w:r>
+        <w:rPr>
+          <w:lang w:val="en-US"/>
+        </w:rPr>
+        <w:t>`(</w:t>
+      </w:r>
+      <w:proofErr w:type="gramEnd"/>
+      <w:r>
+        <w:rPr>
+          <w:lang w:val="en-US"/>
+        </w:rPr>
+        <w:t>list 5 6));</w:t>
+      </w:r>
+    </w:p>
+    <w:p>
+      <w:pPr>
+        <w:rPr>
+          <w:lang w:val="en-US"/>
+        </w:rPr>
+      </w:pPr>
+      <w:r>
+        <w:rPr>
+          <w:lang w:val="en-US"/>
+        </w:rPr>
+        <w:lastRenderedPageBreak/>
         <w:t>3. (list 3 `from 8 `gives (-9 3));</w:t>
       </w:r>
     </w:p>
@@ -4522,7 +4540,21 @@
         <w:rPr>
           <w:lang w:val="en-US"/>
         </w:rPr>
-        <w:t>4. (+ (length `(1 foo 2 too)) (car `(21 22 23)));</w:t>
+        <w:t xml:space="preserve">4. (+ (length </w:t>
+      </w:r>
+      <w:proofErr w:type="gramStart"/>
+      <w:r>
+        <w:rPr>
+          <w:lang w:val="en-US"/>
+        </w:rPr>
+        <w:t>`(</w:t>
+      </w:r>
+      <w:proofErr w:type="gramEnd"/>
+      <w:r>
+        <w:rPr>
+          <w:lang w:val="en-US"/>
+        </w:rPr>
+        <w:t>1 foo 2 too)) (car `(21 22 23)));</w:t>
       </w:r>
     </w:p>
     <w:p>
@@ -4541,7 +4573,21 @@
         <w:rPr>
           <w:lang w:val="en-US"/>
         </w:rPr>
-        <w:t>cdr `(cons is short for ans));</w:t>
+        <w:t xml:space="preserve">cdr </w:t>
+      </w:r>
+      <w:proofErr w:type="gramStart"/>
+      <w:r>
+        <w:rPr>
+          <w:lang w:val="en-US"/>
+        </w:rPr>
+        <w:t>`(</w:t>
+      </w:r>
+      <w:proofErr w:type="gramEnd"/>
+      <w:r>
+        <w:rPr>
+          <w:lang w:val="en-US"/>
+        </w:rPr>
+        <w:t>cons is short for ans));</w:t>
       </w:r>
     </w:p>
     <w:p>
@@ -4615,315 +4661,991 @@
         <w:rPr>
           <w:lang w:val="en-US"/>
         </w:rPr>
-        <w:t>2. (cons 3 `(list 5 6)) -&gt; (3 LIST 5 6);</w:t>
-      </w:r>
-    </w:p>
-    <w:p>
-      <w:pPr>
-        <w:rPr>
-          <w:lang w:val="en-US"/>
-        </w:rPr>
-      </w:pPr>
-      <w:r>
-        <w:rPr>
-          <w:lang w:val="en-US"/>
-        </w:rPr>
+        <w:t xml:space="preserve">2. (cons 3 </w:t>
+      </w:r>
+      <w:proofErr w:type="gramStart"/>
+      <w:r>
+        <w:rPr>
+          <w:lang w:val="en-US"/>
+        </w:rPr>
+        <w:t>`(</w:t>
+      </w:r>
+      <w:proofErr w:type="gramEnd"/>
+      <w:r>
+        <w:rPr>
+          <w:lang w:val="en-US"/>
+        </w:rPr>
+        <w:t>list 5 6)) -&gt; (3 LIST 5 6);</w:t>
+      </w:r>
+    </w:p>
+    <w:p>
+      <w:pPr>
+        <w:rPr>
+          <w:lang w:val="en-US"/>
+        </w:rPr>
+      </w:pPr>
+      <w:r>
+        <w:rPr>
+          <w:lang w:val="en-US"/>
+        </w:rPr>
+        <w:t>3. (list 3 `from 8 `gives (-</w:t>
+      </w:r>
+      <w:r>
+        <w:rPr>
+          <w:lang w:val="en-US"/>
+        </w:rPr>
+        <w:t xml:space="preserve"> 9</w:t>
+      </w:r>
+      <w:r>
+        <w:rPr>
+          <w:lang w:val="en-US"/>
+        </w:rPr>
+        <w:t xml:space="preserve"> 3))</w:t>
+      </w:r>
+      <w:r>
+        <w:rPr>
+          <w:lang w:val="en-US"/>
+        </w:rPr>
+        <w:t xml:space="preserve"> -&gt; </w:t>
+      </w:r>
+      <w:r>
+        <w:rPr>
+          <w:lang w:val="en-US"/>
+        </w:rPr>
+        <w:t>(3 FROM 8 GIVES 6)</w:t>
+      </w:r>
+      <w:r>
+        <w:rPr>
+          <w:lang w:val="en-US"/>
+        </w:rPr>
+        <w:t>;</w:t>
+      </w:r>
+    </w:p>
+    <w:p>
+      <w:r>
+        <w:t>4. (+ (</w:t>
+      </w:r>
+      <w:r>
+        <w:rPr>
+          <w:lang w:val="en-US"/>
+        </w:rPr>
+        <w:t>length</w:t>
+      </w:r>
+      <w:r>
+        <w:t xml:space="preserve"> </w:t>
+      </w:r>
+      <w:proofErr w:type="gramStart"/>
+      <w:r>
+        <w:t>`(</w:t>
+      </w:r>
+      <w:proofErr w:type="gramEnd"/>
+      <w:r>
+        <w:t xml:space="preserve">1 </w:t>
+      </w:r>
+      <w:r>
+        <w:rPr>
+          <w:lang w:val="en-US"/>
+        </w:rPr>
+        <w:t>foo</w:t>
+      </w:r>
+      <w:r>
+        <w:t xml:space="preserve"> 2 </w:t>
+      </w:r>
+      <w:r>
+        <w:rPr>
+          <w:lang w:val="en-US"/>
+        </w:rPr>
+        <w:t>too</w:t>
+      </w:r>
+      <w:r>
+        <w:t>)) (</w:t>
+      </w:r>
+      <w:r>
+        <w:rPr>
+          <w:lang w:val="en-US"/>
+        </w:rPr>
+        <w:t>car</w:t>
+      </w:r>
+      <w:r>
+        <w:t xml:space="preserve"> `(21 22 23)))</w:t>
+      </w:r>
+      <w:r>
+        <w:t xml:space="preserve"> -&gt; 25</w:t>
+      </w:r>
+      <w:r>
+        <w:t>;</w:t>
+      </w:r>
+    </w:p>
+    <w:p>
+      <w:r>
+        <w:t>5. (</w:t>
+      </w:r>
+      <w:r>
+        <w:rPr>
+          <w:lang w:val="en-US"/>
+        </w:rPr>
+        <w:t>cdr</w:t>
+      </w:r>
+      <w:r>
+        <w:t xml:space="preserve"> </w:t>
+      </w:r>
+      <w:proofErr w:type="gramStart"/>
+      <w:r>
+        <w:t>`(</w:t>
+      </w:r>
+      <w:proofErr w:type="gramEnd"/>
+      <w:r>
+        <w:rPr>
+          <w:lang w:val="en-US"/>
+        </w:rPr>
+        <w:t>cons</w:t>
+      </w:r>
+      <w:r>
+        <w:t xml:space="preserve"> </w:t>
+      </w:r>
+      <w:r>
+        <w:rPr>
+          <w:lang w:val="en-US"/>
+        </w:rPr>
+        <w:t>is</w:t>
+      </w:r>
+      <w:r>
+        <w:t xml:space="preserve"> </w:t>
+      </w:r>
+      <w:r>
+        <w:rPr>
+          <w:lang w:val="en-US"/>
+        </w:rPr>
+        <w:t>short</w:t>
+      </w:r>
+      <w:r>
+        <w:t xml:space="preserve"> </w:t>
+      </w:r>
+      <w:r>
+        <w:rPr>
+          <w:lang w:val="en-US"/>
+        </w:rPr>
+        <w:t>for</w:t>
+      </w:r>
+      <w:r>
+        <w:t xml:space="preserve"> </w:t>
+      </w:r>
+      <w:r>
+        <w:rPr>
+          <w:lang w:val="en-US"/>
+        </w:rPr>
+        <w:t>ans</w:t>
+      </w:r>
+      <w:r>
+        <w:t>))</w:t>
+      </w:r>
+      <w:r>
+        <w:t xml:space="preserve"> -&gt; (</w:t>
+      </w:r>
+      <w:r>
+        <w:rPr>
+          <w:lang w:val="en-US"/>
+        </w:rPr>
+        <w:t>IS</w:t>
+      </w:r>
+      <w:r>
+        <w:t xml:space="preserve"> </w:t>
+      </w:r>
+      <w:r>
+        <w:rPr>
+          <w:lang w:val="en-US"/>
+        </w:rPr>
+        <w:t>SHORT</w:t>
+      </w:r>
+      <w:r>
+        <w:t xml:space="preserve"> </w:t>
+      </w:r>
+      <w:r>
+        <w:rPr>
+          <w:lang w:val="en-US"/>
+        </w:rPr>
+        <w:t>FOR</w:t>
+      </w:r>
+      <w:r>
+        <w:t xml:space="preserve"> </w:t>
+      </w:r>
+      <w:r>
+        <w:rPr>
+          <w:lang w:val="en-US"/>
+        </w:rPr>
+        <w:t>ANS</w:t>
+      </w:r>
+      <w:r>
+        <w:t>)</w:t>
+      </w:r>
+      <w:r>
+        <w:t xml:space="preserve">, </w:t>
+      </w:r>
+      <w:r>
+        <w:t>так</w:t>
+      </w:r>
+      <w:r>
+        <w:t xml:space="preserve"> </w:t>
+      </w:r>
+      <w:r>
+        <w:t>как</w:t>
+      </w:r>
+      <w:r>
+        <w:t xml:space="preserve"> </w:t>
+      </w:r>
+      <w:r>
+        <w:t>введён</w:t>
+      </w:r>
+      <w:r>
+        <w:t xml:space="preserve"> </w:t>
+      </w:r>
+      <w:r>
+        <w:t>запрет</w:t>
+      </w:r>
+      <w:r>
+        <w:t xml:space="preserve"> </w:t>
+      </w:r>
+      <w:r>
+        <w:t>на</w:t>
+      </w:r>
+      <w:r>
+        <w:t xml:space="preserve"> </w:t>
+      </w:r>
+      <w:r>
+        <w:t>вычисление</w:t>
+      </w:r>
+      <w:r>
+        <w:t xml:space="preserve">, </w:t>
+      </w:r>
+      <w:r>
+        <w:rPr>
+          <w:lang w:val="en-US"/>
+        </w:rPr>
+        <w:t>cons</w:t>
+      </w:r>
+      <w:r>
+        <w:t xml:space="preserve"> </w:t>
+      </w:r>
+      <w:r>
+        <w:t>будет</w:t>
+      </w:r>
+      <w:r>
+        <w:t xml:space="preserve"> </w:t>
+      </w:r>
+      <w:r>
+        <w:t>воспринят</w:t>
+      </w:r>
+      <w:r>
+        <w:t xml:space="preserve"> </w:t>
+      </w:r>
+      <w:r>
+        <w:t>как</w:t>
+      </w:r>
+      <w:r>
+        <w:t xml:space="preserve"> </w:t>
+      </w:r>
+      <w:r>
+        <w:t>элемент</w:t>
+      </w:r>
+      <w:r>
+        <w:t xml:space="preserve"> </w:t>
+      </w:r>
+      <w:r>
+        <w:t xml:space="preserve">списка, а не команда, при этом он будет являться «головой» списка, а, следовательно, команда </w:t>
+      </w:r>
+      <w:r>
+        <w:rPr>
+          <w:lang w:val="en-US"/>
+        </w:rPr>
+        <w:t>cdr</w:t>
+      </w:r>
+      <w:r>
+        <w:t xml:space="preserve"> </w:t>
+      </w:r>
+      <w:r>
+        <w:t xml:space="preserve">вернёт «хвост» списка, в который не входит </w:t>
+      </w:r>
+      <w:r>
+        <w:rPr>
+          <w:lang w:val="en-US"/>
+        </w:rPr>
+        <w:t>cons</w:t>
+      </w:r>
+      <w:r>
+        <w:t>;</w:t>
+      </w:r>
+    </w:p>
+    <w:p>
+      <w:r>
+        <w:t>6. (</w:t>
+      </w:r>
+      <w:r>
+        <w:rPr>
+          <w:lang w:val="en-US"/>
+        </w:rPr>
+        <w:t>car</w:t>
+      </w:r>
+      <w:r>
+        <w:t xml:space="preserve"> (</w:t>
+      </w:r>
+      <w:r>
+        <w:rPr>
+          <w:lang w:val="en-US"/>
+        </w:rPr>
+        <w:t>list</w:t>
+      </w:r>
+      <w:r>
+        <w:t xml:space="preserve"> </w:t>
+      </w:r>
+      <w:r>
+        <w:rPr>
+          <w:lang w:val="en-US"/>
+        </w:rPr>
+        <w:t>one</w:t>
+      </w:r>
+      <w:r>
+        <w:t xml:space="preserve"> </w:t>
+      </w:r>
+      <w:r>
+        <w:rPr>
+          <w:lang w:val="en-US"/>
+        </w:rPr>
+        <w:t>two</w:t>
+      </w:r>
+      <w:r>
+        <w:t>))</w:t>
+      </w:r>
+      <w:r>
+        <w:t xml:space="preserve"> -&gt; </w:t>
+      </w:r>
+      <w:r>
+        <w:t xml:space="preserve">переменная </w:t>
+      </w:r>
+      <w:r>
+        <w:rPr>
+          <w:lang w:val="en-US"/>
+        </w:rPr>
+        <w:t>ONE</w:t>
+      </w:r>
+      <w:r>
+        <w:t xml:space="preserve"> </w:t>
+      </w:r>
+      <w:r>
+        <w:t xml:space="preserve">не связана со значением. Для разрешения ошибки потребуется либо инициализировать значения переменных </w:t>
+      </w:r>
+      <w:r>
+        <w:rPr>
+          <w:lang w:val="en-US"/>
+        </w:rPr>
+        <w:t>one</w:t>
+      </w:r>
+      <w:r>
+        <w:t xml:space="preserve"> </w:t>
+      </w:r>
+      <w:r>
+        <w:t xml:space="preserve">и </w:t>
+      </w:r>
+      <w:r>
+        <w:rPr>
+          <w:lang w:val="en-US"/>
+        </w:rPr>
+        <w:t>two</w:t>
+      </w:r>
+      <w:r>
+        <w:t xml:space="preserve">, либо указать запрет на их вычисление: </w:t>
+      </w:r>
+      <w:r>
+        <w:t>(</w:t>
+      </w:r>
+      <w:r>
+        <w:rPr>
+          <w:lang w:val="en-US"/>
+        </w:rPr>
+        <w:t>car</w:t>
+      </w:r>
+      <w:r>
+        <w:t xml:space="preserve"> (</w:t>
+      </w:r>
+      <w:r>
+        <w:rPr>
+          <w:lang w:val="en-US"/>
+        </w:rPr>
+        <w:t>list</w:t>
+      </w:r>
+      <w:r>
+        <w:t xml:space="preserve"> </w:t>
+      </w:r>
+      <w:r>
+        <w:t>`</w:t>
+      </w:r>
+      <w:r>
+        <w:rPr>
+          <w:lang w:val="en-US"/>
+        </w:rPr>
+        <w:t>one</w:t>
+      </w:r>
+      <w:r>
+        <w:t xml:space="preserve"> `</w:t>
+      </w:r>
+      <w:r>
+        <w:rPr>
+          <w:lang w:val="en-US"/>
+        </w:rPr>
+        <w:t>two</w:t>
+      </w:r>
+      <w:r>
+        <w:t>))</w:t>
+      </w:r>
+      <w:r>
+        <w:t xml:space="preserve"> -&gt; </w:t>
+      </w:r>
+      <w:r>
+        <w:rPr>
+          <w:lang w:val="en-US"/>
+        </w:rPr>
+        <w:t>ONE</w:t>
+      </w:r>
+      <w:r>
+        <w:t>;</w:t>
+      </w:r>
+    </w:p>
+    <w:p>
+      <w:pPr>
+        <w:rPr>
+          <w:lang w:val="en-US"/>
+        </w:rPr>
+      </w:pPr>
+      <w:r>
+        <w:rPr>
+          <w:lang w:val="en-US"/>
+        </w:rPr>
+        <w:t>7. (car (list `one `two))</w:t>
+      </w:r>
+      <w:r>
+        <w:rPr>
+          <w:lang w:val="en-US"/>
+        </w:rPr>
+        <w:t xml:space="preserve"> -&gt; ONE</w:t>
+      </w:r>
+      <w:r>
+        <w:rPr>
+          <w:lang w:val="en-US"/>
+        </w:rPr>
+        <w:t>;</w:t>
+      </w:r>
+    </w:p>
+    <w:p>
+      <w:pPr>
+        <w:rPr>
+          <w:lang w:val="en-US"/>
+        </w:rPr>
+      </w:pPr>
+    </w:p>
+    <w:p>
+      <w:pPr>
+        <w:rPr>
+          <w:lang w:val="en-US"/>
+        </w:rPr>
+      </w:pPr>
+      <w:r>
+        <w:t>Задание</w:t>
+      </w:r>
+      <w:r>
+        <w:rPr>
+          <w:lang w:val="en-US"/>
+        </w:rPr>
+        <w:t xml:space="preserve"> 7. </w:t>
+      </w:r>
+      <w:r>
+        <w:t>Дана</w:t>
+      </w:r>
+      <w:r>
+        <w:rPr>
+          <w:lang w:val="en-US"/>
+        </w:rPr>
+        <w:t xml:space="preserve"> </w:t>
+      </w:r>
+      <w:r>
+        <w:t>функция</w:t>
+      </w:r>
+      <w:r>
+        <w:rPr>
+          <w:lang w:val="en-US"/>
+        </w:rPr>
+        <w:t xml:space="preserve"> (</w:t>
+      </w:r>
+      <w:r>
+        <w:rPr>
+          <w:lang w:val="en-US"/>
+        </w:rPr>
+        <w:t>defun myster</w:t>
+      </w:r>
+      <w:r>
+        <w:rPr>
+          <w:lang w:val="en-US"/>
+        </w:rPr>
+        <w:t>y</w:t>
+      </w:r>
+      <w:r>
+        <w:rPr>
+          <w:lang w:val="en-US"/>
+        </w:rPr>
+        <w:t xml:space="preserve"> (x) (list (second x) (first x)))</w:t>
+      </w:r>
+    </w:p>
+    <w:p>
+      <w:r>
+        <w:t>Какие результаты вычисления следующих выражений?</w:t>
+      </w:r>
+    </w:p>
+    <w:p>
+      <w:pPr>
+        <w:rPr>
+          <w:lang w:val="en-US"/>
+        </w:rPr>
+      </w:pPr>
+      <w:r>
+        <w:rPr>
+          <w:lang w:val="en-US"/>
+        </w:rPr>
+        <w:t xml:space="preserve">(mystery </w:t>
+      </w:r>
+      <w:proofErr w:type="gramStart"/>
+      <w:r>
+        <w:rPr>
+          <w:lang w:val="en-US"/>
+        </w:rPr>
+        <w:t>`(</w:t>
+      </w:r>
+      <w:proofErr w:type="gramEnd"/>
+      <w:r>
+        <w:rPr>
+          <w:lang w:val="en-US"/>
+        </w:rPr>
+        <w:t>one two))</w:t>
+      </w:r>
+    </w:p>
+    <w:p>
+      <w:pPr>
+        <w:rPr>
+          <w:lang w:val="en-US"/>
+        </w:rPr>
+      </w:pPr>
+      <w:r>
+        <w:rPr>
+          <w:lang w:val="en-US"/>
+        </w:rPr>
+        <w:t>(mystery `free)</w:t>
+      </w:r>
+    </w:p>
+    <w:p>
+      <w:pPr>
+        <w:rPr>
+          <w:lang w:val="en-US"/>
+        </w:rPr>
+      </w:pPr>
+      <w:r>
+        <w:rPr>
+          <w:lang w:val="en-US"/>
+        </w:rPr>
+        <w:t>(mystery (last `one `two))</w:t>
+      </w:r>
+    </w:p>
+    <w:p>
+      <w:pPr>
+        <w:rPr>
+          <w:lang w:val="en-US"/>
+        </w:rPr>
+      </w:pPr>
+      <w:r>
+        <w:rPr>
+          <w:lang w:val="en-US"/>
+        </w:rPr>
+        <w:t>(mystery `one `two))</w:t>
+      </w:r>
+    </w:p>
+    <w:p>
+      <w:pPr>
+        <w:rPr>
+          <w:lang w:val="en-US"/>
+        </w:rPr>
+      </w:pPr>
+      <w:r>
+        <w:t>Решение</w:t>
+      </w:r>
+      <w:r>
+        <w:rPr>
+          <w:lang w:val="en-US"/>
+        </w:rPr>
+        <w:t>:</w:t>
+      </w:r>
+    </w:p>
+    <w:p>
+      <w:pPr>
+        <w:rPr>
+          <w:lang w:val="en-US"/>
+        </w:rPr>
+      </w:pPr>
+      <w:r>
+        <w:rPr>
+          <w:lang w:val="en-US"/>
+        </w:rPr>
+        <w:t xml:space="preserve">(mystery </w:t>
+      </w:r>
+      <w:proofErr w:type="gramStart"/>
+      <w:r>
+        <w:rPr>
+          <w:lang w:val="en-US"/>
+        </w:rPr>
+        <w:t>`(</w:t>
+      </w:r>
+      <w:proofErr w:type="gramEnd"/>
+      <w:r>
+        <w:rPr>
+          <w:lang w:val="en-US"/>
+        </w:rPr>
+        <w:t>one two)) -&gt;</w:t>
+      </w:r>
+      <w:r>
+        <w:rPr>
+          <w:lang w:val="en-US"/>
+        </w:rPr>
+        <w:t xml:space="preserve"> </w:t>
+      </w:r>
+      <w:r>
+        <w:rPr>
+          <w:lang w:val="en-US"/>
+        </w:rPr>
+        <w:t>(TWO ONE)</w:t>
+      </w:r>
+      <w:r>
+        <w:rPr>
+          <w:lang w:val="en-US"/>
+        </w:rPr>
+        <w:t>;</w:t>
+      </w:r>
+    </w:p>
+    <w:p>
+      <w:pPr>
+        <w:rPr>
+          <w:lang w:val="en-US"/>
+        </w:rPr>
+      </w:pPr>
+      <w:r>
+        <w:rPr>
+          <w:lang w:val="en-US"/>
+        </w:rPr>
+        <w:t>(mystery `free) -&gt;</w:t>
+      </w:r>
+      <w:r>
+        <w:rPr>
+          <w:lang w:val="en-US"/>
+        </w:rPr>
+        <w:t xml:space="preserve"> value FREE is not of type LIST</w:t>
+      </w:r>
+      <w:r>
+        <w:rPr>
+          <w:lang w:val="en-US"/>
+        </w:rPr>
+        <w:t xml:space="preserve">. </w:t>
+      </w:r>
+      <w:r>
+        <w:t xml:space="preserve">Для разрешения ошибки потребуется установить скобки вокруг </w:t>
+      </w:r>
+      <w:r>
+        <w:rPr>
+          <w:lang w:val="en-US"/>
+        </w:rPr>
+        <w:t>free</w:t>
+      </w:r>
+      <w:r>
+        <w:t xml:space="preserve">, </w:t>
+      </w:r>
+      <w:r>
+        <w:t xml:space="preserve">так как функции </w:t>
+      </w:r>
+      <w:r>
+        <w:rPr>
+          <w:lang w:val="en-US"/>
+        </w:rPr>
+        <w:t>first</w:t>
+      </w:r>
+      <w:r>
+        <w:t xml:space="preserve"> </w:t>
+      </w:r>
+      <w:r>
+        <w:t xml:space="preserve">и </w:t>
+      </w:r>
+      <w:r>
+        <w:rPr>
+          <w:lang w:val="en-US"/>
+        </w:rPr>
+        <w:t>second</w:t>
+      </w:r>
+      <w:r>
+        <w:t xml:space="preserve"> </w:t>
+      </w:r>
+      <w:r>
+        <w:t>работают только со списками</w:t>
+      </w:r>
+      <w:r>
+        <w:t xml:space="preserve">. </w:t>
+      </w:r>
+      <w:r>
+        <w:rPr>
+          <w:lang w:val="en-US"/>
+        </w:rPr>
+        <w:t xml:space="preserve">(mystery `(free)) -&gt; </w:t>
+      </w:r>
+      <w:r>
+        <w:rPr>
+          <w:lang w:val="en-US"/>
+        </w:rPr>
+        <w:t>(NIL FREE)</w:t>
+      </w:r>
+      <w:r>
+        <w:rPr>
+          <w:lang w:val="en-US"/>
+        </w:rPr>
+        <w:t>;</w:t>
+      </w:r>
+    </w:p>
+    <w:p>
+      <w:pPr>
+        <w:rPr>
+          <w:lang w:val="en-US"/>
+        </w:rPr>
+      </w:pPr>
+      <w:r>
+        <w:rPr>
+          <w:lang w:val="en-US"/>
+        </w:rPr>
+        <w:t>(</w:t>
+      </w:r>
+      <w:r>
+        <w:rPr>
+          <w:lang w:val="en-US"/>
+        </w:rPr>
+        <w:t>mystery</w:t>
+      </w:r>
+      <w:r>
+        <w:rPr>
+          <w:lang w:val="en-US"/>
+        </w:rPr>
+        <w:t xml:space="preserve"> (</w:t>
+      </w:r>
+      <w:r>
+        <w:rPr>
+          <w:lang w:val="en-US"/>
+        </w:rPr>
+        <w:t>last</w:t>
+      </w:r>
+      <w:r>
+        <w:rPr>
+          <w:lang w:val="en-US"/>
+        </w:rPr>
+        <w:t xml:space="preserve"> `</w:t>
+      </w:r>
+      <w:r>
+        <w:rPr>
+          <w:lang w:val="en-US"/>
+        </w:rPr>
+        <w:t>one</w:t>
+      </w:r>
+      <w:r>
+        <w:rPr>
+          <w:lang w:val="en-US"/>
+        </w:rPr>
+        <w:t xml:space="preserve"> `</w:t>
+      </w:r>
+      <w:r>
+        <w:rPr>
+          <w:lang w:val="en-US"/>
+        </w:rPr>
+        <w:t>two</w:t>
+      </w:r>
+      <w:r>
+        <w:rPr>
+          <w:lang w:val="en-US"/>
+        </w:rPr>
+        <w:t>)) -&gt;</w:t>
+      </w:r>
+      <w:r>
+        <w:rPr>
+          <w:lang w:val="en-US"/>
+        </w:rPr>
+        <w:t xml:space="preserve"> value ONE is not of type LIST. </w:t>
+      </w:r>
+      <w:r>
+        <w:rPr>
+          <w:lang w:val="en-US"/>
+        </w:rPr>
+        <w:t>Value</w:t>
+      </w:r>
+      <w:r>
+        <w:rPr>
+          <w:lang w:val="en-US"/>
+        </w:rPr>
+        <w:t xml:space="preserve"> </w:t>
+      </w:r>
+      <w:r>
+        <w:rPr>
+          <w:lang w:val="en-US"/>
+        </w:rPr>
+        <w:t>TWO</w:t>
+      </w:r>
+      <w:r>
+        <w:rPr>
+          <w:lang w:val="en-US"/>
+        </w:rPr>
+        <w:t xml:space="preserve"> </w:t>
+      </w:r>
+      <w:r>
+        <w:rPr>
+          <w:lang w:val="en-US"/>
+        </w:rPr>
+        <w:t>is</w:t>
+      </w:r>
+      <w:r>
+        <w:rPr>
+          <w:lang w:val="en-US"/>
+        </w:rPr>
+        <w:t xml:space="preserve"> </w:t>
+      </w:r>
+      <w:r>
+        <w:rPr>
+          <w:lang w:val="en-US"/>
+        </w:rPr>
+        <w:t>not</w:t>
+      </w:r>
+      <w:r>
+        <w:rPr>
+          <w:lang w:val="en-US"/>
+        </w:rPr>
+        <w:t xml:space="preserve"> </w:t>
+      </w:r>
+      <w:r>
+        <w:rPr>
+          <w:lang w:val="en-US"/>
+        </w:rPr>
+        <w:t>of</w:t>
+      </w:r>
+      <w:r>
+        <w:rPr>
+          <w:lang w:val="en-US"/>
+        </w:rPr>
+        <w:t xml:space="preserve"> </w:t>
+      </w:r>
+      <w:r>
+        <w:rPr>
+          <w:lang w:val="en-US"/>
+        </w:rPr>
+        <w:t>type</w:t>
+      </w:r>
+      <w:r>
+        <w:rPr>
+          <w:lang w:val="en-US"/>
+        </w:rPr>
+        <w:t xml:space="preserve"> </w:t>
+      </w:r>
+      <w:r>
+        <w:rPr>
+          <w:lang w:val="en-US"/>
+        </w:rPr>
+        <w:t>UNSIGNED</w:t>
+      </w:r>
+      <w:r>
+        <w:rPr>
+          <w:lang w:val="en-US"/>
+        </w:rPr>
+        <w:t>-</w:t>
+      </w:r>
+      <w:r>
+        <w:rPr>
+          <w:lang w:val="en-US"/>
+        </w:rPr>
+        <w:t>BYTE.</w:t>
+      </w:r>
+      <w:r>
+        <w:rPr>
+          <w:lang w:val="en-US"/>
+        </w:rPr>
+        <w:t xml:space="preserve"> </w:t>
+      </w:r>
+      <w:r>
+        <w:t>Для разрешения ошибки потребуется установить</w:t>
+      </w:r>
+      <w:r>
+        <w:t xml:space="preserve"> </w:t>
+      </w:r>
+      <w:r>
         <w:lastRenderedPageBreak/>
-        <w:t>3. (list 3 `from 8 `gives (-</w:t>
-      </w:r>
-      <w:r>
-        <w:rPr>
-          <w:lang w:val="en-US"/>
-        </w:rPr>
-        <w:t xml:space="preserve"> 9</w:t>
-      </w:r>
-      <w:r>
-        <w:rPr>
-          <w:lang w:val="en-US"/>
-        </w:rPr>
-        <w:t xml:space="preserve"> 3))</w:t>
-      </w:r>
-      <w:r>
-        <w:rPr>
-          <w:lang w:val="en-US"/>
-        </w:rPr>
-        <w:t xml:space="preserve"> -&gt; </w:t>
-      </w:r>
-      <w:r>
-        <w:rPr>
-          <w:lang w:val="en-US"/>
-        </w:rPr>
-        <w:t>(3 FROM 8 GIVES 6)</w:t>
-      </w:r>
-      <w:r>
-        <w:rPr>
-          <w:lang w:val="en-US"/>
-        </w:rPr>
-        <w:t>;</w:t>
-      </w:r>
-    </w:p>
-    <w:p>
-      <w:r>
-        <w:t>4. (+ (</w:t>
-      </w:r>
-      <w:r>
-        <w:rPr>
-          <w:lang w:val="en-US"/>
-        </w:rPr>
-        <w:t>length</w:t>
-      </w:r>
-      <w:r>
-        <w:t xml:space="preserve"> `(1 </w:t>
-      </w:r>
-      <w:r>
-        <w:rPr>
-          <w:lang w:val="en-US"/>
-        </w:rPr>
-        <w:t>foo</w:t>
-      </w:r>
-      <w:r>
-        <w:t xml:space="preserve"> 2 </w:t>
-      </w:r>
-      <w:r>
-        <w:rPr>
-          <w:lang w:val="en-US"/>
-        </w:rPr>
-        <w:t>too</w:t>
-      </w:r>
-      <w:r>
-        <w:t>)) (</w:t>
-      </w:r>
-      <w:r>
-        <w:rPr>
-          <w:lang w:val="en-US"/>
-        </w:rPr>
-        <w:t>car</w:t>
-      </w:r>
-      <w:r>
-        <w:t xml:space="preserve"> `(21 22 23)))</w:t>
-      </w:r>
-      <w:r>
-        <w:t xml:space="preserve"> -&gt; 25</w:t>
-      </w:r>
-      <w:r>
-        <w:t>;</w:t>
-      </w:r>
-    </w:p>
-    <w:p>
-      <w:r>
-        <w:t>5. (</w:t>
-      </w:r>
-      <w:r>
-        <w:rPr>
-          <w:lang w:val="en-US"/>
-        </w:rPr>
-        <w:t>cdr</w:t>
-      </w:r>
-      <w:r>
-        <w:t xml:space="preserve"> `(</w:t>
-      </w:r>
-      <w:r>
-        <w:rPr>
-          <w:lang w:val="en-US"/>
-        </w:rPr>
-        <w:t>cons</w:t>
-      </w:r>
-      <w:r>
-        <w:t xml:space="preserve"> </w:t>
-      </w:r>
-      <w:r>
-        <w:rPr>
-          <w:lang w:val="en-US"/>
-        </w:rPr>
-        <w:t>is</w:t>
-      </w:r>
-      <w:r>
-        <w:t xml:space="preserve"> </w:t>
-      </w:r>
-      <w:r>
-        <w:rPr>
-          <w:lang w:val="en-US"/>
-        </w:rPr>
-        <w:t>short</w:t>
-      </w:r>
-      <w:r>
-        <w:t xml:space="preserve"> </w:t>
-      </w:r>
-      <w:r>
-        <w:rPr>
-          <w:lang w:val="en-US"/>
-        </w:rPr>
-        <w:t>for</w:t>
-      </w:r>
-      <w:r>
-        <w:t xml:space="preserve"> </w:t>
-      </w:r>
-      <w:r>
-        <w:rPr>
-          <w:lang w:val="en-US"/>
-        </w:rPr>
-        <w:t>ans</w:t>
-      </w:r>
-      <w:r>
-        <w:t>))</w:t>
-      </w:r>
-      <w:r>
-        <w:t xml:space="preserve"> -&gt; (</w:t>
-      </w:r>
-      <w:r>
-        <w:rPr>
-          <w:lang w:val="en-US"/>
-        </w:rPr>
-        <w:t>IS</w:t>
-      </w:r>
-      <w:r>
-        <w:t xml:space="preserve"> </w:t>
-      </w:r>
-      <w:r>
-        <w:rPr>
-          <w:lang w:val="en-US"/>
-        </w:rPr>
-        <w:t>SHORT</w:t>
-      </w:r>
-      <w:r>
-        <w:t xml:space="preserve"> </w:t>
-      </w:r>
-      <w:r>
-        <w:rPr>
-          <w:lang w:val="en-US"/>
-        </w:rPr>
-        <w:t>FOR</w:t>
-      </w:r>
-      <w:r>
-        <w:t xml:space="preserve"> </w:t>
-      </w:r>
-      <w:r>
-        <w:rPr>
-          <w:lang w:val="en-US"/>
-        </w:rPr>
-        <w:t>ANS</w:t>
-      </w:r>
-      <w:r>
-        <w:t>)</w:t>
+        <w:t>скобки вокруг (</w:t>
+      </w:r>
+      <w:r>
+        <w:rPr>
+          <w:lang w:val="en-US"/>
+        </w:rPr>
+        <w:t>one</w:t>
+      </w:r>
+      <w:r>
+        <w:t xml:space="preserve">), </w:t>
+      </w:r>
+      <w:r>
+        <w:t xml:space="preserve">а также убрать </w:t>
+      </w:r>
+      <w:r>
+        <w:t>`</w:t>
+      </w:r>
+      <w:r>
+        <w:rPr>
+          <w:lang w:val="en-US"/>
+        </w:rPr>
+        <w:t>two</w:t>
       </w:r>
       <w:r>
         <w:t xml:space="preserve">, </w:t>
       </w:r>
       <w:r>
-        <w:t>так</w:t>
-      </w:r>
-      <w:r>
-        <w:t xml:space="preserve"> </w:t>
-      </w:r>
-      <w:r>
-        <w:t>как</w:t>
-      </w:r>
-      <w:r>
-        <w:t xml:space="preserve"> </w:t>
-      </w:r>
-      <w:r>
-        <w:t>введён</w:t>
-      </w:r>
-      <w:r>
-        <w:t xml:space="preserve"> </w:t>
-      </w:r>
-      <w:r>
-        <w:t>запрет</w:t>
-      </w:r>
-      <w:r>
-        <w:t xml:space="preserve"> </w:t>
-      </w:r>
-      <w:r>
-        <w:t>на</w:t>
-      </w:r>
-      <w:r>
-        <w:t xml:space="preserve"> </w:t>
-      </w:r>
-      <w:r>
-        <w:t>вычисление</w:t>
-      </w:r>
-      <w:r>
-        <w:t xml:space="preserve">, </w:t>
-      </w:r>
-      <w:r>
-        <w:rPr>
-          <w:lang w:val="en-US"/>
-        </w:rPr>
-        <w:t>cons</w:t>
-      </w:r>
-      <w:r>
-        <w:t xml:space="preserve"> </w:t>
-      </w:r>
-      <w:r>
-        <w:t>будет</w:t>
-      </w:r>
-      <w:r>
-        <w:t xml:space="preserve"> </w:t>
-      </w:r>
-      <w:r>
-        <w:t>воспринят</w:t>
-      </w:r>
-      <w:r>
-        <w:t xml:space="preserve"> </w:t>
-      </w:r>
-      <w:r>
-        <w:t>как</w:t>
-      </w:r>
-      <w:r>
-        <w:t xml:space="preserve"> </w:t>
-      </w:r>
-      <w:r>
-        <w:t>элемент</w:t>
-      </w:r>
-      <w:r>
-        <w:t xml:space="preserve"> </w:t>
-      </w:r>
-      <w:r>
-        <w:t xml:space="preserve">списка, а не команда, при этом он будет являться «головой» списка, а, следовательно, команда </w:t>
-      </w:r>
-      <w:r>
-        <w:rPr>
-          <w:lang w:val="en-US"/>
-        </w:rPr>
-        <w:t>cdr</w:t>
-      </w:r>
-      <w:r>
-        <w:t xml:space="preserve"> </w:t>
-      </w:r>
-      <w:r>
-        <w:t xml:space="preserve">вернёт «хвост» списка, в который не входит </w:t>
-      </w:r>
-      <w:r>
-        <w:rPr>
-          <w:lang w:val="en-US"/>
-        </w:rPr>
-        <w:t>cons</w:t>
-      </w:r>
-      <w:r>
-        <w:t>;</w:t>
-      </w:r>
-    </w:p>
-    <w:p>
-      <w:r>
-        <w:t>6. (</w:t>
-      </w:r>
-      <w:r>
-        <w:rPr>
-          <w:lang w:val="en-US"/>
-        </w:rPr>
-        <w:t>car</w:t>
-      </w:r>
-      <w:r>
-        <w:t xml:space="preserve"> (</w:t>
-      </w:r>
-      <w:r>
-        <w:rPr>
-          <w:lang w:val="en-US"/>
-        </w:rPr>
-        <w:t>list</w:t>
-      </w:r>
-      <w:r>
-        <w:t xml:space="preserve"> </w:t>
+        <w:t xml:space="preserve">так как вторым аргументом функция </w:t>
+      </w:r>
+      <w:r>
+        <w:rPr>
+          <w:lang w:val="en-US"/>
+        </w:rPr>
+        <w:t>last</w:t>
+      </w:r>
+      <w:r>
+        <w:t xml:space="preserve"> </w:t>
+      </w:r>
+      <w:r>
+        <w:t xml:space="preserve">принимает количество «последних» элементов списка-аргумента. </w:t>
+      </w:r>
+      <w:r>
+        <w:rPr>
+          <w:lang w:val="en-US"/>
+        </w:rPr>
+        <w:t>(mystery (last `(one)) -&gt; (NIL ONE);</w:t>
+      </w:r>
+    </w:p>
+    <w:p>
+      <w:r>
+        <w:rPr>
+          <w:lang w:val="en-US"/>
+        </w:rPr>
+        <w:t>(</w:t>
+      </w:r>
+      <w:r>
+        <w:rPr>
+          <w:lang w:val="en-US"/>
+        </w:rPr>
+        <w:t>mystery</w:t>
+      </w:r>
+      <w:r>
+        <w:rPr>
+          <w:lang w:val="en-US"/>
+        </w:rPr>
+        <w:t xml:space="preserve"> `</w:t>
       </w:r>
       <w:r>
         <w:rPr>
@@ -4932,7 +5654,10 @@
         <w:t>one</w:t>
       </w:r>
       <w:r>
-        <w:t xml:space="preserve"> </w:t>
+        <w:rPr>
+          <w:lang w:val="en-US"/>
+        </w:rPr>
+        <w:t xml:space="preserve"> `</w:t>
       </w:r>
       <w:r>
         <w:rPr>
@@ -4941,13 +5666,51 @@
         <w:t>two</w:t>
       </w:r>
       <w:r>
-        <w:t>))</w:t>
-      </w:r>
-      <w:r>
-        <w:t xml:space="preserve"> -&gt; </w:t>
-      </w:r>
-      <w:r>
-        <w:t xml:space="preserve">переменная </w:t>
+        <w:rPr>
+          <w:lang w:val="en-US"/>
+        </w:rPr>
+        <w:t>)) -&gt;</w:t>
+      </w:r>
+      <w:r>
+        <w:rPr>
+          <w:lang w:val="en-US"/>
+        </w:rPr>
+        <w:t xml:space="preserve"> invalid number of arguments. </w:t>
+      </w:r>
+      <w:r>
+        <w:t xml:space="preserve">Так как описанная функция принимает лишь один аргумент-список, то достаточно задать в качестве аргумента список </w:t>
+      </w:r>
+      <w:proofErr w:type="gramStart"/>
+      <w:r>
+        <w:t>`(</w:t>
+      </w:r>
+      <w:proofErr w:type="gramEnd"/>
+      <w:r>
+        <w:rPr>
+          <w:lang w:val="en-US"/>
+        </w:rPr>
+        <w:t>one</w:t>
+      </w:r>
+      <w:r>
+        <w:t xml:space="preserve"> </w:t>
+      </w:r>
+      <w:r>
+        <w:rPr>
+          <w:lang w:val="en-US"/>
+        </w:rPr>
+        <w:t>two</w:t>
+      </w:r>
+      <w:r>
+        <w:t>)) -&gt; (</w:t>
+      </w:r>
+      <w:r>
+        <w:rPr>
+          <w:lang w:val="en-US"/>
+        </w:rPr>
+        <w:t>TWO</w:t>
+      </w:r>
+      <w:r>
+        <w:t xml:space="preserve"> </w:t>
       </w:r>
       <w:r>
         <w:rPr>
@@ -4956,671 +5719,6 @@
         <w:t>ONE</w:t>
       </w:r>
       <w:r>
-        <w:t xml:space="preserve"> </w:t>
-      </w:r>
-      <w:r>
-        <w:t xml:space="preserve">не связана со значением. Для разрешения ошибки потребуется либо инициализировать значения переменных </w:t>
-      </w:r>
-      <w:r>
-        <w:rPr>
-          <w:lang w:val="en-US"/>
-        </w:rPr>
-        <w:t>one</w:t>
-      </w:r>
-      <w:r>
-        <w:t xml:space="preserve"> </w:t>
-      </w:r>
-      <w:r>
-        <w:t xml:space="preserve">и </w:t>
-      </w:r>
-      <w:r>
-        <w:rPr>
-          <w:lang w:val="en-US"/>
-        </w:rPr>
-        <w:t>two</w:t>
-      </w:r>
-      <w:r>
-        <w:t xml:space="preserve">, либо указать запрет на их вычисление: </w:t>
-      </w:r>
-      <w:r>
-        <w:t>(</w:t>
-      </w:r>
-      <w:r>
-        <w:rPr>
-          <w:lang w:val="en-US"/>
-        </w:rPr>
-        <w:t>car</w:t>
-      </w:r>
-      <w:r>
-        <w:t xml:space="preserve"> (</w:t>
-      </w:r>
-      <w:r>
-        <w:rPr>
-          <w:lang w:val="en-US"/>
-        </w:rPr>
-        <w:t>list</w:t>
-      </w:r>
-      <w:r>
-        <w:t xml:space="preserve"> </w:t>
-      </w:r>
-      <w:r>
-        <w:t>`</w:t>
-      </w:r>
-      <w:r>
-        <w:rPr>
-          <w:lang w:val="en-US"/>
-        </w:rPr>
-        <w:t>one</w:t>
-      </w:r>
-      <w:r>
-        <w:t xml:space="preserve"> `</w:t>
-      </w:r>
-      <w:r>
-        <w:rPr>
-          <w:lang w:val="en-US"/>
-        </w:rPr>
-        <w:t>two</w:t>
-      </w:r>
-      <w:r>
-        <w:t>))</w:t>
-      </w:r>
-      <w:r>
-        <w:t xml:space="preserve"> -&gt; </w:t>
-      </w:r>
-      <w:r>
-        <w:rPr>
-          <w:lang w:val="en-US"/>
-        </w:rPr>
-        <w:t>ONE</w:t>
-      </w:r>
-      <w:r>
-        <w:t>;</w:t>
-      </w:r>
-    </w:p>
-    <w:p>
-      <w:pPr>
-        <w:rPr>
-          <w:lang w:val="en-US"/>
-        </w:rPr>
-      </w:pPr>
-      <w:r>
-        <w:rPr>
-          <w:lang w:val="en-US"/>
-        </w:rPr>
-        <w:t>7. (car (list `one `two))</w:t>
-      </w:r>
-      <w:r>
-        <w:rPr>
-          <w:lang w:val="en-US"/>
-        </w:rPr>
-        <w:t xml:space="preserve"> -&gt; ONE</w:t>
-      </w:r>
-      <w:r>
-        <w:rPr>
-          <w:lang w:val="en-US"/>
-        </w:rPr>
-        <w:t>;</w:t>
-      </w:r>
-    </w:p>
-    <w:p>
-      <w:pPr>
-        <w:rPr>
-          <w:lang w:val="en-US"/>
-        </w:rPr>
-      </w:pPr>
-    </w:p>
-    <w:p>
-      <w:pPr>
-        <w:rPr>
-          <w:lang w:val="en-US"/>
-        </w:rPr>
-      </w:pPr>
-      <w:r>
-        <w:t>Задание</w:t>
-      </w:r>
-      <w:r>
-        <w:rPr>
-          <w:lang w:val="en-US"/>
-        </w:rPr>
-        <w:t xml:space="preserve"> 7. </w:t>
-      </w:r>
-      <w:r>
-        <w:t>Дана</w:t>
-      </w:r>
-      <w:r>
-        <w:rPr>
-          <w:lang w:val="en-US"/>
-        </w:rPr>
-        <w:t xml:space="preserve"> </w:t>
-      </w:r>
-      <w:r>
-        <w:t>функция</w:t>
-      </w:r>
-      <w:r>
-        <w:rPr>
-          <w:lang w:val="en-US"/>
-        </w:rPr>
-        <w:t xml:space="preserve"> (</w:t>
-      </w:r>
-      <w:r>
-        <w:rPr>
-          <w:lang w:val="en-US"/>
-        </w:rPr>
-        <w:t>defun myster</w:t>
-      </w:r>
-      <w:r>
-        <w:rPr>
-          <w:lang w:val="en-US"/>
-        </w:rPr>
-        <w:t>y</w:t>
-      </w:r>
-      <w:r>
-        <w:rPr>
-          <w:lang w:val="en-US"/>
-        </w:rPr>
-        <w:t xml:space="preserve"> (x) (list (second x) (first x)))</w:t>
-      </w:r>
-    </w:p>
-    <w:p>
-      <w:r>
-        <w:t>Какие результаты вычисления следующих выражений?</w:t>
-      </w:r>
-    </w:p>
-    <w:p>
-      <w:pPr>
-        <w:rPr>
-          <w:lang w:val="en-US"/>
-        </w:rPr>
-      </w:pPr>
-      <w:r>
-        <w:rPr>
-          <w:lang w:val="en-US"/>
-        </w:rPr>
-        <w:t>(mystery `(one two))</w:t>
-      </w:r>
-    </w:p>
-    <w:p>
-      <w:pPr>
-        <w:rPr>
-          <w:lang w:val="en-US"/>
-        </w:rPr>
-      </w:pPr>
-      <w:r>
-        <w:rPr>
-          <w:lang w:val="en-US"/>
-        </w:rPr>
-        <w:t>(mystery `free)</w:t>
-      </w:r>
-    </w:p>
-    <w:p>
-      <w:pPr>
-        <w:rPr>
-          <w:lang w:val="en-US"/>
-        </w:rPr>
-      </w:pPr>
-      <w:r>
-        <w:rPr>
-          <w:lang w:val="en-US"/>
-        </w:rPr>
-        <w:t>(mystery (last `one `two))</w:t>
-      </w:r>
-    </w:p>
-    <w:p>
-      <w:pPr>
-        <w:rPr>
-          <w:lang w:val="en-US"/>
-        </w:rPr>
-      </w:pPr>
-      <w:r>
-        <w:rPr>
-          <w:lang w:val="en-US"/>
-        </w:rPr>
-        <w:t>(mystery `one `two))</w:t>
-      </w:r>
-    </w:p>
-    <w:p>
-      <w:r>
-        <w:t>Решение:</w:t>
-      </w:r>
-    </w:p>
-    <w:p>
-      <w:pPr>
-        <w:rPr>
-          <w:lang w:val="en-US"/>
-        </w:rPr>
-      </w:pPr>
-      <w:r>
-        <w:rPr>
-          <w:lang w:val="en-US"/>
-        </w:rPr>
-        <w:t>(mystery `(one two))</w:t>
-      </w:r>
-      <w:r>
-        <w:rPr>
-          <w:lang w:val="en-US"/>
-        </w:rPr>
-        <w:t xml:space="preserve"> -&gt;</w:t>
-      </w:r>
-      <w:r>
-        <w:rPr>
-          <w:lang w:val="en-US"/>
-        </w:rPr>
-        <w:t xml:space="preserve"> </w:t>
-      </w:r>
-      <w:r>
-        <w:rPr>
-          <w:lang w:val="en-US"/>
-        </w:rPr>
-        <w:t>(TWO ONE)</w:t>
-      </w:r>
-      <w:r>
-        <w:rPr>
-          <w:lang w:val="en-US"/>
-        </w:rPr>
-        <w:t>;</w:t>
-      </w:r>
-    </w:p>
-    <w:p>
-      <w:r>
-        <w:rPr>
-          <w:lang w:val="en-US"/>
-        </w:rPr>
-        <w:t>(mystery `free)</w:t>
-      </w:r>
-      <w:r>
-        <w:rPr>
-          <w:lang w:val="en-US"/>
-        </w:rPr>
-        <w:t xml:space="preserve"> -&gt;</w:t>
-      </w:r>
-      <w:r>
-        <w:rPr>
-          <w:lang w:val="en-US"/>
-        </w:rPr>
-        <w:t xml:space="preserve"> value FREE is not of type LIST</w:t>
-      </w:r>
-      <w:r>
-        <w:rPr>
-          <w:lang w:val="en-US"/>
-        </w:rPr>
-        <w:t xml:space="preserve">. </w:t>
-      </w:r>
-      <w:r>
-        <w:t xml:space="preserve">Для разрешения ошибки потребуется установить скобки вокруг </w:t>
-      </w:r>
-      <w:r>
-        <w:rPr>
-          <w:lang w:val="en-US"/>
-        </w:rPr>
-        <w:t>free</w:t>
-      </w:r>
-      <w:r>
-        <w:t xml:space="preserve">, </w:t>
-      </w:r>
-      <w:r>
-        <w:t xml:space="preserve">так как функции </w:t>
-      </w:r>
-      <w:r>
-        <w:rPr>
-          <w:lang w:val="en-US"/>
-        </w:rPr>
-        <w:t>first</w:t>
-      </w:r>
-      <w:r>
-        <w:t xml:space="preserve"> </w:t>
-      </w:r>
-      <w:r>
-        <w:t xml:space="preserve">и </w:t>
-      </w:r>
-      <w:r>
-        <w:rPr>
-          <w:lang w:val="en-US"/>
-        </w:rPr>
-        <w:t>second</w:t>
-      </w:r>
-      <w:r>
-        <w:t xml:space="preserve"> </w:t>
-      </w:r>
-      <w:r>
-        <w:t>работают только со списками</w:t>
-      </w:r>
-      <w:r>
-        <w:t xml:space="preserve">. </w:t>
-      </w:r>
-      <w:r>
-        <w:rPr>
-          <w:lang w:val="en-US"/>
-        </w:rPr>
-        <w:t xml:space="preserve">(mystery `(free)) -&gt; </w:t>
-      </w:r>
-      <w:r>
-        <w:rPr>
-          <w:lang w:val="en-US"/>
-        </w:rPr>
-        <w:t>(NIL FREE)</w:t>
-      </w:r>
-      <w:r>
-        <w:t>;</w:t>
-      </w:r>
-    </w:p>
-    <w:p>
-      <w:pPr>
-        <w:rPr>
-          <w:lang w:val="en-US"/>
-        </w:rPr>
-      </w:pPr>
-      <w:r>
-        <w:rPr>
-          <w:lang w:val="en-US"/>
-        </w:rPr>
-        <w:t>(</w:t>
-      </w:r>
-      <w:r>
-        <w:rPr>
-          <w:lang w:val="en-US"/>
-        </w:rPr>
-        <w:t>mystery</w:t>
-      </w:r>
-      <w:r>
-        <w:rPr>
-          <w:lang w:val="en-US"/>
-        </w:rPr>
-        <w:t xml:space="preserve"> (</w:t>
-      </w:r>
-      <w:r>
-        <w:rPr>
-          <w:lang w:val="en-US"/>
-        </w:rPr>
-        <w:t>last</w:t>
-      </w:r>
-      <w:r>
-        <w:rPr>
-          <w:lang w:val="en-US"/>
-        </w:rPr>
-        <w:t xml:space="preserve"> `</w:t>
-      </w:r>
-      <w:r>
-        <w:rPr>
-          <w:lang w:val="en-US"/>
-        </w:rPr>
-        <w:t>one</w:t>
-      </w:r>
-      <w:r>
-        <w:rPr>
-          <w:lang w:val="en-US"/>
-        </w:rPr>
-        <w:t xml:space="preserve"> `</w:t>
-      </w:r>
-      <w:r>
-        <w:rPr>
-          <w:lang w:val="en-US"/>
-        </w:rPr>
-        <w:t>two</w:t>
-      </w:r>
-      <w:r>
-        <w:rPr>
-          <w:lang w:val="en-US"/>
-        </w:rPr>
-        <w:t>))</w:t>
-      </w:r>
-      <w:r>
-        <w:rPr>
-          <w:lang w:val="en-US"/>
-        </w:rPr>
-        <w:t xml:space="preserve"> -&gt;</w:t>
-      </w:r>
-      <w:r>
-        <w:rPr>
-          <w:lang w:val="en-US"/>
-        </w:rPr>
-        <w:t xml:space="preserve"> value ONE is not of type LIST. </w:t>
-      </w:r>
-      <w:r>
-        <w:rPr>
-          <w:lang w:val="en-US"/>
-        </w:rPr>
-        <w:t>Value</w:t>
-      </w:r>
-      <w:r>
-        <w:rPr>
-          <w:lang w:val="en-US"/>
-        </w:rPr>
-        <w:t xml:space="preserve"> </w:t>
-      </w:r>
-      <w:r>
-        <w:rPr>
-          <w:lang w:val="en-US"/>
-        </w:rPr>
-        <w:t>TWO</w:t>
-      </w:r>
-      <w:r>
-        <w:rPr>
-          <w:lang w:val="en-US"/>
-        </w:rPr>
-        <w:t xml:space="preserve"> </w:t>
-      </w:r>
-      <w:r>
-        <w:rPr>
-          <w:lang w:val="en-US"/>
-        </w:rPr>
-        <w:t>is</w:t>
-      </w:r>
-      <w:r>
-        <w:rPr>
-          <w:lang w:val="en-US"/>
-        </w:rPr>
-        <w:t xml:space="preserve"> </w:t>
-      </w:r>
-      <w:r>
-        <w:rPr>
-          <w:lang w:val="en-US"/>
-        </w:rPr>
-        <w:t>not</w:t>
-      </w:r>
-      <w:r>
-        <w:rPr>
-          <w:lang w:val="en-US"/>
-        </w:rPr>
-        <w:t xml:space="preserve"> </w:t>
-      </w:r>
-      <w:r>
-        <w:rPr>
-          <w:lang w:val="en-US"/>
-        </w:rPr>
-        <w:t>of</w:t>
-      </w:r>
-      <w:r>
-        <w:rPr>
-          <w:lang w:val="en-US"/>
-        </w:rPr>
-        <w:t xml:space="preserve"> </w:t>
-      </w:r>
-      <w:r>
-        <w:rPr>
-          <w:lang w:val="en-US"/>
-        </w:rPr>
-        <w:t>type</w:t>
-      </w:r>
-      <w:r>
-        <w:rPr>
-          <w:lang w:val="en-US"/>
-        </w:rPr>
-        <w:t xml:space="preserve"> </w:t>
-      </w:r>
-      <w:r>
-        <w:rPr>
-          <w:lang w:val="en-US"/>
-        </w:rPr>
-        <w:t>UNSIGNED</w:t>
-      </w:r>
-      <w:r>
-        <w:rPr>
-          <w:lang w:val="en-US"/>
-        </w:rPr>
-        <w:t>-</w:t>
-      </w:r>
-      <w:r>
-        <w:rPr>
-          <w:lang w:val="en-US"/>
-        </w:rPr>
-        <w:t>BYTE.</w:t>
-      </w:r>
-      <w:r>
-        <w:rPr>
-          <w:lang w:val="en-US"/>
-        </w:rPr>
-        <w:t xml:space="preserve"> </w:t>
-      </w:r>
-      <w:r>
-        <w:t>Для разрешения ошибки потребуется установить</w:t>
-      </w:r>
-      <w:r>
-        <w:t xml:space="preserve"> </w:t>
-      </w:r>
-      <w:r>
-        <w:t>скобки вокруг (</w:t>
-      </w:r>
-      <w:r>
-        <w:rPr>
-          <w:lang w:val="en-US"/>
-        </w:rPr>
-        <w:t>one</w:t>
-      </w:r>
-      <w:r>
-        <w:t xml:space="preserve">), </w:t>
-      </w:r>
-      <w:r>
-        <w:t xml:space="preserve">а также убрать </w:t>
-      </w:r>
-      <w:r>
-        <w:t>`</w:t>
-      </w:r>
-      <w:r>
-        <w:rPr>
-          <w:lang w:val="en-US"/>
-        </w:rPr>
-        <w:t>two</w:t>
-      </w:r>
-      <w:r>
-        <w:t xml:space="preserve">, </w:t>
-      </w:r>
-      <w:r>
-        <w:t xml:space="preserve">так как вторым аргументом функция </w:t>
-      </w:r>
-      <w:r>
-        <w:rPr>
-          <w:lang w:val="en-US"/>
-        </w:rPr>
-        <w:t>last</w:t>
-      </w:r>
-      <w:r>
-        <w:t xml:space="preserve"> </w:t>
-      </w:r>
-      <w:r>
-        <w:t xml:space="preserve">принимает количество «последних» элементов списка-аргумента. </w:t>
-      </w:r>
-      <w:r>
-        <w:rPr>
-          <w:lang w:val="en-US"/>
-        </w:rPr>
-        <w:t>(mystery (last `(one)) -&gt; (NIL ONE);</w:t>
-      </w:r>
-    </w:p>
-    <w:p>
-      <w:r>
-        <w:rPr>
-          <w:lang w:val="en-US"/>
-        </w:rPr>
-        <w:t>(</w:t>
-      </w:r>
-      <w:r>
-        <w:rPr>
-          <w:lang w:val="en-US"/>
-        </w:rPr>
-        <w:t>mystery</w:t>
-      </w:r>
-      <w:r>
-        <w:rPr>
-          <w:lang w:val="en-US"/>
-        </w:rPr>
-        <w:t xml:space="preserve"> `</w:t>
-      </w:r>
-      <w:r>
-        <w:rPr>
-          <w:lang w:val="en-US"/>
-        </w:rPr>
-        <w:t>one</w:t>
-      </w:r>
-      <w:r>
-        <w:rPr>
-          <w:lang w:val="en-US"/>
-        </w:rPr>
-        <w:t xml:space="preserve"> `</w:t>
-      </w:r>
-      <w:r>
-        <w:rPr>
-          <w:lang w:val="en-US"/>
-        </w:rPr>
-        <w:t>two</w:t>
-      </w:r>
-      <w:r>
-        <w:rPr>
-          <w:lang w:val="en-US"/>
-        </w:rPr>
-        <w:t>))</w:t>
-      </w:r>
-      <w:r>
-        <w:rPr>
-          <w:lang w:val="en-US"/>
-        </w:rPr>
-        <w:t xml:space="preserve"> -&gt;</w:t>
-      </w:r>
-      <w:r>
-        <w:rPr>
-          <w:lang w:val="en-US"/>
-        </w:rPr>
-        <w:t xml:space="preserve"> invalid number of arguments. </w:t>
-      </w:r>
-      <w:r>
-        <w:t xml:space="preserve">Так как описанная функция принимает лишь один аргумент-список, то достаточно задать в качестве аргумента список </w:t>
-      </w:r>
-      <w:r>
-        <w:t>`(</w:t>
-      </w:r>
-      <w:r>
-        <w:rPr>
-          <w:lang w:val="en-US"/>
-        </w:rPr>
-        <w:t>one</w:t>
-      </w:r>
-      <w:r>
-        <w:t xml:space="preserve"> </w:t>
-      </w:r>
-      <w:r>
-        <w:rPr>
-          <w:lang w:val="en-US"/>
-        </w:rPr>
-        <w:t>two</w:t>
-      </w:r>
-      <w:r>
-        <w:t>)) -&gt; (</w:t>
-      </w:r>
-      <w:r>
-        <w:rPr>
-          <w:lang w:val="en-US"/>
-        </w:rPr>
-        <w:t>TWO</w:t>
-      </w:r>
-      <w:r>
-        <w:t xml:space="preserve"> </w:t>
-      </w:r>
-      <w:r>
-        <w:rPr>
-          <w:lang w:val="en-US"/>
-        </w:rPr>
-        <w:t>ONE</w:t>
-      </w:r>
-      <w:r>
         <w:t>);</w:t>
       </w:r>
     </w:p>
@@ -5663,7 +5761,6 @@
         <w:jc w:val="left"/>
       </w:pPr>
       <w:r>
-        <w:lastRenderedPageBreak/>
         <w:t>В базис языка входят:</w:t>
       </w:r>
     </w:p>
@@ -6157,6 +6254,7 @@
         <w:jc w:val="left"/>
       </w:pPr>
       <w:r>
+        <w:lastRenderedPageBreak/>
         <w:t xml:space="preserve">Функция </w:t>
       </w:r>
       <w:r>
@@ -6272,11 +6370,7 @@
         <w:t xml:space="preserve"> </w:t>
       </w:r>
       <w:r>
-        <w:t xml:space="preserve">создаёт список из двух принимаемых аргументов: «головы» и «хвоста». </w:t>
-      </w:r>
-      <w:r>
-        <w:lastRenderedPageBreak/>
-        <w:t>Таким образом, если второй передаваемый аргумент не является списком, получается точечная пара.</w:t>
+        <w:t>создаёт список из двух принимаемых аргументов: «головы» и «хвоста». Таким образом, если второй передаваемый аргумент не является списком, получается точечная пара.</w:t>
       </w:r>
     </w:p>
     <w:p>
@@ -7531,6 +7625,16 @@
       <w:sz w:val="21"/>
     </w:rPr>
   </w:style>
+  <w:style w:type="character" w:styleId="af2">
+    <w:name w:val="Placeholder Text"/>
+    <w:basedOn w:val="a0"/>
+    <w:uiPriority w:val="99"/>
+    <w:semiHidden/>
+    <w:rsid w:val="00151E53"/>
+    <w:rPr>
+      <w:color w:val="808080"/>
+    </w:rPr>
+  </w:style>
 </w:styles>
 </file>
 

</xml_diff>